<commit_message>
Added support for parsing different excel cell types (numeric, string, etc.). Added a status string to display the results of each run.
Added serilog logging support and additional error handling to aid future development.

Added a wix installer project.
</commit_message>
<xml_diff>
--- a/Templates/PS1_Analysis.docx
+++ b/Templates/PS1_Analysis.docx
@@ -432,7 +432,7 @@
         </w:rPr>
         <w:t xml:space="preserve">__ (___________), which may require that you take additional steps with respect to the transfer of funds. For more information, see the website of the U.S. Department of Treasury, at </w:t>
       </w:r>
-      <w:hyperlink r:id="rId8" w:history="1">
+      <w:hyperlink w:history="1" r:id="rId8">
         <w:r>
           <w:rPr>
             <w:rStyle w:val="Hyperlink"/>
@@ -482,10 +482,10 @@
           <w:tcPr>
             <w:tcW w:w="9350" w:type="dxa"/>
             <w:tcBorders>
-              <w:top w:val="single" w:sz="8" w:space="0" w:color="CACACA" w:themeColor="text1" w:themeTint="40"/>
-              <w:left w:val="single" w:sz="8" w:space="0" w:color="CACACA" w:themeColor="text1" w:themeTint="40"/>
-              <w:bottom w:val="single" w:sz="8" w:space="0" w:color="CACACA" w:themeColor="text1" w:themeTint="40"/>
-              <w:right w:val="single" w:sz="8" w:space="0" w:color="CACACA" w:themeColor="text1" w:themeTint="40"/>
+              <w:top w:val="single" w:color="CACACA" w:themeColor="text1" w:themeTint="40" w:sz="8" w:space="0"/>
+              <w:left w:val="single" w:color="CACACA" w:themeColor="text1" w:themeTint="40" w:sz="8" w:space="0"/>
+              <w:bottom w:val="single" w:color="CACACA" w:themeColor="text1" w:themeTint="40" w:sz="8" w:space="0"/>
+              <w:right w:val="single" w:color="CACACA" w:themeColor="text1" w:themeTint="40" w:sz="8" w:space="0"/>
             </w:tcBorders>
             <w:shd w:val="clear" w:color="auto" w:fill="E9E9E9" w:themeFill="text1" w:themeFillTint="1A"/>
           </w:tcPr>
@@ -852,10 +852,10 @@
           <w:tcPr>
             <w:tcW w:w="9350" w:type="dxa"/>
             <w:tcBorders>
-              <w:top w:val="single" w:sz="8" w:space="0" w:color="CACACA" w:themeColor="text1" w:themeTint="40"/>
-              <w:left w:val="single" w:sz="8" w:space="0" w:color="CACACA" w:themeColor="text1" w:themeTint="40"/>
-              <w:bottom w:val="single" w:sz="8" w:space="0" w:color="CACACA" w:themeColor="text1" w:themeTint="40"/>
-              <w:right w:val="single" w:sz="8" w:space="0" w:color="CACACA" w:themeColor="text1" w:themeTint="40"/>
+              <w:top w:val="single" w:color="CACACA" w:themeColor="text1" w:themeTint="40" w:sz="8" w:space="0"/>
+              <w:left w:val="single" w:color="CACACA" w:themeColor="text1" w:themeTint="40" w:sz="8" w:space="0"/>
+              <w:bottom w:val="single" w:color="CACACA" w:themeColor="text1" w:themeTint="40" w:sz="8" w:space="0"/>
+              <w:right w:val="single" w:color="CACACA" w:themeColor="text1" w:themeTint="40" w:sz="8" w:space="0"/>
             </w:tcBorders>
             <w:shd w:val="clear" w:color="auto" w:fill="E9E9E9" w:themeFill="text1" w:themeFillTint="1A"/>
           </w:tcPr>
@@ -1016,13 +1016,13 @@
       </w:r>
       <w:r>
         <w:rPr>
-          <w:rFonts w:cstheme="minorHAnsi"/>
+          <w:rFonts w:ascii="Wingdings" w:hAnsi="Wingdings" w:eastAsia="Wingdings" w:cs="Wingdings" w:cstheme="minorHAnsi"/>
           <w:b/>
           <w:szCs w:val="22"/>
           <w:highlight w:val="lightGray"/>
           <w:u w:val="single"/>
         </w:rPr>
-        <w:sym w:font="Wingdings" w:char="F0E0"/>
+        <w:t>à</w:t>
       </w:r>
       <w:r>
         <w:rPr>
@@ -1084,10 +1084,10 @@
           <w:tcPr>
             <w:tcW w:w="9340" w:type="dxa"/>
             <w:tcBorders>
-              <w:top w:val="single" w:sz="8" w:space="0" w:color="CACACA" w:themeColor="text1" w:themeTint="40"/>
-              <w:left w:val="single" w:sz="8" w:space="0" w:color="CACACA" w:themeColor="text1" w:themeTint="40"/>
-              <w:bottom w:val="single" w:sz="8" w:space="0" w:color="CACACA" w:themeColor="text1" w:themeTint="40"/>
-              <w:right w:val="single" w:sz="8" w:space="0" w:color="CACACA" w:themeColor="text1" w:themeTint="40"/>
+              <w:top w:val="single" w:color="CACACA" w:themeColor="text1" w:themeTint="40" w:sz="8" w:space="0"/>
+              <w:left w:val="single" w:color="CACACA" w:themeColor="text1" w:themeTint="40" w:sz="8" w:space="0"/>
+              <w:bottom w:val="single" w:color="CACACA" w:themeColor="text1" w:themeTint="40" w:sz="8" w:space="0"/>
+              <w:right w:val="single" w:color="CACACA" w:themeColor="text1" w:themeTint="40" w:sz="8" w:space="0"/>
             </w:tcBorders>
             <w:shd w:val="clear" w:color="auto" w:fill="E9E9E9" w:themeFill="text1" w:themeFillTint="1A"/>
           </w:tcPr>
@@ -1287,10 +1287,10 @@
           <w:tcPr>
             <w:tcW w:w="9340" w:type="dxa"/>
             <w:tcBorders>
-              <w:top w:val="single" w:sz="8" w:space="0" w:color="CACACA" w:themeColor="text1" w:themeTint="40"/>
-              <w:left w:val="single" w:sz="8" w:space="0" w:color="CACACA" w:themeColor="text1" w:themeTint="40"/>
-              <w:bottom w:val="single" w:sz="8" w:space="0" w:color="CACACA" w:themeColor="text1" w:themeTint="40"/>
-              <w:right w:val="single" w:sz="8" w:space="0" w:color="CACACA" w:themeColor="text1" w:themeTint="40"/>
+              <w:top w:val="single" w:color="CACACA" w:themeColor="text1" w:themeTint="40" w:sz="8" w:space="0"/>
+              <w:left w:val="single" w:color="CACACA" w:themeColor="text1" w:themeTint="40" w:sz="8" w:space="0"/>
+              <w:bottom w:val="single" w:color="CACACA" w:themeColor="text1" w:themeTint="40" w:sz="8" w:space="0"/>
+              <w:right w:val="single" w:color="CACACA" w:themeColor="text1" w:themeTint="40" w:sz="8" w:space="0"/>
             </w:tcBorders>
             <w:shd w:val="clear" w:color="auto" w:fill="E9E9E9" w:themeFill="text1" w:themeFillTint="1A"/>
           </w:tcPr>
@@ -1401,13 +1401,13 @@
       </w:r>
       <w:r>
         <w:rPr>
-          <w:rFonts w:cstheme="minorHAnsi"/>
+          <w:rFonts w:ascii="Wingdings" w:hAnsi="Wingdings" w:eastAsia="Wingdings" w:cs="Wingdings" w:cstheme="minorHAnsi"/>
           <w:b/>
           <w:szCs w:val="22"/>
           <w:highlight w:val="lightGray"/>
           <w:u w:val="single"/>
         </w:rPr>
-        <w:sym w:font="Wingdings" w:char="F0E0"/>
+        <w:t>à</w:t>
       </w:r>
       <w:r>
         <w:rPr>
@@ -1480,13 +1480,13 @@
       </w:r>
       <w:r>
         <w:rPr>
-          <w:rFonts w:cstheme="minorHAnsi"/>
+          <w:rFonts w:ascii="Wingdings" w:hAnsi="Wingdings" w:eastAsia="Wingdings" w:cs="Wingdings" w:cstheme="minorHAnsi"/>
           <w:b/>
           <w:szCs w:val="22"/>
           <w:highlight w:val="lightGray"/>
           <w:u w:val="single"/>
         </w:rPr>
-        <w:sym w:font="Wingdings" w:char="F0E0"/>
+        <w:t>à</w:t>
       </w:r>
       <w:r>
         <w:rPr>
@@ -1541,13 +1541,13 @@
       </w:r>
       <w:r>
         <w:rPr>
-          <w:rFonts w:cstheme="minorHAnsi"/>
+          <w:rFonts w:ascii="Wingdings" w:hAnsi="Wingdings" w:eastAsia="Wingdings" w:cs="Wingdings" w:cstheme="minorHAnsi"/>
           <w:b/>
           <w:szCs w:val="22"/>
           <w:highlight w:val="lightGray"/>
           <w:u w:val="single"/>
         </w:rPr>
-        <w:sym w:font="Wingdings" w:char="F0E0"/>
+        <w:t>à</w:t>
       </w:r>
       <w:r>
         <w:rPr>
@@ -1631,10 +1631,10 @@
           <w:tcPr>
             <w:tcW w:w="9340" w:type="dxa"/>
             <w:tcBorders>
-              <w:top w:val="single" w:sz="8" w:space="0" w:color="CACACA" w:themeColor="text1" w:themeTint="40"/>
-              <w:left w:val="single" w:sz="8" w:space="0" w:color="CACACA" w:themeColor="text1" w:themeTint="40"/>
-              <w:bottom w:val="single" w:sz="8" w:space="0" w:color="CACACA" w:themeColor="text1" w:themeTint="40"/>
-              <w:right w:val="single" w:sz="8" w:space="0" w:color="CACACA" w:themeColor="text1" w:themeTint="40"/>
+              <w:top w:val="single" w:color="CACACA" w:themeColor="text1" w:themeTint="40" w:sz="8" w:space="0"/>
+              <w:left w:val="single" w:color="CACACA" w:themeColor="text1" w:themeTint="40" w:sz="8" w:space="0"/>
+              <w:bottom w:val="single" w:color="CACACA" w:themeColor="text1" w:themeTint="40" w:sz="8" w:space="0"/>
+              <w:right w:val="single" w:color="CACACA" w:themeColor="text1" w:themeTint="40" w:sz="8" w:space="0"/>
             </w:tcBorders>
             <w:shd w:val="clear" w:color="auto" w:fill="E9E9E9" w:themeFill="text1" w:themeFillTint="1A"/>
           </w:tcPr>
@@ -1754,12 +1754,12 @@
       </w:r>
       <w:r>
         <w:rPr>
-          <w:rFonts w:cstheme="minorHAnsi"/>
+          <w:rFonts w:ascii="Wingdings" w:hAnsi="Wingdings" w:eastAsia="Wingdings" w:cs="Wingdings" w:cstheme="minorHAnsi"/>
           <w:b/>
           <w:szCs w:val="22"/>
           <w:highlight w:val="lightGray"/>
         </w:rPr>
-        <w:sym w:font="Wingdings" w:char="F0E0"/>
+        <w:t>à</w:t>
       </w:r>
       <w:r>
         <w:rPr>
@@ -1833,13 +1833,13 @@
       </w:r>
       <w:r>
         <w:rPr>
-          <w:rFonts w:cstheme="minorHAnsi"/>
+          <w:rFonts w:ascii="Wingdings" w:hAnsi="Wingdings" w:eastAsia="Wingdings" w:cs="Wingdings" w:cstheme="minorHAnsi"/>
           <w:b/>
           <w:szCs w:val="22"/>
           <w:highlight w:val="lightGray"/>
           <w:u w:val="single"/>
         </w:rPr>
-        <w:sym w:font="Wingdings" w:char="F0E0"/>
+        <w:t>à</w:t>
       </w:r>
       <w:r>
         <w:rPr>
@@ -1963,13 +1963,13 @@
       </w:r>
       <w:r>
         <w:rPr>
-          <w:rFonts w:cstheme="minorHAnsi"/>
+          <w:rFonts w:ascii="Wingdings" w:hAnsi="Wingdings" w:eastAsia="Wingdings" w:cs="Wingdings" w:cstheme="minorHAnsi"/>
           <w:b/>
           <w:szCs w:val="22"/>
           <w:highlight w:val="lightGray"/>
           <w:u w:val="single"/>
         </w:rPr>
-        <w:sym w:font="Wingdings" w:char="F0E0"/>
+        <w:t>à</w:t>
       </w:r>
       <w:r>
         <w:rPr>
@@ -2010,10 +2010,10 @@
           <w:tcPr>
             <w:tcW w:w="9340" w:type="dxa"/>
             <w:tcBorders>
-              <w:top w:val="single" w:sz="8" w:space="0" w:color="CACACA" w:themeColor="text1" w:themeTint="40"/>
-              <w:left w:val="single" w:sz="8" w:space="0" w:color="CACACA" w:themeColor="text1" w:themeTint="40"/>
-              <w:bottom w:val="single" w:sz="8" w:space="0" w:color="CACACA" w:themeColor="text1" w:themeTint="40"/>
-              <w:right w:val="single" w:sz="8" w:space="0" w:color="CACACA" w:themeColor="text1" w:themeTint="40"/>
+              <w:top w:val="single" w:color="CACACA" w:themeColor="text1" w:themeTint="40" w:sz="8" w:space="0"/>
+              <w:left w:val="single" w:color="CACACA" w:themeColor="text1" w:themeTint="40" w:sz="8" w:space="0"/>
+              <w:bottom w:val="single" w:color="CACACA" w:themeColor="text1" w:themeTint="40" w:sz="8" w:space="0"/>
+              <w:right w:val="single" w:color="CACACA" w:themeColor="text1" w:themeTint="40" w:sz="8" w:space="0"/>
             </w:tcBorders>
             <w:shd w:val="clear" w:color="auto" w:fill="E9E9E9" w:themeFill="text1" w:themeFillTint="1A"/>
           </w:tcPr>
@@ -2122,11 +2122,11 @@
       </w:r>
       <w:r>
         <w:rPr>
-          <w:rFonts w:cstheme="minorHAnsi"/>
-          <w:szCs w:val="22"/>
-          <w:highlight w:val="lightGray"/>
-        </w:rPr>
-        <w:sym w:font="Wingdings" w:char="F0E0"/>
+          <w:rFonts w:ascii="Wingdings" w:hAnsi="Wingdings" w:eastAsia="Wingdings" w:cs="Wingdings" w:cstheme="minorHAnsi"/>
+          <w:szCs w:val="22"/>
+          <w:highlight w:val="lightGray"/>
+        </w:rPr>
+        <w:t>à</w:t>
       </w:r>
       <w:r>
         <w:rPr>
@@ -2241,10 +2241,10 @@
           <w:tcPr>
             <w:tcW w:w="9340" w:type="dxa"/>
             <w:tcBorders>
-              <w:top w:val="single" w:sz="8" w:space="0" w:color="CACACA" w:themeColor="text1" w:themeTint="40"/>
-              <w:left w:val="single" w:sz="8" w:space="0" w:color="CACACA" w:themeColor="text1" w:themeTint="40"/>
-              <w:bottom w:val="single" w:sz="8" w:space="0" w:color="CACACA" w:themeColor="text1" w:themeTint="40"/>
-              <w:right w:val="single" w:sz="8" w:space="0" w:color="CACACA" w:themeColor="text1" w:themeTint="40"/>
+              <w:top w:val="single" w:color="CACACA" w:themeColor="text1" w:themeTint="40" w:sz="8" w:space="0"/>
+              <w:left w:val="single" w:color="CACACA" w:themeColor="text1" w:themeTint="40" w:sz="8" w:space="0"/>
+              <w:bottom w:val="single" w:color="CACACA" w:themeColor="text1" w:themeTint="40" w:sz="8" w:space="0"/>
+              <w:right w:val="single" w:color="CACACA" w:themeColor="text1" w:themeTint="40" w:sz="8" w:space="0"/>
             </w:tcBorders>
             <w:shd w:val="clear" w:color="auto" w:fill="E9E9E9" w:themeFill="text1" w:themeFillTint="1A"/>
           </w:tcPr>
@@ -2535,10 +2535,10 @@
           <w:tcPr>
             <w:tcW w:w="9340" w:type="dxa"/>
             <w:tcBorders>
-              <w:top w:val="single" w:sz="8" w:space="0" w:color="CACACA" w:themeColor="text1" w:themeTint="40"/>
-              <w:left w:val="single" w:sz="8" w:space="0" w:color="CACACA" w:themeColor="text1" w:themeTint="40"/>
-              <w:bottom w:val="single" w:sz="8" w:space="0" w:color="CACACA" w:themeColor="text1" w:themeTint="40"/>
-              <w:right w:val="single" w:sz="8" w:space="0" w:color="CACACA" w:themeColor="text1" w:themeTint="40"/>
+              <w:top w:val="single" w:color="CACACA" w:themeColor="text1" w:themeTint="40" w:sz="8" w:space="0"/>
+              <w:left w:val="single" w:color="CACACA" w:themeColor="text1" w:themeTint="40" w:sz="8" w:space="0"/>
+              <w:bottom w:val="single" w:color="CACACA" w:themeColor="text1" w:themeTint="40" w:sz="8" w:space="0"/>
+              <w:right w:val="single" w:color="CACACA" w:themeColor="text1" w:themeTint="40" w:sz="8" w:space="0"/>
             </w:tcBorders>
             <w:shd w:val="clear" w:color="auto" w:fill="E9E9E9" w:themeFill="text1" w:themeFillTint="1A"/>
           </w:tcPr>
@@ -2835,10 +2835,10 @@
           </w14:textOutline>
         </w:rPr>
       </w:pPr>
-      <w:bookmarkStart w:id="0" w:name="_Purpose"/>
-      <w:bookmarkStart w:id="1" w:name="_Toc472414905"/>
-      <w:bookmarkStart w:id="2" w:name="_Toc472415162"/>
-      <w:bookmarkStart w:id="3" w:name="_Toc472417772"/>
+      <w:bookmarkStart w:name="_Purpose" w:id="0"/>
+      <w:bookmarkStart w:name="_Toc472414905" w:id="1"/>
+      <w:bookmarkStart w:name="_Toc472415162" w:id="2"/>
+      <w:bookmarkStart w:name="_Toc472417772" w:id="3"/>
       <w:bookmarkEnd w:id="0"/>
       <w:bookmarkEnd w:id="1"/>
       <w:bookmarkEnd w:id="2"/>
@@ -2859,10 +2859,10 @@
           <w:tcPr>
             <w:tcW w:w="9340" w:type="dxa"/>
             <w:tcBorders>
-              <w:top w:val="single" w:sz="8" w:space="0" w:color="CACACA" w:themeColor="text1" w:themeTint="40"/>
-              <w:left w:val="single" w:sz="8" w:space="0" w:color="CACACA" w:themeColor="text1" w:themeTint="40"/>
-              <w:bottom w:val="single" w:sz="8" w:space="0" w:color="CACACA" w:themeColor="text1" w:themeTint="40"/>
-              <w:right w:val="single" w:sz="8" w:space="0" w:color="CACACA" w:themeColor="text1" w:themeTint="40"/>
+              <w:top w:val="single" w:color="CACACA" w:themeColor="text1" w:themeTint="40" w:sz="8" w:space="0"/>
+              <w:left w:val="single" w:color="CACACA" w:themeColor="text1" w:themeTint="40" w:sz="8" w:space="0"/>
+              <w:bottom w:val="single" w:color="CACACA" w:themeColor="text1" w:themeTint="40" w:sz="8" w:space="0"/>
+              <w:right w:val="single" w:color="CACACA" w:themeColor="text1" w:themeTint="40" w:sz="8" w:space="0"/>
             </w:tcBorders>
             <w:shd w:val="clear" w:color="auto" w:fill="E9E9E9" w:themeFill="text1" w:themeFillTint="1A"/>
           </w:tcPr>
@@ -3004,10 +3004,10 @@
           <w:tcPr>
             <w:tcW w:w="9340" w:type="dxa"/>
             <w:tcBorders>
-              <w:top w:val="single" w:sz="8" w:space="0" w:color="CACACA" w:themeColor="text1" w:themeTint="40"/>
-              <w:left w:val="single" w:sz="8" w:space="0" w:color="CACACA" w:themeColor="text1" w:themeTint="40"/>
-              <w:bottom w:val="single" w:sz="8" w:space="0" w:color="CACACA" w:themeColor="text1" w:themeTint="40"/>
-              <w:right w:val="single" w:sz="8" w:space="0" w:color="CACACA" w:themeColor="text1" w:themeTint="40"/>
+              <w:top w:val="single" w:color="CACACA" w:themeColor="text1" w:themeTint="40" w:sz="8" w:space="0"/>
+              <w:left w:val="single" w:color="CACACA" w:themeColor="text1" w:themeTint="40" w:sz="8" w:space="0"/>
+              <w:bottom w:val="single" w:color="CACACA" w:themeColor="text1" w:themeTint="40" w:sz="8" w:space="0"/>
+              <w:right w:val="single" w:color="CACACA" w:themeColor="text1" w:themeTint="40" w:sz="8" w:space="0"/>
             </w:tcBorders>
             <w:shd w:val="clear" w:color="auto" w:fill="E9E9E9" w:themeFill="text1" w:themeFillTint="1A"/>
           </w:tcPr>
@@ -3174,10 +3174,10 @@
           <w:tcPr>
             <w:tcW w:w="9340" w:type="dxa"/>
             <w:tcBorders>
-              <w:top w:val="single" w:sz="8" w:space="0" w:color="CACACA" w:themeColor="text1" w:themeTint="40"/>
-              <w:left w:val="single" w:sz="8" w:space="0" w:color="CACACA" w:themeColor="text1" w:themeTint="40"/>
-              <w:bottom w:val="single" w:sz="8" w:space="0" w:color="CACACA" w:themeColor="text1" w:themeTint="40"/>
-              <w:right w:val="single" w:sz="8" w:space="0" w:color="CACACA" w:themeColor="text1" w:themeTint="40"/>
+              <w:top w:val="single" w:color="CACACA" w:themeColor="text1" w:themeTint="40" w:sz="8" w:space="0"/>
+              <w:left w:val="single" w:color="CACACA" w:themeColor="text1" w:themeTint="40" w:sz="8" w:space="0"/>
+              <w:bottom w:val="single" w:color="CACACA" w:themeColor="text1" w:themeTint="40" w:sz="8" w:space="0"/>
+              <w:right w:val="single" w:color="CACACA" w:themeColor="text1" w:themeTint="40" w:sz="8" w:space="0"/>
             </w:tcBorders>
             <w:shd w:val="clear" w:color="auto" w:fill="E9E9E9" w:themeFill="text1" w:themeFillTint="1A"/>
           </w:tcPr>
@@ -3318,10 +3318,10 @@
           <w:tcPr>
             <w:tcW w:w="9340" w:type="dxa"/>
             <w:tcBorders>
-              <w:top w:val="single" w:sz="8" w:space="0" w:color="CACACA" w:themeColor="text1" w:themeTint="40"/>
-              <w:left w:val="single" w:sz="8" w:space="0" w:color="CACACA" w:themeColor="text1" w:themeTint="40"/>
-              <w:bottom w:val="single" w:sz="8" w:space="0" w:color="CACACA" w:themeColor="text1" w:themeTint="40"/>
-              <w:right w:val="single" w:sz="8" w:space="0" w:color="CACACA" w:themeColor="text1" w:themeTint="40"/>
+              <w:top w:val="single" w:color="CACACA" w:themeColor="text1" w:themeTint="40" w:sz="8" w:space="0"/>
+              <w:left w:val="single" w:color="CACACA" w:themeColor="text1" w:themeTint="40" w:sz="8" w:space="0"/>
+              <w:bottom w:val="single" w:color="CACACA" w:themeColor="text1" w:themeTint="40" w:sz="8" w:space="0"/>
+              <w:right w:val="single" w:color="CACACA" w:themeColor="text1" w:themeTint="40" w:sz="8" w:space="0"/>
             </w:tcBorders>
             <w:shd w:val="clear" w:color="auto" w:fill="E9E9E9" w:themeFill="text1" w:themeFillTint="1A"/>
           </w:tcPr>
@@ -3466,10 +3466,10 @@
           <w:tcPr>
             <w:tcW w:w="9340" w:type="dxa"/>
             <w:tcBorders>
-              <w:top w:val="single" w:sz="8" w:space="0" w:color="CACACA" w:themeColor="text1" w:themeTint="40"/>
-              <w:left w:val="single" w:sz="8" w:space="0" w:color="CACACA" w:themeColor="text1" w:themeTint="40"/>
-              <w:bottom w:val="single" w:sz="8" w:space="0" w:color="CACACA" w:themeColor="text1" w:themeTint="40"/>
-              <w:right w:val="single" w:sz="8" w:space="0" w:color="CACACA" w:themeColor="text1" w:themeTint="40"/>
+              <w:top w:val="single" w:color="CACACA" w:themeColor="text1" w:themeTint="40" w:sz="8" w:space="0"/>
+              <w:left w:val="single" w:color="CACACA" w:themeColor="text1" w:themeTint="40" w:sz="8" w:space="0"/>
+              <w:bottom w:val="single" w:color="CACACA" w:themeColor="text1" w:themeTint="40" w:sz="8" w:space="0"/>
+              <w:right w:val="single" w:color="CACACA" w:themeColor="text1" w:themeTint="40" w:sz="8" w:space="0"/>
             </w:tcBorders>
             <w:shd w:val="clear" w:color="auto" w:fill="E9E9E9" w:themeFill="text1" w:themeFillTint="1A"/>
           </w:tcPr>
@@ -3598,10 +3598,10 @@
           <w:tcPr>
             <w:tcW w:w="9340" w:type="dxa"/>
             <w:tcBorders>
-              <w:top w:val="single" w:sz="8" w:space="0" w:color="CACACA" w:themeColor="text1" w:themeTint="40"/>
-              <w:left w:val="single" w:sz="8" w:space="0" w:color="CACACA" w:themeColor="text1" w:themeTint="40"/>
-              <w:bottom w:val="single" w:sz="8" w:space="0" w:color="CACACA" w:themeColor="text1" w:themeTint="40"/>
-              <w:right w:val="single" w:sz="8" w:space="0" w:color="CACACA" w:themeColor="text1" w:themeTint="40"/>
+              <w:top w:val="single" w:color="CACACA" w:themeColor="text1" w:themeTint="40" w:sz="8" w:space="0"/>
+              <w:left w:val="single" w:color="CACACA" w:themeColor="text1" w:themeTint="40" w:sz="8" w:space="0"/>
+              <w:bottom w:val="single" w:color="CACACA" w:themeColor="text1" w:themeTint="40" w:sz="8" w:space="0"/>
+              <w:right w:val="single" w:color="CACACA" w:themeColor="text1" w:themeTint="40" w:sz="8" w:space="0"/>
             </w:tcBorders>
             <w:shd w:val="clear" w:color="auto" w:fill="E9E9E9" w:themeFill="text1" w:themeFillTint="1A"/>
           </w:tcPr>
@@ -3730,10 +3730,10 @@
           <w:tcPr>
             <w:tcW w:w="9340" w:type="dxa"/>
             <w:tcBorders>
-              <w:top w:val="single" w:sz="8" w:space="0" w:color="CACACA" w:themeColor="text1" w:themeTint="40"/>
-              <w:left w:val="single" w:sz="8" w:space="0" w:color="CACACA" w:themeColor="text1" w:themeTint="40"/>
-              <w:bottom w:val="single" w:sz="8" w:space="0" w:color="CACACA" w:themeColor="text1" w:themeTint="40"/>
-              <w:right w:val="single" w:sz="8" w:space="0" w:color="CACACA" w:themeColor="text1" w:themeTint="40"/>
+              <w:top w:val="single" w:color="CACACA" w:themeColor="text1" w:themeTint="40" w:sz="8" w:space="0"/>
+              <w:left w:val="single" w:color="CACACA" w:themeColor="text1" w:themeTint="40" w:sz="8" w:space="0"/>
+              <w:bottom w:val="single" w:color="CACACA" w:themeColor="text1" w:themeTint="40" w:sz="8" w:space="0"/>
+              <w:right w:val="single" w:color="CACACA" w:themeColor="text1" w:themeTint="40" w:sz="8" w:space="0"/>
             </w:tcBorders>
             <w:shd w:val="clear" w:color="auto" w:fill="E9E9E9" w:themeFill="text1" w:themeFillTint="1A"/>
           </w:tcPr>
@@ -4351,10 +4351,10 @@
           <w:tcPr>
             <w:tcW w:w="9340" w:type="dxa"/>
             <w:tcBorders>
-              <w:top w:val="single" w:sz="8" w:space="0" w:color="CACACA" w:themeColor="text1" w:themeTint="40"/>
-              <w:left w:val="single" w:sz="8" w:space="0" w:color="CACACA" w:themeColor="text1" w:themeTint="40"/>
-              <w:bottom w:val="single" w:sz="8" w:space="0" w:color="CACACA" w:themeColor="text1" w:themeTint="40"/>
-              <w:right w:val="single" w:sz="8" w:space="0" w:color="CACACA" w:themeColor="text1" w:themeTint="40"/>
+              <w:top w:val="single" w:color="CACACA" w:themeColor="text1" w:themeTint="40" w:sz="8" w:space="0"/>
+              <w:left w:val="single" w:color="CACACA" w:themeColor="text1" w:themeTint="40" w:sz="8" w:space="0"/>
+              <w:bottom w:val="single" w:color="CACACA" w:themeColor="text1" w:themeTint="40" w:sz="8" w:space="0"/>
+              <w:right w:val="single" w:color="CACACA" w:themeColor="text1" w:themeTint="40" w:sz="8" w:space="0"/>
             </w:tcBorders>
             <w:shd w:val="clear" w:color="auto" w:fill="E9E9E9" w:themeFill="text1" w:themeFillTint="1A"/>
           </w:tcPr>
@@ -4481,15 +4481,10 @@
       </w:r>
     </w:p>
     <w:sectPr>
-      <w:headerReference w:type="default" r:id="rId9"/>
-      <w:footerReference w:type="even" r:id="rId10"/>
-      <w:footerReference w:type="default" r:id="rId11"/>
-      <w:headerReference w:type="first" r:id="rId12"/>
-      <w:footerReference w:type="first" r:id="rId13"/>
       <w:footnotePr>
         <w:numFmt w:val="lowerRoman"/>
       </w:footnotePr>
-      <w:pgSz w:w="12240" w:h="15840"/>
+      <w:pgSz w:w="12240" w:h="15840" w:orient="portrait"/>
       <w:pgMar w:top="1728" w:right="1440" w:bottom="1584" w:left="1440" w:header="0" w:footer="0" w:gutter="0"/>
       <w:cols w:space="720"/>
       <w:docGrid w:linePitch="1142"/>
@@ -4523,733 +4518,6 @@
 </w:endnotes>
 </file>
 
-<file path=word/footer1.xml><?xml version="1.0" encoding="utf-8"?>
-<w:ftr xmlns:wpc="http://schemas.microsoft.com/office/word/2010/wordprocessingCanvas" xmlns:cx="http://schemas.microsoft.com/office/drawing/2014/chartex" xmlns:cx1="http://schemas.microsoft.com/office/drawing/2015/9/8/chartex" xmlns:cx2="http://schemas.microsoft.com/office/drawing/2015/10/21/chartex" xmlns:cx3="http://schemas.microsoft.com/office/drawing/2016/5/9/chartex" xmlns:cx4="http://schemas.microsoft.com/office/drawing/2016/5/10/chartex" xmlns:cx5="http://schemas.microsoft.com/office/drawing/2016/5/11/chartex" xmlns:cx6="http://schemas.microsoft.com/office/drawing/2016/5/12/chartex" xmlns:cx7="http://schemas.microsoft.com/office/drawing/2016/5/13/chartex" xmlns:cx8="http://schemas.microsoft.com/office/drawing/2016/5/14/chartex" xmlns:mc="http://schemas.openxmlformats.org/markup-compatibility/2006" xmlns:aink="http://schemas.microsoft.com/office/drawing/2016/ink" xmlns:am3d="http://schemas.microsoft.com/office/drawing/2017/model3d" xmlns:o="urn:schemas-microsoft-com:office:office" xmlns:r="http://schemas.openxmlformats.org/officeDocument/2006/relationships" xmlns:m="http://schemas.openxmlformats.org/officeDocument/2006/math" xmlns:v="urn:schemas-microsoft-com:vml" xmlns:wp14="http://schemas.microsoft.com/office/word/2010/wordprocessingDrawing" xmlns:wp="http://schemas.openxmlformats.org/drawingml/2006/wordprocessingDrawing" xmlns:w10="urn:schemas-microsoft-com:office:word" xmlns:w="http://schemas.openxmlformats.org/wordprocessingml/2006/main" xmlns:w14="http://schemas.microsoft.com/office/word/2010/wordml" xmlns:w15="http://schemas.microsoft.com/office/word/2012/wordml" xmlns:w16cex="http://schemas.microsoft.com/office/word/2018/wordml/cex" xmlns:w16cid="http://schemas.microsoft.com/office/word/2016/wordml/cid" xmlns:w16="http://schemas.microsoft.com/office/word/2018/wordml" xmlns:w16se="http://schemas.microsoft.com/office/word/2015/wordml/symex" xmlns:wpg="http://schemas.microsoft.com/office/word/2010/wordprocessingGroup" xmlns:wpi="http://schemas.microsoft.com/office/word/2010/wordprocessingInk" xmlns:wne="http://schemas.microsoft.com/office/word/2006/wordml" xmlns:wps="http://schemas.microsoft.com/office/word/2010/wordprocessingShape" mc:Ignorable="w14 w15 w16se w16cid w16 w16cex wp14">
-  <w:p>
-    <w:pPr>
-      <w:framePr w:wrap="none" w:vAnchor="text" w:hAnchor="margin" w:xAlign="right" w:y="1"/>
-      <w:rPr>
-        <w:rStyle w:val="PageNumber"/>
-      </w:rPr>
-    </w:pPr>
-    <w:r>
-      <w:rPr>
-        <w:rStyle w:val="PageNumber"/>
-      </w:rPr>
-      <w:fldChar w:fldCharType="begin"/>
-    </w:r>
-    <w:r>
-      <w:rPr>
-        <w:rStyle w:val="PageNumber"/>
-      </w:rPr>
-      <w:instrText xml:space="preserve">PAGE  </w:instrText>
-    </w:r>
-    <w:r>
-      <w:rPr>
-        <w:rStyle w:val="PageNumber"/>
-      </w:rPr>
-      <w:fldChar w:fldCharType="end"/>
-    </w:r>
-  </w:p>
-  <w:p>
-    <w:pPr>
-      <w:ind w:right="360"/>
-    </w:pPr>
-  </w:p>
-  <w:p/>
-  <w:p/>
-  <w:p/>
-</w:ftr>
-</file>
-
-<file path=word/footer2.xml><?xml version="1.0" encoding="utf-8"?>
-<w:ftr xmlns:wpc="http://schemas.microsoft.com/office/word/2010/wordprocessingCanvas" xmlns:cx="http://schemas.microsoft.com/office/drawing/2014/chartex" xmlns:cx1="http://schemas.microsoft.com/office/drawing/2015/9/8/chartex" xmlns:cx2="http://schemas.microsoft.com/office/drawing/2015/10/21/chartex" xmlns:cx3="http://schemas.microsoft.com/office/drawing/2016/5/9/chartex" xmlns:cx4="http://schemas.microsoft.com/office/drawing/2016/5/10/chartex" xmlns:cx5="http://schemas.microsoft.com/office/drawing/2016/5/11/chartex" xmlns:cx6="http://schemas.microsoft.com/office/drawing/2016/5/12/chartex" xmlns:cx7="http://schemas.microsoft.com/office/drawing/2016/5/13/chartex" xmlns:cx8="http://schemas.microsoft.com/office/drawing/2016/5/14/chartex" xmlns:mc="http://schemas.openxmlformats.org/markup-compatibility/2006" xmlns:aink="http://schemas.microsoft.com/office/drawing/2016/ink" xmlns:am3d="http://schemas.microsoft.com/office/drawing/2017/model3d" xmlns:o="urn:schemas-microsoft-com:office:office" xmlns:r="http://schemas.openxmlformats.org/officeDocument/2006/relationships" xmlns:m="http://schemas.openxmlformats.org/officeDocument/2006/math" xmlns:v="urn:schemas-microsoft-com:vml" xmlns:wp14="http://schemas.microsoft.com/office/word/2010/wordprocessingDrawing" xmlns:wp="http://schemas.openxmlformats.org/drawingml/2006/wordprocessingDrawing" xmlns:w10="urn:schemas-microsoft-com:office:word" xmlns:w="http://schemas.openxmlformats.org/wordprocessingml/2006/main" xmlns:w14="http://schemas.microsoft.com/office/word/2010/wordml" xmlns:w15="http://schemas.microsoft.com/office/word/2012/wordml" xmlns:w16cex="http://schemas.microsoft.com/office/word/2018/wordml/cex" xmlns:w16cid="http://schemas.microsoft.com/office/word/2016/wordml/cid" xmlns:w16="http://schemas.microsoft.com/office/word/2018/wordml" xmlns:w16se="http://schemas.microsoft.com/office/word/2015/wordml/symex" xmlns:wpg="http://schemas.microsoft.com/office/word/2010/wordprocessingGroup" xmlns:wpi="http://schemas.microsoft.com/office/word/2010/wordprocessingInk" xmlns:wne="http://schemas.microsoft.com/office/word/2006/wordml" xmlns:wps="http://schemas.microsoft.com/office/word/2010/wordprocessingShape" mc:Ignorable="w14 w15 w16se w16cid w16 w16cex wp14">
-  <w:p>
-    <w:pPr>
-      <w:pStyle w:val="NGOsourceLink"/>
-    </w:pPr>
-    <w:r>
-      <w:rPr>
-        <w:noProof/>
-        <w:lang w:eastAsia="zh-CN"/>
-      </w:rPr>
-      <mc:AlternateContent>
-        <mc:Choice Requires="wps">
-          <w:drawing>
-            <wp:anchor distT="0" distB="0" distL="114300" distR="114300" simplePos="0" relativeHeight="251681792" behindDoc="0" locked="0" layoutInCell="1" allowOverlap="1" wp14:anchorId="1DB8E68C" wp14:editId="0F6136D5">
-              <wp:simplePos x="0" y="0"/>
-              <wp:positionH relativeFrom="column">
-                <wp:posOffset>6205654</wp:posOffset>
-              </wp:positionH>
-              <wp:positionV relativeFrom="paragraph">
-                <wp:posOffset>112178</wp:posOffset>
-              </wp:positionV>
-              <wp:extent cx="187960" cy="730823"/>
-              <wp:effectExtent l="0" t="0" r="2540" b="6350"/>
-              <wp:wrapNone/>
-              <wp:docPr id="56" name="Text Box 56"/>
-              <wp:cNvGraphicFramePr/>
-              <a:graphic xmlns:a="http://schemas.openxmlformats.org/drawingml/2006/main">
-                <a:graphicData uri="http://schemas.microsoft.com/office/word/2010/wordprocessingShape">
-                  <wps:wsp>
-                    <wps:cNvSpPr txBox="1"/>
-                    <wps:spPr>
-                      <a:xfrm>
-                        <a:off x="0" y="0"/>
-                        <a:ext cx="187960" cy="730823"/>
-                      </a:xfrm>
-                      <a:prstGeom prst="rect">
-                        <a:avLst/>
-                      </a:prstGeom>
-                      <a:noFill/>
-                      <a:ln>
-                        <a:noFill/>
-                      </a:ln>
-                      <a:effectLst/>
-                    </wps:spPr>
-                    <wps:style>
-                      <a:lnRef idx="0">
-                        <a:schemeClr val="accent1"/>
-                      </a:lnRef>
-                      <a:fillRef idx="0">
-                        <a:schemeClr val="accent1"/>
-                      </a:fillRef>
-                      <a:effectRef idx="0">
-                        <a:schemeClr val="accent1"/>
-                      </a:effectRef>
-                      <a:fontRef idx="minor">
-                        <a:schemeClr val="dk1"/>
-                      </a:fontRef>
-                    </wps:style>
-                    <wps:txbx>
-                      <w:txbxContent>
-                        <w:p>
-                          <w:pPr>
-                            <w:pStyle w:val="NGOsourcePageNumber"/>
-                            <w:spacing w:after="400"/>
-                            <w:rPr>
-                              <w:rFonts w:asciiTheme="minorHAnsi" w:hAnsiTheme="minorHAnsi" w:cstheme="minorHAnsi"/>
-                              <w:color w:val="FFFFFF"/>
-                            </w:rPr>
-                          </w:pPr>
-                          <w:r>
-                            <w:rPr>
-                              <w:rFonts w:asciiTheme="minorHAnsi" w:hAnsiTheme="minorHAnsi" w:cstheme="minorHAnsi"/>
-                              <w:color w:val="FFFFFF"/>
-                            </w:rPr>
-                            <w:fldChar w:fldCharType="begin"/>
-                          </w:r>
-                          <w:r>
-                            <w:rPr>
-                              <w:rFonts w:asciiTheme="minorHAnsi" w:hAnsiTheme="minorHAnsi" w:cstheme="minorHAnsi"/>
-                              <w:color w:val="FFFFFF"/>
-                            </w:rPr>
-                            <w:instrText xml:space="preserve">PAGE  </w:instrText>
-                          </w:r>
-                          <w:r>
-                            <w:rPr>
-                              <w:rFonts w:asciiTheme="minorHAnsi" w:hAnsiTheme="minorHAnsi" w:cstheme="minorHAnsi"/>
-                              <w:color w:val="FFFFFF"/>
-                            </w:rPr>
-                            <w:fldChar w:fldCharType="separate"/>
-                          </w:r>
-                          <w:r>
-                            <w:rPr>
-                              <w:rFonts w:asciiTheme="minorHAnsi" w:hAnsiTheme="minorHAnsi" w:cstheme="minorHAnsi"/>
-                              <w:color w:val="FFFFFF"/>
-                            </w:rPr>
-                            <w:t>10</w:t>
-                          </w:r>
-                          <w:r>
-                            <w:rPr>
-                              <w:rFonts w:asciiTheme="minorHAnsi" w:hAnsiTheme="minorHAnsi" w:cstheme="minorHAnsi"/>
-                              <w:color w:val="FFFFFF"/>
-                            </w:rPr>
-                            <w:fldChar w:fldCharType="end"/>
-                          </w:r>
-                        </w:p>
-                      </w:txbxContent>
-                    </wps:txbx>
-                    <wps:bodyPr rot="0" spcFirstLastPara="0" vertOverflow="overflow" horzOverflow="overflow" vert="horz" wrap="square" lIns="0" tIns="0" rIns="0" bIns="0" numCol="1" spcCol="0" rtlCol="0" fromWordArt="0" anchor="ctr" anchorCtr="0" forceAA="0" compatLnSpc="1">
-                      <a:prstTxWarp prst="textNoShape">
-                        <a:avLst/>
-                      </a:prstTxWarp>
-                      <a:noAutofit/>
-                    </wps:bodyPr>
-                  </wps:wsp>
-                </a:graphicData>
-              </a:graphic>
-              <wp14:sizeRelH relativeFrom="margin">
-                <wp14:pctWidth>0</wp14:pctWidth>
-              </wp14:sizeRelH>
-              <wp14:sizeRelV relativeFrom="margin">
-                <wp14:pctHeight>0</wp14:pctHeight>
-              </wp14:sizeRelV>
-            </wp:anchor>
-          </w:drawing>
-        </mc:Choice>
-        <mc:Fallback>
-          <w:pict>
-            <v:shapetype w14:anchorId="1DB8E68C" id="_x0000_t202" coordsize="21600,21600" o:spt="202" path="m,l,21600r21600,l21600,xe">
-              <v:stroke joinstyle="miter"/>
-              <v:path gradientshapeok="t" o:connecttype="rect"/>
-            </v:shapetype>
-            <v:shape id="Text Box 56" o:spid="_x0000_s1027" type="#_x0000_t202" style="position:absolute;margin-left:488.65pt;margin-top:8.85pt;width:14.8pt;height:57.55pt;z-index:251681792;visibility:visible;mso-wrap-style:square;mso-width-percent:0;mso-height-percent:0;mso-wrap-distance-left:9pt;mso-wrap-distance-top:0;mso-wrap-distance-right:9pt;mso-wrap-distance-bottom:0;mso-position-horizontal:absolute;mso-position-horizontal-relative:text;mso-position-vertical:absolute;mso-position-vertical-relative:text;mso-width-percent:0;mso-height-percent:0;mso-width-relative:margin;mso-height-relative:margin;v-text-anchor:middle" o:gfxdata="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" filled="f" stroked="f">
-              <v:textbox inset="0,0,0,0">
-                <w:txbxContent>
-                  <w:p>
-                    <w:pPr>
-                      <w:pStyle w:val="NGOsourcePageNumber"/>
-                      <w:spacing w:after="400"/>
-                      <w:rPr>
-                        <w:rFonts w:asciiTheme="minorHAnsi" w:hAnsiTheme="minorHAnsi" w:cstheme="minorHAnsi"/>
-                        <w:color w:val="FFFFFF"/>
-                      </w:rPr>
-                    </w:pPr>
-                    <w:r>
-                      <w:rPr>
-                        <w:rFonts w:asciiTheme="minorHAnsi" w:hAnsiTheme="minorHAnsi" w:cstheme="minorHAnsi"/>
-                        <w:color w:val="FFFFFF"/>
-                      </w:rPr>
-                      <w:fldChar w:fldCharType="begin"/>
-                    </w:r>
-                    <w:r>
-                      <w:rPr>
-                        <w:rFonts w:asciiTheme="minorHAnsi" w:hAnsiTheme="minorHAnsi" w:cstheme="minorHAnsi"/>
-                        <w:color w:val="FFFFFF"/>
-                      </w:rPr>
-                      <w:instrText xml:space="preserve">PAGE  </w:instrText>
-                    </w:r>
-                    <w:r>
-                      <w:rPr>
-                        <w:rFonts w:asciiTheme="minorHAnsi" w:hAnsiTheme="minorHAnsi" w:cstheme="minorHAnsi"/>
-                        <w:color w:val="FFFFFF"/>
-                      </w:rPr>
-                      <w:fldChar w:fldCharType="separate"/>
-                    </w:r>
-                    <w:r>
-                      <w:rPr>
-                        <w:rFonts w:asciiTheme="minorHAnsi" w:hAnsiTheme="minorHAnsi" w:cstheme="minorHAnsi"/>
-                        <w:color w:val="FFFFFF"/>
-                      </w:rPr>
-                      <w:t>10</w:t>
-                    </w:r>
-                    <w:r>
-                      <w:rPr>
-                        <w:rFonts w:asciiTheme="minorHAnsi" w:hAnsiTheme="minorHAnsi" w:cstheme="minorHAnsi"/>
-                        <w:color w:val="FFFFFF"/>
-                      </w:rPr>
-                      <w:fldChar w:fldCharType="end"/>
-                    </w:r>
-                  </w:p>
-                </w:txbxContent>
-              </v:textbox>
-            </v:shape>
-          </w:pict>
-        </mc:Fallback>
-      </mc:AlternateContent>
-    </w:r>
-    <w:r>
-      <w:rPr>
-        <w:noProof/>
-        <w:lang w:eastAsia="zh-CN"/>
-      </w:rPr>
-      <mc:AlternateContent>
-        <mc:Choice Requires="wps">
-          <w:drawing>
-            <wp:anchor distT="0" distB="0" distL="114300" distR="114300" simplePos="0" relativeHeight="251679744" behindDoc="0" locked="0" layoutInCell="1" allowOverlap="1" wp14:anchorId="67EDE35E" wp14:editId="62F778F7">
-              <wp:simplePos x="0" y="0"/>
-              <wp:positionH relativeFrom="column">
-                <wp:posOffset>4834054</wp:posOffset>
-              </wp:positionH>
-              <wp:positionV relativeFrom="paragraph">
-                <wp:posOffset>112178</wp:posOffset>
-              </wp:positionV>
-              <wp:extent cx="1312545" cy="662940"/>
-              <wp:effectExtent l="0" t="0" r="8255" b="10160"/>
-              <wp:wrapNone/>
-              <wp:docPr id="55" name="Text Box 55"/>
-              <wp:cNvGraphicFramePr/>
-              <a:graphic xmlns:a="http://schemas.openxmlformats.org/drawingml/2006/main">
-                <a:graphicData uri="http://schemas.microsoft.com/office/word/2010/wordprocessingShape">
-                  <wps:wsp>
-                    <wps:cNvSpPr txBox="1"/>
-                    <wps:spPr>
-                      <a:xfrm>
-                        <a:off x="0" y="0"/>
-                        <a:ext cx="1312545" cy="662940"/>
-                      </a:xfrm>
-                      <a:prstGeom prst="rect">
-                        <a:avLst/>
-                      </a:prstGeom>
-                      <a:noFill/>
-                      <a:ln>
-                        <a:noFill/>
-                      </a:ln>
-                      <a:effectLst/>
-                    </wps:spPr>
-                    <wps:style>
-                      <a:lnRef idx="0">
-                        <a:schemeClr val="accent1"/>
-                      </a:lnRef>
-                      <a:fillRef idx="0">
-                        <a:schemeClr val="accent1"/>
-                      </a:fillRef>
-                      <a:effectRef idx="0">
-                        <a:schemeClr val="accent1"/>
-                      </a:effectRef>
-                      <a:fontRef idx="minor">
-                        <a:schemeClr val="dk1"/>
-                      </a:fontRef>
-                    </wps:style>
-                    <wps:txbx>
-                      <w:txbxContent>
-                        <w:p>
-                          <w:pPr>
-                            <w:pStyle w:val="NGOsourceDocumentTitle"/>
-                            <w:spacing w:after="280"/>
-                            <w:rPr>
-                              <w:rFonts w:asciiTheme="minorHAnsi" w:hAnsiTheme="minorHAnsi" w:cstheme="minorHAnsi"/>
-                              <w:color w:val="FFFFFF"/>
-                              <w:sz w:val="15"/>
-                              <w:szCs w:val="15"/>
-                            </w:rPr>
-                          </w:pPr>
-                          <w:r>
-                            <w:rPr>
-                              <w:rFonts w:asciiTheme="minorHAnsi" w:hAnsiTheme="minorHAnsi" w:cstheme="minorHAnsi"/>
-                              <w:color w:val="FFFFFF"/>
-                              <w:sz w:val="15"/>
-                              <w:szCs w:val="15"/>
-                            </w:rPr>
-                            <w:t>CONTACT US: AccountSupport@NGOsource.org</w:t>
-                          </w:r>
-                        </w:p>
-                      </w:txbxContent>
-                    </wps:txbx>
-                    <wps:bodyPr rot="0" spcFirstLastPara="0" vertOverflow="overflow" horzOverflow="overflow" vert="horz" wrap="square" lIns="0" tIns="0" rIns="0" bIns="0" numCol="1" spcCol="0" rtlCol="0" fromWordArt="0" anchor="ctr" anchorCtr="0" forceAA="0" compatLnSpc="1">
-                      <a:prstTxWarp prst="textNoShape">
-                        <a:avLst/>
-                      </a:prstTxWarp>
-                      <a:noAutofit/>
-                    </wps:bodyPr>
-                  </wps:wsp>
-                </a:graphicData>
-              </a:graphic>
-              <wp14:sizeRelH relativeFrom="margin">
-                <wp14:pctWidth>0</wp14:pctWidth>
-              </wp14:sizeRelH>
-              <wp14:sizeRelV relativeFrom="margin">
-                <wp14:pctHeight>0</wp14:pctHeight>
-              </wp14:sizeRelV>
-            </wp:anchor>
-          </w:drawing>
-        </mc:Choice>
-        <mc:Fallback>
-          <w:pict>
-            <v:shape w14:anchorId="67EDE35E" id="Text Box 55" o:spid="_x0000_s1028" type="#_x0000_t202" style="position:absolute;margin-left:380.65pt;margin-top:8.85pt;width:103.35pt;height:52.2pt;z-index:251679744;visibility:visible;mso-wrap-style:square;mso-width-percent:0;mso-height-percent:0;mso-wrap-distance-left:9pt;mso-wrap-distance-top:0;mso-wrap-distance-right:9pt;mso-wrap-distance-bottom:0;mso-position-horizontal:absolute;mso-position-horizontal-relative:text;mso-position-vertical:absolute;mso-position-vertical-relative:text;mso-width-percent:0;mso-height-percent:0;mso-width-relative:margin;mso-height-relative:margin;v-text-anchor:middle" o:gfxdata="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" filled="f" stroked="f">
-              <v:textbox inset="0,0,0,0">
-                <w:txbxContent>
-                  <w:p>
-                    <w:pPr>
-                      <w:pStyle w:val="NGOsourceDocumentTitle"/>
-                      <w:spacing w:after="280"/>
-                      <w:rPr>
-                        <w:rFonts w:asciiTheme="minorHAnsi" w:hAnsiTheme="minorHAnsi" w:cstheme="minorHAnsi"/>
-                        <w:color w:val="FFFFFF"/>
-                        <w:sz w:val="15"/>
-                        <w:szCs w:val="15"/>
-                      </w:rPr>
-                    </w:pPr>
-                    <w:r>
-                      <w:rPr>
-                        <w:rFonts w:asciiTheme="minorHAnsi" w:hAnsiTheme="minorHAnsi" w:cstheme="minorHAnsi"/>
-                        <w:color w:val="FFFFFF"/>
-                        <w:sz w:val="15"/>
-                        <w:szCs w:val="15"/>
-                      </w:rPr>
-                      <w:t>CONTACT US: AccountSupport@NGOsource.org</w:t>
-                    </w:r>
-                  </w:p>
-                </w:txbxContent>
-              </v:textbox>
-            </v:shape>
-          </w:pict>
-        </mc:Fallback>
-      </mc:AlternateContent>
-    </w:r>
-    <w:r>
-      <w:rPr>
-        <w:noProof/>
-        <w:lang w:eastAsia="zh-CN"/>
-      </w:rPr>
-      <mc:AlternateContent>
-        <mc:Choice Requires="wps">
-          <w:drawing>
-            <wp:anchor distT="0" distB="0" distL="114300" distR="114300" simplePos="0" relativeHeight="251677696" behindDoc="0" locked="0" layoutInCell="1" allowOverlap="1" wp14:anchorId="10BEA56E" wp14:editId="5BD22FDA">
-              <wp:simplePos x="0" y="0"/>
-              <wp:positionH relativeFrom="column">
-                <wp:posOffset>-451624</wp:posOffset>
-              </wp:positionH>
-              <wp:positionV relativeFrom="paragraph">
-                <wp:posOffset>112178</wp:posOffset>
-              </wp:positionV>
-              <wp:extent cx="5025390" cy="665542"/>
-              <wp:effectExtent l="0" t="0" r="3810" b="7620"/>
-              <wp:wrapNone/>
-              <wp:docPr id="54" name="Text Box 54"/>
-              <wp:cNvGraphicFramePr/>
-              <a:graphic xmlns:a="http://schemas.openxmlformats.org/drawingml/2006/main">
-                <a:graphicData uri="http://schemas.microsoft.com/office/word/2010/wordprocessingShape">
-                  <wps:wsp>
-                    <wps:cNvSpPr txBox="1"/>
-                    <wps:spPr>
-                      <a:xfrm>
-                        <a:off x="0" y="0"/>
-                        <a:ext cx="5025390" cy="665542"/>
-                      </a:xfrm>
-                      <a:prstGeom prst="rect">
-                        <a:avLst/>
-                      </a:prstGeom>
-                      <a:noFill/>
-                      <a:ln>
-                        <a:noFill/>
-                      </a:ln>
-                      <a:effectLst/>
-                    </wps:spPr>
-                    <wps:style>
-                      <a:lnRef idx="0">
-                        <a:schemeClr val="accent1"/>
-                      </a:lnRef>
-                      <a:fillRef idx="0">
-                        <a:schemeClr val="accent1"/>
-                      </a:fillRef>
-                      <a:effectRef idx="0">
-                        <a:schemeClr val="accent1"/>
-                      </a:effectRef>
-                      <a:fontRef idx="minor">
-                        <a:schemeClr val="dk1"/>
-                      </a:fontRef>
-                    </wps:style>
-                    <wps:txbx>
-                      <w:txbxContent>
-                        <w:p>
-                          <w:pPr>
-                            <w:pStyle w:val="NGOsourceDocumentTitle"/>
-                            <w:spacing w:after="280"/>
-                            <w:jc w:val="left"/>
-                            <w:rPr>
-                              <w:rFonts w:asciiTheme="minorHAnsi" w:hAnsiTheme="minorHAnsi" w:cstheme="minorHAnsi"/>
-                              <w:color w:val="FFFFFF"/>
-                              <w:sz w:val="15"/>
-                              <w:szCs w:val="15"/>
-                            </w:rPr>
-                          </w:pPr>
-                          <w:r>
-                            <w:rPr>
-                              <w:rFonts w:asciiTheme="minorHAnsi" w:hAnsiTheme="minorHAnsi" w:cstheme="minorHAnsi"/>
-                              <w:color w:val="FFFFFF"/>
-                              <w:sz w:val="15"/>
-                              <w:szCs w:val="15"/>
-                            </w:rPr>
-                            <w:t xml:space="preserve">TechSoup   |   </w:t>
-                          </w:r>
-                          <w:r>
-                            <w:rPr>
-                              <w:rFonts w:asciiTheme="minorHAnsi" w:hAnsiTheme="minorHAnsi" w:cstheme="minorHAnsi"/>
-                              <w:color w:val="FFFFFF"/>
-                              <w:sz w:val="15"/>
-                              <w:szCs w:val="15"/>
-                            </w:rPr>
-                            <w:t xml:space="preserve">435 Brannan Street, Suite 100 San Francisco, CA 94107 USA   </w:t>
-                          </w:r>
-                          <w:r>
-                            <w:rPr>
-                              <w:rFonts w:asciiTheme="minorHAnsi" w:hAnsiTheme="minorHAnsi" w:cstheme="minorHAnsi"/>
-                              <w:color w:val="FFFFFF"/>
-                              <w:sz w:val="15"/>
-                              <w:szCs w:val="15"/>
-                            </w:rPr>
-                            <w:t xml:space="preserve"> </w:t>
-                          </w:r>
-                          <w:r>
-                            <w:rPr>
-                              <w:rFonts w:asciiTheme="minorHAnsi" w:hAnsiTheme="minorHAnsi" w:cstheme="minorHAnsi"/>
-                              <w:color w:val="FFFFFF"/>
-                              <w:sz w:val="15"/>
-                              <w:szCs w:val="15"/>
-                            </w:rPr>
-                            <w:t>|</w:t>
-                          </w:r>
-                          <w:r>
-                            <w:rPr>
-                              <w:rFonts w:asciiTheme="minorHAnsi" w:hAnsiTheme="minorHAnsi" w:cstheme="minorHAnsi"/>
-                              <w:color w:val="FFFFFF"/>
-                              <w:sz w:val="15"/>
-                              <w:szCs w:val="15"/>
-                            </w:rPr>
-                            <w:t xml:space="preserve">   </w:t>
-                          </w:r>
-                          <w:hyperlink r:id="rId1" w:history="1">
-                            <w:r>
-                              <w:rPr>
-                                <w:rStyle w:val="Hyperlink"/>
-                                <w:rFonts w:asciiTheme="minorHAnsi" w:hAnsiTheme="minorHAnsi" w:cstheme="minorHAnsi"/>
-                                <w:color w:val="FFFFFF"/>
-                                <w:sz w:val="15"/>
-                                <w:szCs w:val="15"/>
-                                <w:u w:val="none"/>
-                              </w:rPr>
-                              <w:t>ngosource.org</w:t>
-                            </w:r>
-                          </w:hyperlink>
-                        </w:p>
-                      </w:txbxContent>
-                    </wps:txbx>
-                    <wps:bodyPr rot="0" spcFirstLastPara="0" vertOverflow="overflow" horzOverflow="overflow" vert="horz" wrap="square" lIns="0" tIns="0" rIns="0" bIns="0" numCol="1" spcCol="0" rtlCol="0" fromWordArt="0" anchor="ctr" anchorCtr="0" forceAA="0" compatLnSpc="1">
-                      <a:prstTxWarp prst="textNoShape">
-                        <a:avLst/>
-                      </a:prstTxWarp>
-                      <a:noAutofit/>
-                    </wps:bodyPr>
-                  </wps:wsp>
-                </a:graphicData>
-              </a:graphic>
-              <wp14:sizeRelH relativeFrom="margin">
-                <wp14:pctWidth>0</wp14:pctWidth>
-              </wp14:sizeRelH>
-              <wp14:sizeRelV relativeFrom="margin">
-                <wp14:pctHeight>0</wp14:pctHeight>
-              </wp14:sizeRelV>
-            </wp:anchor>
-          </w:drawing>
-        </mc:Choice>
-        <mc:Fallback>
-          <w:pict>
-            <v:shape w14:anchorId="10BEA56E" id="Text Box 54" o:spid="_x0000_s1029" type="#_x0000_t202" style="position:absolute;margin-left:-35.55pt;margin-top:8.85pt;width:395.7pt;height:52.4pt;z-index:251677696;visibility:visible;mso-wrap-style:square;mso-width-percent:0;mso-height-percent:0;mso-wrap-distance-left:9pt;mso-wrap-distance-top:0;mso-wrap-distance-right:9pt;mso-wrap-distance-bottom:0;mso-position-horizontal:absolute;mso-position-horizontal-relative:text;mso-position-vertical:absolute;mso-position-vertical-relative:text;mso-width-percent:0;mso-height-percent:0;mso-width-relative:margin;mso-height-relative:margin;v-text-anchor:middle" o:gfxdata="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" filled="f" stroked="f">
-              <v:textbox inset="0,0,0,0">
-                <w:txbxContent>
-                  <w:p>
-                    <w:pPr>
-                      <w:pStyle w:val="NGOsourceDocumentTitle"/>
-                      <w:spacing w:after="280"/>
-                      <w:jc w:val="left"/>
-                      <w:rPr>
-                        <w:rFonts w:asciiTheme="minorHAnsi" w:hAnsiTheme="minorHAnsi" w:cstheme="minorHAnsi"/>
-                        <w:color w:val="FFFFFF"/>
-                        <w:sz w:val="15"/>
-                        <w:szCs w:val="15"/>
-                      </w:rPr>
-                    </w:pPr>
-                    <w:r>
-                      <w:rPr>
-                        <w:rFonts w:asciiTheme="minorHAnsi" w:hAnsiTheme="minorHAnsi" w:cstheme="minorHAnsi"/>
-                        <w:color w:val="FFFFFF"/>
-                        <w:sz w:val="15"/>
-                        <w:szCs w:val="15"/>
-                      </w:rPr>
-                      <w:t xml:space="preserve">TechSoup   |   </w:t>
-                    </w:r>
-                    <w:r>
-                      <w:rPr>
-                        <w:rFonts w:asciiTheme="minorHAnsi" w:hAnsiTheme="minorHAnsi" w:cstheme="minorHAnsi"/>
-                        <w:color w:val="FFFFFF"/>
-                        <w:sz w:val="15"/>
-                        <w:szCs w:val="15"/>
-                      </w:rPr>
-                      <w:t xml:space="preserve">435 Brannan Street, Suite 100 San Francisco, CA 94107 USA   </w:t>
-                    </w:r>
-                    <w:r>
-                      <w:rPr>
-                        <w:rFonts w:asciiTheme="minorHAnsi" w:hAnsiTheme="minorHAnsi" w:cstheme="minorHAnsi"/>
-                        <w:color w:val="FFFFFF"/>
-                        <w:sz w:val="15"/>
-                        <w:szCs w:val="15"/>
-                      </w:rPr>
-                      <w:t xml:space="preserve"> </w:t>
-                    </w:r>
-                    <w:r>
-                      <w:rPr>
-                        <w:rFonts w:asciiTheme="minorHAnsi" w:hAnsiTheme="minorHAnsi" w:cstheme="minorHAnsi"/>
-                        <w:color w:val="FFFFFF"/>
-                        <w:sz w:val="15"/>
-                        <w:szCs w:val="15"/>
-                      </w:rPr>
-                      <w:t>|</w:t>
-                    </w:r>
-                    <w:r>
-                      <w:rPr>
-                        <w:rFonts w:asciiTheme="minorHAnsi" w:hAnsiTheme="minorHAnsi" w:cstheme="minorHAnsi"/>
-                        <w:color w:val="FFFFFF"/>
-                        <w:sz w:val="15"/>
-                        <w:szCs w:val="15"/>
-                      </w:rPr>
-                      <w:t xml:space="preserve">   </w:t>
-                    </w:r>
-                    <w:hyperlink r:id="rId2" w:history="1">
-                      <w:r>
-                        <w:rPr>
-                          <w:rStyle w:val="Hyperlink"/>
-                          <w:rFonts w:asciiTheme="minorHAnsi" w:hAnsiTheme="minorHAnsi" w:cstheme="minorHAnsi"/>
-                          <w:color w:val="FFFFFF"/>
-                          <w:sz w:val="15"/>
-                          <w:szCs w:val="15"/>
-                          <w:u w:val="none"/>
-                        </w:rPr>
-                        <w:t>ngosource.org</w:t>
-                      </w:r>
-                    </w:hyperlink>
-                  </w:p>
-                </w:txbxContent>
-              </v:textbox>
-            </v:shape>
-          </w:pict>
-        </mc:Fallback>
-      </mc:AlternateContent>
-    </w:r>
-  </w:p>
-  <w:p>
-    <w:pPr>
-      <w:pStyle w:val="NGOsourceLink"/>
-    </w:pPr>
-    <w:r>
-      <w:rPr>
-        <w:noProof/>
-        <w14:textOutline w14:w="0" w14:cap="rnd" w14:cmpd="sng" w14:algn="ctr">
-          <w14:noFill/>
-          <w14:prstDash w14:val="solid"/>
-          <w14:bevel/>
-        </w14:textOutline>
-      </w:rPr>
-      <w:drawing>
-        <wp:anchor distT="0" distB="0" distL="114300" distR="114300" simplePos="0" relativeHeight="251675648" behindDoc="1" locked="0" layoutInCell="1" allowOverlap="1" wp14:anchorId="19016E9D" wp14:editId="66FD47D0">
-          <wp:simplePos x="0" y="0"/>
-          <wp:positionH relativeFrom="column">
-            <wp:posOffset>-914399</wp:posOffset>
-          </wp:positionH>
-          <wp:positionV relativeFrom="page">
-            <wp:posOffset>9586465</wp:posOffset>
-          </wp:positionV>
-          <wp:extent cx="7777718" cy="470319"/>
-          <wp:effectExtent l="0" t="0" r="0" b="0"/>
-          <wp:wrapNone/>
-          <wp:docPr id="53" name="Picture 53"/>
-          <wp:cNvGraphicFramePr>
-            <a:graphicFrameLocks xmlns:a="http://schemas.openxmlformats.org/drawingml/2006/main" noChangeAspect="1"/>
-          </wp:cNvGraphicFramePr>
-          <a:graphic xmlns:a="http://schemas.openxmlformats.org/drawingml/2006/main">
-            <a:graphicData uri="http://schemas.openxmlformats.org/drawingml/2006/picture">
-              <pic:pic xmlns:pic="http://schemas.openxmlformats.org/drawingml/2006/picture">
-                <pic:nvPicPr>
-                  <pic:cNvPr id="53" name="Footer.png"/>
-                  <pic:cNvPicPr/>
-                </pic:nvPicPr>
-                <pic:blipFill>
-                  <a:blip r:embed="rId3"/>
-                  <a:stretch>
-                    <a:fillRect/>
-                  </a:stretch>
-                </pic:blipFill>
-                <pic:spPr>
-                  <a:xfrm>
-                    <a:off x="0" y="0"/>
-                    <a:ext cx="7777718" cy="470319"/>
-                  </a:xfrm>
-                  <a:prstGeom prst="rect">
-                    <a:avLst/>
-                  </a:prstGeom>
-                </pic:spPr>
-              </pic:pic>
-            </a:graphicData>
-          </a:graphic>
-          <wp14:sizeRelH relativeFrom="margin">
-            <wp14:pctWidth>0</wp14:pctWidth>
-          </wp14:sizeRelH>
-          <wp14:sizeRelV relativeFrom="margin">
-            <wp14:pctHeight>0</wp14:pctHeight>
-          </wp14:sizeRelV>
-        </wp:anchor>
-      </w:drawing>
-    </w:r>
-  </w:p>
-  <w:p>
-    <w:pPr>
-      <w:tabs>
-        <w:tab w:val="left" w:pos="1120"/>
-      </w:tabs>
-      <w:ind w:right="360"/>
-    </w:pPr>
-    <w:r>
-      <w:tab/>
-    </w:r>
-  </w:p>
-</w:ftr>
-</file>
-
-<file path=word/footer3.xml><?xml version="1.0" encoding="utf-8"?>
-<w:ftr xmlns:wpc="http://schemas.microsoft.com/office/word/2010/wordprocessingCanvas" xmlns:cx="http://schemas.microsoft.com/office/drawing/2014/chartex" xmlns:cx1="http://schemas.microsoft.com/office/drawing/2015/9/8/chartex" xmlns:cx2="http://schemas.microsoft.com/office/drawing/2015/10/21/chartex" xmlns:cx3="http://schemas.microsoft.com/office/drawing/2016/5/9/chartex" xmlns:cx4="http://schemas.microsoft.com/office/drawing/2016/5/10/chartex" xmlns:cx5="http://schemas.microsoft.com/office/drawing/2016/5/11/chartex" xmlns:cx6="http://schemas.microsoft.com/office/drawing/2016/5/12/chartex" xmlns:cx7="http://schemas.microsoft.com/office/drawing/2016/5/13/chartex" xmlns:cx8="http://schemas.microsoft.com/office/drawing/2016/5/14/chartex" xmlns:mc="http://schemas.openxmlformats.org/markup-compatibility/2006" xmlns:aink="http://schemas.microsoft.com/office/drawing/2016/ink" xmlns:am3d="http://schemas.microsoft.com/office/drawing/2017/model3d" xmlns:o="urn:schemas-microsoft-com:office:office" xmlns:r="http://schemas.openxmlformats.org/officeDocument/2006/relationships" xmlns:m="http://schemas.openxmlformats.org/officeDocument/2006/math" xmlns:v="urn:schemas-microsoft-com:vml" xmlns:wp14="http://schemas.microsoft.com/office/word/2010/wordprocessingDrawing" xmlns:wp="http://schemas.openxmlformats.org/drawingml/2006/wordprocessingDrawing" xmlns:w10="urn:schemas-microsoft-com:office:word" xmlns:w="http://schemas.openxmlformats.org/wordprocessingml/2006/main" xmlns:w14="http://schemas.microsoft.com/office/word/2010/wordml" xmlns:w15="http://schemas.microsoft.com/office/word/2012/wordml" xmlns:w16cex="http://schemas.microsoft.com/office/word/2018/wordml/cex" xmlns:w16cid="http://schemas.microsoft.com/office/word/2016/wordml/cid" xmlns:w16="http://schemas.microsoft.com/office/word/2018/wordml" xmlns:w16se="http://schemas.microsoft.com/office/word/2015/wordml/symex" xmlns:wpg="http://schemas.microsoft.com/office/word/2010/wordprocessingGroup" xmlns:wpi="http://schemas.microsoft.com/office/word/2010/wordprocessingInk" xmlns:wne="http://schemas.microsoft.com/office/word/2006/wordml" xmlns:wps="http://schemas.microsoft.com/office/word/2010/wordprocessingShape" mc:Ignorable="w14 w15 w16se w16cid w16 w16cex wp14">
-  <w:p>
-    <w:pPr>
-      <w:pStyle w:val="Footer"/>
-    </w:pPr>
-    <w:r>
-      <w:rPr>
-        <w:noProof/>
-      </w:rPr>
-      <w:drawing>
-        <wp:anchor distT="0" distB="0" distL="114300" distR="114300" simplePos="0" relativeHeight="251683840" behindDoc="1" locked="0" layoutInCell="1" allowOverlap="1" wp14:anchorId="00B1B4CC" wp14:editId="3C71A23E">
-          <wp:simplePos x="0" y="0"/>
-          <wp:positionH relativeFrom="column">
-            <wp:align>center</wp:align>
-          </wp:positionH>
-          <wp:positionV relativeFrom="page">
-            <wp:align>bottom</wp:align>
-          </wp:positionV>
-          <wp:extent cx="7781544" cy="466344"/>
-          <wp:effectExtent l="0" t="0" r="0" b="3810"/>
-          <wp:wrapNone/>
-          <wp:docPr id="59" name="Picture 59"/>
-          <wp:cNvGraphicFramePr>
-            <a:graphicFrameLocks xmlns:a="http://schemas.openxmlformats.org/drawingml/2006/main" noChangeAspect="1"/>
-          </wp:cNvGraphicFramePr>
-          <a:graphic xmlns:a="http://schemas.openxmlformats.org/drawingml/2006/main">
-            <a:graphicData uri="http://schemas.openxmlformats.org/drawingml/2006/picture">
-              <pic:pic xmlns:pic="http://schemas.openxmlformats.org/drawingml/2006/picture">
-                <pic:nvPicPr>
-                  <pic:cNvPr id="53" name="Footer.png"/>
-                  <pic:cNvPicPr/>
-                </pic:nvPicPr>
-                <pic:blipFill>
-                  <a:blip r:embed="rId1"/>
-                  <a:stretch>
-                    <a:fillRect/>
-                  </a:stretch>
-                </pic:blipFill>
-                <pic:spPr>
-                  <a:xfrm>
-                    <a:off x="0" y="0"/>
-                    <a:ext cx="7781544" cy="466344"/>
-                  </a:xfrm>
-                  <a:prstGeom prst="rect">
-                    <a:avLst/>
-                  </a:prstGeom>
-                </pic:spPr>
-              </pic:pic>
-            </a:graphicData>
-          </a:graphic>
-          <wp14:sizeRelH relativeFrom="margin">
-            <wp14:pctWidth>0</wp14:pctWidth>
-          </wp14:sizeRelH>
-          <wp14:sizeRelV relativeFrom="margin">
-            <wp14:pctHeight>0</wp14:pctHeight>
-          </wp14:sizeRelV>
-        </wp:anchor>
-      </w:drawing>
-    </w:r>
-  </w:p>
-</w:ftr>
-</file>
-
 <file path=word/footnotes.xml><?xml version="1.0" encoding="utf-8"?>
 <w:footnotes xmlns:wpc="http://schemas.microsoft.com/office/word/2010/wordprocessingCanvas" xmlns:cx="http://schemas.microsoft.com/office/drawing/2014/chartex" xmlns:cx1="http://schemas.microsoft.com/office/drawing/2015/9/8/chartex" xmlns:cx2="http://schemas.microsoft.com/office/drawing/2015/10/21/chartex" xmlns:cx3="http://schemas.microsoft.com/office/drawing/2016/5/9/chartex" xmlns:cx4="http://schemas.microsoft.com/office/drawing/2016/5/10/chartex" xmlns:cx5="http://schemas.microsoft.com/office/drawing/2016/5/11/chartex" xmlns:cx6="http://schemas.microsoft.com/office/drawing/2016/5/12/chartex" xmlns:cx7="http://schemas.microsoft.com/office/drawing/2016/5/13/chartex" xmlns:cx8="http://schemas.microsoft.com/office/drawing/2016/5/14/chartex" xmlns:mc="http://schemas.openxmlformats.org/markup-compatibility/2006" xmlns:aink="http://schemas.microsoft.com/office/drawing/2016/ink" xmlns:am3d="http://schemas.microsoft.com/office/drawing/2017/model3d" xmlns:o="urn:schemas-microsoft-com:office:office" xmlns:r="http://schemas.openxmlformats.org/officeDocument/2006/relationships" xmlns:m="http://schemas.openxmlformats.org/officeDocument/2006/math" xmlns:v="urn:schemas-microsoft-com:vml" xmlns:wp14="http://schemas.microsoft.com/office/word/2010/wordprocessingDrawing" xmlns:wp="http://schemas.openxmlformats.org/drawingml/2006/wordprocessingDrawing" xmlns:w10="urn:schemas-microsoft-com:office:word" xmlns:w="http://schemas.openxmlformats.org/wordprocessingml/2006/main" xmlns:w14="http://schemas.microsoft.com/office/word/2010/wordml" xmlns:w15="http://schemas.microsoft.com/office/word/2012/wordml" xmlns:w16cex="http://schemas.microsoft.com/office/word/2018/wordml/cex" xmlns:w16cid="http://schemas.microsoft.com/office/word/2016/wordml/cid" xmlns:w16="http://schemas.microsoft.com/office/word/2018/wordml" xmlns:w16se="http://schemas.microsoft.com/office/word/2015/wordml/symex" xmlns:wpg="http://schemas.microsoft.com/office/word/2010/wordprocessingGroup" xmlns:wpi="http://schemas.microsoft.com/office/word/2010/wordprocessingInk" xmlns:wne="http://schemas.microsoft.com/office/word/2006/wordml" xmlns:wps="http://schemas.microsoft.com/office/word/2010/wordprocessingShape" mc:Ignorable="w14 w15 w16se w16cid w16 w16cex wp14">
   <w:footnote w:type="separator" w:id="-1">
@@ -5273,318 +4541,6 @@
     <w:p/>
   </w:footnote>
 </w:footnotes>
-</file>
-
-<file path=word/header1.xml><?xml version="1.0" encoding="utf-8"?>
-<w:hdr xmlns:wpc="http://schemas.microsoft.com/office/word/2010/wordprocessingCanvas" xmlns:cx="http://schemas.microsoft.com/office/drawing/2014/chartex" xmlns:cx1="http://schemas.microsoft.com/office/drawing/2015/9/8/chartex" xmlns:cx2="http://schemas.microsoft.com/office/drawing/2015/10/21/chartex" xmlns:cx3="http://schemas.microsoft.com/office/drawing/2016/5/9/chartex" xmlns:cx4="http://schemas.microsoft.com/office/drawing/2016/5/10/chartex" xmlns:cx5="http://schemas.microsoft.com/office/drawing/2016/5/11/chartex" xmlns:cx6="http://schemas.microsoft.com/office/drawing/2016/5/12/chartex" xmlns:cx7="http://schemas.microsoft.com/office/drawing/2016/5/13/chartex" xmlns:cx8="http://schemas.microsoft.com/office/drawing/2016/5/14/chartex" xmlns:mc="http://schemas.openxmlformats.org/markup-compatibility/2006" xmlns:aink="http://schemas.microsoft.com/office/drawing/2016/ink" xmlns:am3d="http://schemas.microsoft.com/office/drawing/2017/model3d" xmlns:o="urn:schemas-microsoft-com:office:office" xmlns:r="http://schemas.openxmlformats.org/officeDocument/2006/relationships" xmlns:m="http://schemas.openxmlformats.org/officeDocument/2006/math" xmlns:v="urn:schemas-microsoft-com:vml" xmlns:wp14="http://schemas.microsoft.com/office/word/2010/wordprocessingDrawing" xmlns:wp="http://schemas.openxmlformats.org/drawingml/2006/wordprocessingDrawing" xmlns:w10="urn:schemas-microsoft-com:office:word" xmlns:w="http://schemas.openxmlformats.org/wordprocessingml/2006/main" xmlns:w14="http://schemas.microsoft.com/office/word/2010/wordml" xmlns:w15="http://schemas.microsoft.com/office/word/2012/wordml" xmlns:w16cex="http://schemas.microsoft.com/office/word/2018/wordml/cex" xmlns:w16cid="http://schemas.microsoft.com/office/word/2016/wordml/cid" xmlns:w16="http://schemas.microsoft.com/office/word/2018/wordml" xmlns:w16se="http://schemas.microsoft.com/office/word/2015/wordml/symex" xmlns:wpg="http://schemas.microsoft.com/office/word/2010/wordprocessingGroup" xmlns:wpi="http://schemas.microsoft.com/office/word/2010/wordprocessingInk" xmlns:wne="http://schemas.microsoft.com/office/word/2006/wordml" xmlns:wps="http://schemas.microsoft.com/office/word/2010/wordprocessingShape" mc:Ignorable="w14 w15 w16se w16cid w16 w16cex wp14">
-  <w:p>
-    <w:pPr>
-      <w:tabs>
-        <w:tab w:val="left" w:pos="2671"/>
-      </w:tabs>
-    </w:pPr>
-    <w:r>
-      <w:br/>
-    </w:r>
-    <w:r>
-      <w:rPr>
-        <w:noProof/>
-        <w:highlight w:val="yellow"/>
-        <w:lang w:eastAsia="zh-CN"/>
-      </w:rPr>
-      <mc:AlternateContent>
-        <mc:Choice Requires="wps">
-          <w:drawing>
-            <wp:anchor distT="0" distB="0" distL="114300" distR="114300" simplePos="0" relativeHeight="251674624" behindDoc="0" locked="0" layoutInCell="1" allowOverlap="1" wp14:anchorId="61F20B40" wp14:editId="1DA679E8">
-              <wp:simplePos x="0" y="0"/>
-              <wp:positionH relativeFrom="column">
-                <wp:posOffset>2232454</wp:posOffset>
-              </wp:positionH>
-              <wp:positionV relativeFrom="paragraph">
-                <wp:posOffset>0</wp:posOffset>
-              </wp:positionV>
-              <wp:extent cx="4374292" cy="474980"/>
-              <wp:effectExtent l="0" t="0" r="7620" b="7620"/>
-              <wp:wrapNone/>
-              <wp:docPr id="72" name="Text Box 72"/>
-              <wp:cNvGraphicFramePr/>
-              <a:graphic xmlns:a="http://schemas.openxmlformats.org/drawingml/2006/main">
-                <a:graphicData uri="http://schemas.microsoft.com/office/word/2010/wordprocessingShape">
-                  <wps:wsp>
-                    <wps:cNvSpPr txBox="1"/>
-                    <wps:spPr>
-                      <a:xfrm>
-                        <a:off x="0" y="0"/>
-                        <a:ext cx="4374292" cy="474980"/>
-                      </a:xfrm>
-                      <a:prstGeom prst="rect">
-                        <a:avLst/>
-                      </a:prstGeom>
-                      <a:noFill/>
-                      <a:ln>
-                        <a:noFill/>
-                      </a:ln>
-                      <a:effectLst/>
-                    </wps:spPr>
-                    <wps:style>
-                      <a:lnRef idx="0">
-                        <a:schemeClr val="accent1"/>
-                      </a:lnRef>
-                      <a:fillRef idx="0">
-                        <a:schemeClr val="accent1"/>
-                      </a:fillRef>
-                      <a:effectRef idx="0">
-                        <a:schemeClr val="accent1"/>
-                      </a:effectRef>
-                      <a:fontRef idx="minor">
-                        <a:schemeClr val="dk1"/>
-                      </a:fontRef>
-                    </wps:style>
-                    <wps:txbx>
-                      <w:txbxContent>
-                        <w:p>
-                          <w:pPr>
-                            <w:pStyle w:val="NGOsourceDocumentTitle"/>
-                            <w:spacing w:before="20"/>
-                            <w:ind w:right="320"/>
-                            <w:rPr>
-                              <w:rFonts w:asciiTheme="minorHAnsi" w:hAnsiTheme="minorHAnsi" w:cstheme="minorHAnsi"/>
-                              <w:color w:val="FFFFFF"/>
-                              <w:lang w:eastAsia="zh-CN"/>
-                            </w:rPr>
-                          </w:pPr>
-                        </w:p>
-                      </w:txbxContent>
-                    </wps:txbx>
-                    <wps:bodyPr rot="0" spcFirstLastPara="0" vertOverflow="overflow" horzOverflow="overflow" vert="horz" wrap="square" lIns="0" tIns="0" rIns="0" bIns="0" numCol="1" spcCol="0" rtlCol="0" fromWordArt="0" anchor="ctr" anchorCtr="0" forceAA="0" compatLnSpc="1">
-                      <a:prstTxWarp prst="textNoShape">
-                        <a:avLst/>
-                      </a:prstTxWarp>
-                      <a:noAutofit/>
-                    </wps:bodyPr>
-                  </wps:wsp>
-                </a:graphicData>
-              </a:graphic>
-              <wp14:sizeRelH relativeFrom="margin">
-                <wp14:pctWidth>0</wp14:pctWidth>
-              </wp14:sizeRelH>
-              <wp14:sizeRelV relativeFrom="margin">
-                <wp14:pctHeight>0</wp14:pctHeight>
-              </wp14:sizeRelV>
-            </wp:anchor>
-          </w:drawing>
-        </mc:Choice>
-        <mc:Fallback>
-          <w:pict>
-            <v:shapetype w14:anchorId="61F20B40" id="_x0000_t202" coordsize="21600,21600" o:spt="202" path="m,l,21600r21600,l21600,xe">
-              <v:stroke joinstyle="miter"/>
-              <v:path gradientshapeok="t" o:connecttype="rect"/>
-            </v:shapetype>
-            <v:shape id="Text Box 72" o:spid="_x0000_s1026" type="#_x0000_t202" style="position:absolute;margin-left:175.8pt;margin-top:0;width:344.45pt;height:37.4pt;z-index:251674624;visibility:visible;mso-wrap-style:square;mso-width-percent:0;mso-height-percent:0;mso-wrap-distance-left:9pt;mso-wrap-distance-top:0;mso-wrap-distance-right:9pt;mso-wrap-distance-bottom:0;mso-position-horizontal:absolute;mso-position-horizontal-relative:text;mso-position-vertical:absolute;mso-position-vertical-relative:text;mso-width-percent:0;mso-height-percent:0;mso-width-relative:margin;mso-height-relative:margin;v-text-anchor:middle" o:gfxdata="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" filled="f" stroked="f">
-              <v:textbox inset="0,0,0,0">
-                <w:txbxContent>
-                  <w:p>
-                    <w:pPr>
-                      <w:pStyle w:val="NGOsourceDocumentTitle"/>
-                      <w:spacing w:before="20"/>
-                      <w:ind w:right="320"/>
-                      <w:rPr>
-                        <w:rFonts w:asciiTheme="minorHAnsi" w:hAnsiTheme="minorHAnsi" w:cstheme="minorHAnsi"/>
-                        <w:color w:val="FFFFFF"/>
-                        <w:lang w:eastAsia="zh-CN"/>
-                      </w:rPr>
-                    </w:pPr>
-                  </w:p>
-                </w:txbxContent>
-              </v:textbox>
-            </v:shape>
-          </w:pict>
-        </mc:Fallback>
-      </mc:AlternateContent>
-    </w:r>
-    <w:r>
-      <w:rPr>
-        <w:noProof/>
-        <w:highlight w:val="yellow"/>
-        <w:lang w:eastAsia="zh-CN"/>
-      </w:rPr>
-      <w:drawing>
-        <wp:anchor distT="0" distB="0" distL="114300" distR="114300" simplePos="0" relativeHeight="251673600" behindDoc="0" locked="0" layoutInCell="1" allowOverlap="1" wp14:anchorId="169F8317" wp14:editId="0074B99D">
-          <wp:simplePos x="0" y="0"/>
-          <wp:positionH relativeFrom="column">
-            <wp:align>center</wp:align>
-          </wp:positionH>
-          <wp:positionV relativeFrom="page">
-            <wp:align>top</wp:align>
-          </wp:positionV>
-          <wp:extent cx="7781544" cy="475488"/>
-          <wp:effectExtent l="0" t="0" r="0" b="0"/>
-          <wp:wrapThrough wrapText="bothSides">
-            <wp:wrapPolygon edited="0">
-              <wp:start x="0" y="0"/>
-              <wp:lineTo x="0" y="20791"/>
-              <wp:lineTo x="21540" y="20791"/>
-              <wp:lineTo x="21540" y="0"/>
-              <wp:lineTo x="0" y="0"/>
-            </wp:wrapPolygon>
-          </wp:wrapThrough>
-          <wp:docPr id="51" name="Picture 51"/>
-          <wp:cNvGraphicFramePr>
-            <a:graphicFrameLocks xmlns:a="http://schemas.openxmlformats.org/drawingml/2006/main" noChangeAspect="1"/>
-          </wp:cNvGraphicFramePr>
-          <a:graphic xmlns:a="http://schemas.openxmlformats.org/drawingml/2006/main">
-            <a:graphicData uri="http://schemas.openxmlformats.org/drawingml/2006/picture">
-              <pic:pic xmlns:pic="http://schemas.openxmlformats.org/drawingml/2006/picture">
-                <pic:nvPicPr>
-                  <pic:cNvPr id="6" name="Header.png"/>
-                  <pic:cNvPicPr/>
-                </pic:nvPicPr>
-                <pic:blipFill>
-                  <a:blip r:embed="rId1"/>
-                  <a:stretch>
-                    <a:fillRect/>
-                  </a:stretch>
-                </pic:blipFill>
-                <pic:spPr>
-                  <a:xfrm>
-                    <a:off x="0" y="0"/>
-                    <a:ext cx="7781544" cy="475488"/>
-                  </a:xfrm>
-                  <a:prstGeom prst="rect">
-                    <a:avLst/>
-                  </a:prstGeom>
-                </pic:spPr>
-              </pic:pic>
-            </a:graphicData>
-          </a:graphic>
-          <wp14:sizeRelH relativeFrom="margin">
-            <wp14:pctWidth>0</wp14:pctWidth>
-          </wp14:sizeRelH>
-          <wp14:sizeRelV relativeFrom="margin">
-            <wp14:pctHeight>0</wp14:pctHeight>
-          </wp14:sizeRelV>
-        </wp:anchor>
-      </w:drawing>
-    </w:r>
-    <w:r>
-      <w:rPr>
-        <w:highlight w:val="yellow"/>
-      </w:rPr>
-      <w:t>NAME OF ORGANIZATION</w:t>
-    </w:r>
-    <w:r>
-      <w:t>:</w:t>
-    </w:r>
-    <w:r>
-      <w:t xml:space="preserve"> </w:t>
-    </w:r>
-  </w:p>
-  <w:p>
-    <w:pPr>
-      <w:tabs>
-        <w:tab w:val="left" w:pos="2671"/>
-      </w:tabs>
-    </w:pPr>
-    <w:r>
-      <w:rPr>
-        <w:highlight w:val="yellow"/>
-      </w:rPr>
-      <w:t>COUNTRY OF FORMATION</w:t>
-    </w:r>
-    <w:r>
-      <w:t>:</w:t>
-    </w:r>
-    <w:r>
-      <w:t xml:space="preserve"> </w:t>
-    </w:r>
-  </w:p>
-  <w:p>
-    <w:pPr>
-      <w:tabs>
-        <w:tab w:val="left" w:pos="2671"/>
-      </w:tabs>
-    </w:pPr>
-  </w:p>
-</w:hdr>
-</file>
-
-<file path=word/header2.xml><?xml version="1.0" encoding="utf-8"?>
-<w:hdr xmlns:wpc="http://schemas.microsoft.com/office/word/2010/wordprocessingCanvas" xmlns:cx="http://schemas.microsoft.com/office/drawing/2014/chartex" xmlns:cx1="http://schemas.microsoft.com/office/drawing/2015/9/8/chartex" xmlns:cx2="http://schemas.microsoft.com/office/drawing/2015/10/21/chartex" xmlns:cx3="http://schemas.microsoft.com/office/drawing/2016/5/9/chartex" xmlns:cx4="http://schemas.microsoft.com/office/drawing/2016/5/10/chartex" xmlns:cx5="http://schemas.microsoft.com/office/drawing/2016/5/11/chartex" xmlns:cx6="http://schemas.microsoft.com/office/drawing/2016/5/12/chartex" xmlns:cx7="http://schemas.microsoft.com/office/drawing/2016/5/13/chartex" xmlns:cx8="http://schemas.microsoft.com/office/drawing/2016/5/14/chartex" xmlns:mc="http://schemas.openxmlformats.org/markup-compatibility/2006" xmlns:aink="http://schemas.microsoft.com/office/drawing/2016/ink" xmlns:am3d="http://schemas.microsoft.com/office/drawing/2017/model3d" xmlns:o="urn:schemas-microsoft-com:office:office" xmlns:r="http://schemas.openxmlformats.org/officeDocument/2006/relationships" xmlns:m="http://schemas.openxmlformats.org/officeDocument/2006/math" xmlns:v="urn:schemas-microsoft-com:vml" xmlns:wp14="http://schemas.microsoft.com/office/word/2010/wordprocessingDrawing" xmlns:wp="http://schemas.openxmlformats.org/drawingml/2006/wordprocessingDrawing" xmlns:w10="urn:schemas-microsoft-com:office:word" xmlns:w="http://schemas.openxmlformats.org/wordprocessingml/2006/main" xmlns:w14="http://schemas.microsoft.com/office/word/2010/wordml" xmlns:w15="http://schemas.microsoft.com/office/word/2012/wordml" xmlns:w16cex="http://schemas.microsoft.com/office/word/2018/wordml/cex" xmlns:w16cid="http://schemas.microsoft.com/office/word/2016/wordml/cid" xmlns:w16="http://schemas.microsoft.com/office/word/2018/wordml" xmlns:w16se="http://schemas.microsoft.com/office/word/2015/wordml/symex" xmlns:wpg="http://schemas.microsoft.com/office/word/2010/wordprocessingGroup" xmlns:wpi="http://schemas.microsoft.com/office/word/2010/wordprocessingInk" xmlns:wne="http://schemas.microsoft.com/office/word/2006/wordml" xmlns:wps="http://schemas.microsoft.com/office/word/2010/wordprocessingShape" mc:Ignorable="w14 w15 w16se w16cid w16 w16cex wp14">
-  <w:p>
-    <w:pPr>
-      <w:pStyle w:val="Header"/>
-      <w:tabs>
-        <w:tab w:val="clear" w:pos="9360"/>
-      </w:tabs>
-    </w:pPr>
-    <w:r>
-      <w:rPr>
-        <w:noProof/>
-        <w:lang w:eastAsia="zh-CN"/>
-      </w:rPr>
-      <w:drawing>
-        <wp:anchor distT="0" distB="0" distL="114300" distR="114300" simplePos="0" relativeHeight="251685888" behindDoc="0" locked="0" layoutInCell="1" allowOverlap="1" wp14:anchorId="4C5D0166" wp14:editId="270B89C9">
-          <wp:simplePos x="0" y="0"/>
-          <wp:positionH relativeFrom="column">
-            <wp:align>center</wp:align>
-          </wp:positionH>
-          <wp:positionV relativeFrom="page">
-            <wp:align>top</wp:align>
-          </wp:positionV>
-          <wp:extent cx="7781544" cy="470783"/>
-          <wp:effectExtent l="0" t="0" r="0" b="0"/>
-          <wp:wrapThrough wrapText="bothSides">
-            <wp:wrapPolygon edited="0">
-              <wp:start x="0" y="0"/>
-              <wp:lineTo x="0" y="20988"/>
-              <wp:lineTo x="21540" y="20988"/>
-              <wp:lineTo x="21540" y="0"/>
-              <wp:lineTo x="0" y="0"/>
-            </wp:wrapPolygon>
-          </wp:wrapThrough>
-          <wp:docPr id="61" name="Picture 61"/>
-          <wp:cNvGraphicFramePr>
-            <a:graphicFrameLocks xmlns:a="http://schemas.openxmlformats.org/drawingml/2006/main" noChangeAspect="1"/>
-          </wp:cNvGraphicFramePr>
-          <a:graphic xmlns:a="http://schemas.openxmlformats.org/drawingml/2006/main">
-            <a:graphicData uri="http://schemas.openxmlformats.org/drawingml/2006/picture">
-              <pic:pic xmlns:pic="http://schemas.openxmlformats.org/drawingml/2006/picture">
-                <pic:nvPicPr>
-                  <pic:cNvPr id="6" name="Header.png"/>
-                  <pic:cNvPicPr/>
-                </pic:nvPicPr>
-                <pic:blipFill>
-                  <a:blip r:embed="rId1"/>
-                  <a:stretch>
-                    <a:fillRect/>
-                  </a:stretch>
-                </pic:blipFill>
-                <pic:spPr>
-                  <a:xfrm>
-                    <a:off x="0" y="0"/>
-                    <a:ext cx="7781544" cy="470783"/>
-                  </a:xfrm>
-                  <a:prstGeom prst="rect">
-                    <a:avLst/>
-                  </a:prstGeom>
-                </pic:spPr>
-              </pic:pic>
-            </a:graphicData>
-          </a:graphic>
-          <wp14:sizeRelH relativeFrom="margin">
-            <wp14:pctWidth>0</wp14:pctWidth>
-          </wp14:sizeRelH>
-          <wp14:sizeRelV relativeFrom="margin">
-            <wp14:pctHeight>0</wp14:pctHeight>
-          </wp14:sizeRelV>
-        </wp:anchor>
-      </w:drawing>
-    </w:r>
-    <w:r>
-      <w:tab/>
-    </w:r>
-  </w:p>
-</w:hdr>
 </file>
 
 <file path=word/numbering.xml><?xml version="1.0" encoding="utf-8"?>
@@ -5606,7 +4562,7 @@
         <w:ind w:left="720" w:hanging="360"/>
       </w:pPr>
       <w:rPr>
-        <w:rFonts w:ascii="Symbol" w:hAnsi="Symbol" w:hint="default"/>
+        <w:rFonts w:hint="default" w:ascii="Symbol" w:hAnsi="Symbol"/>
       </w:rPr>
     </w:lvl>
   </w:abstractNum>
@@ -5624,7 +4580,7 @@
         <w:ind w:left="360" w:hanging="360"/>
       </w:pPr>
       <w:rPr>
-        <w:rFonts w:ascii="Symbol" w:hAnsi="Symbol" w:hint="default"/>
+        <w:rFonts w:hint="default" w:ascii="Symbol" w:hAnsi="Symbol"/>
         <w:color w:val="DF7011" w:themeColor="accent2"/>
       </w:rPr>
     </w:lvl>
@@ -5637,7 +4593,7 @@
         <w:ind w:left="1440" w:hanging="360"/>
       </w:pPr>
       <w:rPr>
-        <w:rFonts w:ascii="Courier New" w:hAnsi="Courier New" w:cs="Courier New" w:hint="default"/>
+        <w:rFonts w:hint="default" w:ascii="Courier New" w:hAnsi="Courier New" w:cs="Courier New"/>
       </w:rPr>
     </w:lvl>
     <w:lvl w:ilvl="2" w:tplc="04090005" w:tentative="1">
@@ -5649,7 +4605,7 @@
         <w:ind w:left="2160" w:hanging="360"/>
       </w:pPr>
       <w:rPr>
-        <w:rFonts w:ascii="Wingdings" w:hAnsi="Wingdings" w:hint="default"/>
+        <w:rFonts w:hint="default" w:ascii="Wingdings" w:hAnsi="Wingdings"/>
       </w:rPr>
     </w:lvl>
     <w:lvl w:ilvl="3" w:tplc="04090001" w:tentative="1">
@@ -5661,7 +4617,7 @@
         <w:ind w:left="2880" w:hanging="360"/>
       </w:pPr>
       <w:rPr>
-        <w:rFonts w:ascii="Symbol" w:hAnsi="Symbol" w:hint="default"/>
+        <w:rFonts w:hint="default" w:ascii="Symbol" w:hAnsi="Symbol"/>
       </w:rPr>
     </w:lvl>
     <w:lvl w:ilvl="4" w:tplc="04090003" w:tentative="1">
@@ -5673,7 +4629,7 @@
         <w:ind w:left="3600" w:hanging="360"/>
       </w:pPr>
       <w:rPr>
-        <w:rFonts w:ascii="Courier New" w:hAnsi="Courier New" w:cs="Courier New" w:hint="default"/>
+        <w:rFonts w:hint="default" w:ascii="Courier New" w:hAnsi="Courier New" w:cs="Courier New"/>
       </w:rPr>
     </w:lvl>
     <w:lvl w:ilvl="5" w:tplc="04090005" w:tentative="1">
@@ -5685,7 +4641,7 @@
         <w:ind w:left="4320" w:hanging="360"/>
       </w:pPr>
       <w:rPr>
-        <w:rFonts w:ascii="Wingdings" w:hAnsi="Wingdings" w:hint="default"/>
+        <w:rFonts w:hint="default" w:ascii="Wingdings" w:hAnsi="Wingdings"/>
       </w:rPr>
     </w:lvl>
     <w:lvl w:ilvl="6" w:tplc="04090001" w:tentative="1">
@@ -5697,7 +4653,7 @@
         <w:ind w:left="5040" w:hanging="360"/>
       </w:pPr>
       <w:rPr>
-        <w:rFonts w:ascii="Symbol" w:hAnsi="Symbol" w:hint="default"/>
+        <w:rFonts w:hint="default" w:ascii="Symbol" w:hAnsi="Symbol"/>
       </w:rPr>
     </w:lvl>
     <w:lvl w:ilvl="7" w:tplc="04090003" w:tentative="1">
@@ -5709,7 +4665,7 @@
         <w:ind w:left="5760" w:hanging="360"/>
       </w:pPr>
       <w:rPr>
-        <w:rFonts w:ascii="Courier New" w:hAnsi="Courier New" w:cs="Courier New" w:hint="default"/>
+        <w:rFonts w:hint="default" w:ascii="Courier New" w:hAnsi="Courier New" w:cs="Courier New"/>
       </w:rPr>
     </w:lvl>
     <w:lvl w:ilvl="8" w:tplc="04090005" w:tentative="1">
@@ -5721,7 +4677,7 @@
         <w:ind w:left="6480" w:hanging="360"/>
       </w:pPr>
       <w:rPr>
-        <w:rFonts w:ascii="Wingdings" w:hAnsi="Wingdings" w:hint="default"/>
+        <w:rFonts w:hint="default" w:ascii="Wingdings" w:hAnsi="Wingdings"/>
       </w:rPr>
     </w:lvl>
   </w:abstractNum>
@@ -6008,7 +4964,7 @@
         <w:ind w:left="360" w:hanging="360"/>
       </w:pPr>
       <w:rPr>
-        <w:rFonts w:ascii="Symbol" w:hAnsi="Symbol" w:hint="default"/>
+        <w:rFonts w:hint="default" w:ascii="Symbol" w:hAnsi="Symbol"/>
         <w:color w:val="3271D0" w:themeColor="accent1"/>
       </w:rPr>
     </w:lvl>
@@ -6021,7 +4977,7 @@
         <w:ind w:left="1440" w:hanging="360"/>
       </w:pPr>
       <w:rPr>
-        <w:rFonts w:ascii="Courier New" w:hAnsi="Courier New" w:cs="Courier New" w:hint="default"/>
+        <w:rFonts w:hint="default" w:ascii="Courier New" w:hAnsi="Courier New" w:cs="Courier New"/>
       </w:rPr>
     </w:lvl>
     <w:lvl w:ilvl="2" w:tplc="04090005" w:tentative="1">
@@ -6033,7 +4989,7 @@
         <w:ind w:left="2160" w:hanging="360"/>
       </w:pPr>
       <w:rPr>
-        <w:rFonts w:ascii="Wingdings" w:hAnsi="Wingdings" w:hint="default"/>
+        <w:rFonts w:hint="default" w:ascii="Wingdings" w:hAnsi="Wingdings"/>
       </w:rPr>
     </w:lvl>
     <w:lvl w:ilvl="3" w:tplc="04090001" w:tentative="1">
@@ -6045,7 +5001,7 @@
         <w:ind w:left="2880" w:hanging="360"/>
       </w:pPr>
       <w:rPr>
-        <w:rFonts w:ascii="Symbol" w:hAnsi="Symbol" w:hint="default"/>
+        <w:rFonts w:hint="default" w:ascii="Symbol" w:hAnsi="Symbol"/>
       </w:rPr>
     </w:lvl>
     <w:lvl w:ilvl="4" w:tplc="04090003" w:tentative="1">
@@ -6057,7 +5013,7 @@
         <w:ind w:left="3600" w:hanging="360"/>
       </w:pPr>
       <w:rPr>
-        <w:rFonts w:ascii="Courier New" w:hAnsi="Courier New" w:cs="Courier New" w:hint="default"/>
+        <w:rFonts w:hint="default" w:ascii="Courier New" w:hAnsi="Courier New" w:cs="Courier New"/>
       </w:rPr>
     </w:lvl>
     <w:lvl w:ilvl="5" w:tplc="04090005" w:tentative="1">
@@ -6069,7 +5025,7 @@
         <w:ind w:left="4320" w:hanging="360"/>
       </w:pPr>
       <w:rPr>
-        <w:rFonts w:ascii="Wingdings" w:hAnsi="Wingdings" w:hint="default"/>
+        <w:rFonts w:hint="default" w:ascii="Wingdings" w:hAnsi="Wingdings"/>
       </w:rPr>
     </w:lvl>
     <w:lvl w:ilvl="6" w:tplc="04090001" w:tentative="1">
@@ -6081,7 +5037,7 @@
         <w:ind w:left="5040" w:hanging="360"/>
       </w:pPr>
       <w:rPr>
-        <w:rFonts w:ascii="Symbol" w:hAnsi="Symbol" w:hint="default"/>
+        <w:rFonts w:hint="default" w:ascii="Symbol" w:hAnsi="Symbol"/>
       </w:rPr>
     </w:lvl>
     <w:lvl w:ilvl="7" w:tplc="04090003" w:tentative="1">
@@ -6093,7 +5049,7 @@
         <w:ind w:left="5760" w:hanging="360"/>
       </w:pPr>
       <w:rPr>
-        <w:rFonts w:ascii="Courier New" w:hAnsi="Courier New" w:cs="Courier New" w:hint="default"/>
+        <w:rFonts w:hint="default" w:ascii="Courier New" w:hAnsi="Courier New" w:cs="Courier New"/>
       </w:rPr>
     </w:lvl>
     <w:lvl w:ilvl="8" w:tplc="04090005" w:tentative="1">
@@ -6105,7 +5061,7 @@
         <w:ind w:left="6480" w:hanging="360"/>
       </w:pPr>
       <w:rPr>
-        <w:rFonts w:ascii="Wingdings" w:hAnsi="Wingdings" w:hint="default"/>
+        <w:rFonts w:hint="default" w:ascii="Wingdings" w:hAnsi="Wingdings"/>
       </w:rPr>
     </w:lvl>
   </w:abstractNum>
@@ -6390,7 +5346,7 @@
         <w:ind w:left="360" w:hanging="360"/>
       </w:pPr>
       <w:rPr>
-        <w:rFonts w:ascii="Symbol" w:hAnsi="Symbol" w:hint="default"/>
+        <w:rFonts w:hint="default" w:ascii="Symbol" w:hAnsi="Symbol"/>
         <w:color w:val="3271D0" w:themeColor="accent1"/>
       </w:rPr>
     </w:lvl>
@@ -6403,7 +5359,7 @@
         <w:ind w:left="1440" w:hanging="360"/>
       </w:pPr>
       <w:rPr>
-        <w:rFonts w:ascii="Courier New" w:hAnsi="Courier New" w:cs="Courier New" w:hint="default"/>
+        <w:rFonts w:hint="default" w:ascii="Courier New" w:hAnsi="Courier New" w:cs="Courier New"/>
       </w:rPr>
     </w:lvl>
     <w:lvl w:ilvl="2" w:tplc="04090005" w:tentative="1">
@@ -6415,7 +5371,7 @@
         <w:ind w:left="2160" w:hanging="360"/>
       </w:pPr>
       <w:rPr>
-        <w:rFonts w:ascii="Wingdings" w:hAnsi="Wingdings" w:hint="default"/>
+        <w:rFonts w:hint="default" w:ascii="Wingdings" w:hAnsi="Wingdings"/>
       </w:rPr>
     </w:lvl>
     <w:lvl w:ilvl="3" w:tplc="04090001" w:tentative="1">
@@ -6427,7 +5383,7 @@
         <w:ind w:left="2880" w:hanging="360"/>
       </w:pPr>
       <w:rPr>
-        <w:rFonts w:ascii="Symbol" w:hAnsi="Symbol" w:hint="default"/>
+        <w:rFonts w:hint="default" w:ascii="Symbol" w:hAnsi="Symbol"/>
       </w:rPr>
     </w:lvl>
     <w:lvl w:ilvl="4" w:tplc="04090003" w:tentative="1">
@@ -6439,7 +5395,7 @@
         <w:ind w:left="3600" w:hanging="360"/>
       </w:pPr>
       <w:rPr>
-        <w:rFonts w:ascii="Courier New" w:hAnsi="Courier New" w:cs="Courier New" w:hint="default"/>
+        <w:rFonts w:hint="default" w:ascii="Courier New" w:hAnsi="Courier New" w:cs="Courier New"/>
       </w:rPr>
     </w:lvl>
     <w:lvl w:ilvl="5" w:tplc="04090005" w:tentative="1">
@@ -6451,7 +5407,7 @@
         <w:ind w:left="4320" w:hanging="360"/>
       </w:pPr>
       <w:rPr>
-        <w:rFonts w:ascii="Wingdings" w:hAnsi="Wingdings" w:hint="default"/>
+        <w:rFonts w:hint="default" w:ascii="Wingdings" w:hAnsi="Wingdings"/>
       </w:rPr>
     </w:lvl>
     <w:lvl w:ilvl="6" w:tplc="04090001" w:tentative="1">
@@ -6463,7 +5419,7 @@
         <w:ind w:left="5040" w:hanging="360"/>
       </w:pPr>
       <w:rPr>
-        <w:rFonts w:ascii="Symbol" w:hAnsi="Symbol" w:hint="default"/>
+        <w:rFonts w:hint="default" w:ascii="Symbol" w:hAnsi="Symbol"/>
       </w:rPr>
     </w:lvl>
     <w:lvl w:ilvl="7" w:tplc="04090003" w:tentative="1">
@@ -6475,7 +5431,7 @@
         <w:ind w:left="5760" w:hanging="360"/>
       </w:pPr>
       <w:rPr>
-        <w:rFonts w:ascii="Courier New" w:hAnsi="Courier New" w:cs="Courier New" w:hint="default"/>
+        <w:rFonts w:hint="default" w:ascii="Courier New" w:hAnsi="Courier New" w:cs="Courier New"/>
       </w:rPr>
     </w:lvl>
     <w:lvl w:ilvl="8" w:tplc="04090005" w:tentative="1">
@@ -6487,7 +5443,7 @@
         <w:ind w:left="6480" w:hanging="360"/>
       </w:pPr>
       <w:rPr>
-        <w:rFonts w:ascii="Wingdings" w:hAnsi="Wingdings" w:hint="default"/>
+        <w:rFonts w:hint="default" w:ascii="Wingdings" w:hAnsi="Wingdings"/>
       </w:rPr>
     </w:lvl>
   </w:abstractNum>
@@ -6710,11 +5666,11 @@
 </file>
 
 <file path=word/styles.xml><?xml version="1.0" encoding="utf-8"?>
-<w:styles xmlns:mc="http://schemas.openxmlformats.org/markup-compatibility/2006" xmlns:r="http://schemas.openxmlformats.org/officeDocument/2006/relationships" xmlns:w="http://schemas.openxmlformats.org/wordprocessingml/2006/main" xmlns:w14="http://schemas.microsoft.com/office/word/2010/wordml" xmlns:w15="http://schemas.microsoft.com/office/word/2012/wordml" xmlns:w16cex="http://schemas.microsoft.com/office/word/2018/wordml/cex" xmlns:w16cid="http://schemas.microsoft.com/office/word/2016/wordml/cid" xmlns:w16="http://schemas.microsoft.com/office/word/2018/wordml" xmlns:w16se="http://schemas.microsoft.com/office/word/2015/wordml/symex" mc:Ignorable="w14 w15 w16se w16cid w16 w16cex">
+<w:styles xmlns:wp14="http://schemas.microsoft.com/office/word/2010/wordprocessingDrawing" xmlns:mc="http://schemas.openxmlformats.org/markup-compatibility/2006" xmlns:r="http://schemas.openxmlformats.org/officeDocument/2006/relationships" xmlns:w="http://schemas.openxmlformats.org/wordprocessingml/2006/main" xmlns:w14="http://schemas.microsoft.com/office/word/2010/wordml" xmlns:w15="http://schemas.microsoft.com/office/word/2012/wordml" xmlns:w16cex="http://schemas.microsoft.com/office/word/2018/wordml/cex" xmlns:w16cid="http://schemas.microsoft.com/office/word/2016/wordml/cid" xmlns:w16="http://schemas.microsoft.com/office/word/2018/wordml" xmlns:w16se="http://schemas.microsoft.com/office/word/2015/wordml/symex" mc:Ignorable="w14 w15 w16se w16cid w16 w16cex wp14">
   <w:docDefaults>
     <w:rPrDefault>
       <w:rPr>
-        <w:rFonts w:asciiTheme="minorHAnsi" w:eastAsiaTheme="minorEastAsia" w:hAnsiTheme="minorHAnsi" w:cstheme="minorBidi"/>
+        <w:rFonts w:asciiTheme="minorHAnsi" w:hAnsiTheme="minorHAnsi" w:eastAsiaTheme="minorEastAsia" w:cstheme="minorBidi"/>
         <w:sz w:val="24"/>
         <w:szCs w:val="24"/>
         <w:lang w:val="en-US" w:eastAsia="en-US" w:bidi="ar-SA"/>
@@ -6725,14 +5681,14 @@
   <w:latentStyles w:defLockedState="0" w:defUIPriority="99" w:defSemiHidden="0" w:defUnhideWhenUsed="0" w:defQFormat="0" w:count="376">
     <w:lsdException w:name="Normal" w:uiPriority="0" w:qFormat="1"/>
     <w:lsdException w:name="heading 1" w:uiPriority="9" w:qFormat="1"/>
-    <w:lsdException w:name="heading 2" w:semiHidden="1" w:uiPriority="9" w:unhideWhenUsed="1"/>
-    <w:lsdException w:name="heading 3" w:semiHidden="1" w:uiPriority="9" w:unhideWhenUsed="1"/>
-    <w:lsdException w:name="heading 4" w:semiHidden="1" w:uiPriority="9" w:unhideWhenUsed="1"/>
-    <w:lsdException w:name="heading 5" w:semiHidden="1" w:uiPriority="9" w:unhideWhenUsed="1" w:qFormat="1"/>
-    <w:lsdException w:name="heading 6" w:semiHidden="1" w:uiPriority="9" w:unhideWhenUsed="1" w:qFormat="1"/>
-    <w:lsdException w:name="heading 7" w:semiHidden="1" w:uiPriority="9" w:unhideWhenUsed="1" w:qFormat="1"/>
-    <w:lsdException w:name="heading 8" w:semiHidden="1" w:uiPriority="9" w:unhideWhenUsed="1" w:qFormat="1"/>
-    <w:lsdException w:name="heading 9" w:semiHidden="1" w:uiPriority="9" w:unhideWhenUsed="1" w:qFormat="1"/>
+    <w:lsdException w:name="heading 2" w:uiPriority="9" w:semiHidden="1" w:unhideWhenUsed="1"/>
+    <w:lsdException w:name="heading 3" w:uiPriority="9" w:semiHidden="1" w:unhideWhenUsed="1"/>
+    <w:lsdException w:name="heading 4" w:uiPriority="9" w:semiHidden="1" w:unhideWhenUsed="1"/>
+    <w:lsdException w:name="heading 5" w:uiPriority="9" w:semiHidden="1" w:unhideWhenUsed="1" w:qFormat="1"/>
+    <w:lsdException w:name="heading 6" w:uiPriority="9" w:semiHidden="1" w:unhideWhenUsed="1" w:qFormat="1"/>
+    <w:lsdException w:name="heading 7" w:uiPriority="9" w:semiHidden="1" w:unhideWhenUsed="1" w:qFormat="1"/>
+    <w:lsdException w:name="heading 8" w:uiPriority="9" w:semiHidden="1" w:unhideWhenUsed="1" w:qFormat="1"/>
+    <w:lsdException w:name="heading 9" w:uiPriority="9" w:semiHidden="1" w:unhideWhenUsed="1" w:qFormat="1"/>
     <w:lsdException w:name="index 1" w:semiHidden="1" w:unhideWhenUsed="1"/>
     <w:lsdException w:name="index 2" w:semiHidden="1" w:unhideWhenUsed="1"/>
     <w:lsdException w:name="index 3" w:semiHidden="1" w:unhideWhenUsed="1"/>
@@ -6742,22 +5698,22 @@
     <w:lsdException w:name="index 7" w:semiHidden="1" w:unhideWhenUsed="1"/>
     <w:lsdException w:name="index 8" w:semiHidden="1" w:unhideWhenUsed="1"/>
     <w:lsdException w:name="index 9" w:semiHidden="1" w:unhideWhenUsed="1"/>
-    <w:lsdException w:name="toc 1" w:semiHidden="1" w:uiPriority="39" w:unhideWhenUsed="1" w:qFormat="1"/>
-    <w:lsdException w:name="toc 2" w:semiHidden="1" w:uiPriority="39" w:unhideWhenUsed="1" w:qFormat="1"/>
-    <w:lsdException w:name="toc 3" w:semiHidden="1" w:uiPriority="39" w:unhideWhenUsed="1" w:qFormat="1"/>
-    <w:lsdException w:name="toc 4" w:semiHidden="1" w:uiPriority="39" w:unhideWhenUsed="1"/>
-    <w:lsdException w:name="toc 5" w:semiHidden="1" w:uiPriority="39" w:unhideWhenUsed="1"/>
-    <w:lsdException w:name="toc 6" w:semiHidden="1" w:uiPriority="39" w:unhideWhenUsed="1"/>
-    <w:lsdException w:name="toc 7" w:semiHidden="1" w:uiPriority="39" w:unhideWhenUsed="1"/>
-    <w:lsdException w:name="toc 8" w:semiHidden="1" w:uiPriority="39" w:unhideWhenUsed="1"/>
-    <w:lsdException w:name="toc 9" w:semiHidden="1" w:uiPriority="39" w:unhideWhenUsed="1"/>
+    <w:lsdException w:name="toc 1" w:uiPriority="39" w:semiHidden="1" w:unhideWhenUsed="1" w:qFormat="1"/>
+    <w:lsdException w:name="toc 2" w:uiPriority="39" w:semiHidden="1" w:unhideWhenUsed="1" w:qFormat="1"/>
+    <w:lsdException w:name="toc 3" w:uiPriority="39" w:semiHidden="1" w:unhideWhenUsed="1" w:qFormat="1"/>
+    <w:lsdException w:name="toc 4" w:uiPriority="39" w:semiHidden="1" w:unhideWhenUsed="1"/>
+    <w:lsdException w:name="toc 5" w:uiPriority="39" w:semiHidden="1" w:unhideWhenUsed="1"/>
+    <w:lsdException w:name="toc 6" w:uiPriority="39" w:semiHidden="1" w:unhideWhenUsed="1"/>
+    <w:lsdException w:name="toc 7" w:uiPriority="39" w:semiHidden="1" w:unhideWhenUsed="1"/>
+    <w:lsdException w:name="toc 8" w:uiPriority="39" w:semiHidden="1" w:unhideWhenUsed="1"/>
+    <w:lsdException w:name="toc 9" w:uiPriority="39" w:semiHidden="1" w:unhideWhenUsed="1"/>
     <w:lsdException w:name="Normal Indent" w:semiHidden="1" w:unhideWhenUsed="1"/>
     <w:lsdException w:name="footnote text" w:semiHidden="1" w:unhideWhenUsed="1"/>
     <w:lsdException w:name="annotation text" w:semiHidden="1" w:unhideWhenUsed="1"/>
     <w:lsdException w:name="header" w:semiHidden="1" w:unhideWhenUsed="1"/>
     <w:lsdException w:name="footer" w:semiHidden="1" w:unhideWhenUsed="1"/>
     <w:lsdException w:name="index heading" w:semiHidden="1" w:unhideWhenUsed="1"/>
-    <w:lsdException w:name="caption" w:semiHidden="1" w:uiPriority="35" w:unhideWhenUsed="1" w:qFormat="1"/>
+    <w:lsdException w:name="caption" w:uiPriority="35" w:semiHidden="1" w:unhideWhenUsed="1" w:qFormat="1"/>
     <w:lsdException w:name="table of figures" w:semiHidden="1" w:unhideWhenUsed="1"/>
     <w:lsdException w:name="envelope address" w:semiHidden="1" w:unhideWhenUsed="1"/>
     <w:lsdException w:name="envelope return" w:semiHidden="1" w:unhideWhenUsed="1"/>
@@ -6771,7 +5727,7 @@
     <w:lsdException w:name="macro" w:semiHidden="1" w:unhideWhenUsed="1"/>
     <w:lsdException w:name="toa heading" w:semiHidden="1" w:unhideWhenUsed="1"/>
     <w:lsdException w:name="List" w:semiHidden="1" w:unhideWhenUsed="1"/>
-    <w:lsdException w:name="List Bullet" w:semiHidden="1" w:uiPriority="10" w:unhideWhenUsed="1" w:qFormat="1"/>
+    <w:lsdException w:name="List Bullet" w:uiPriority="10" w:semiHidden="1" w:unhideWhenUsed="1" w:qFormat="1"/>
     <w:lsdException w:name="List Number" w:semiHidden="1" w:unhideWhenUsed="1"/>
     <w:lsdException w:name="List 2" w:semiHidden="1" w:unhideWhenUsed="1"/>
     <w:lsdException w:name="List 3" w:semiHidden="1" w:unhideWhenUsed="1"/>
@@ -6788,7 +5744,7 @@
     <w:lsdException w:name="Title" w:uiPriority="10" w:qFormat="1"/>
     <w:lsdException w:name="Closing" w:semiHidden="1" w:unhideWhenUsed="1"/>
     <w:lsdException w:name="Signature" w:semiHidden="1" w:unhideWhenUsed="1"/>
-    <w:lsdException w:name="Default Paragraph Font" w:semiHidden="1" w:uiPriority="1" w:unhideWhenUsed="1"/>
+    <w:lsdException w:name="Default Paragraph Font" w:uiPriority="1" w:semiHidden="1" w:unhideWhenUsed="1"/>
     <w:lsdException w:name="Body Text" w:semiHidden="1" w:unhideWhenUsed="1"/>
     <w:lsdException w:name="Body Text Indent" w:semiHidden="1" w:unhideWhenUsed="1"/>
     <w:lsdException w:name="List Continue" w:semiHidden="1" w:unhideWhenUsed="1"/>
@@ -6988,8 +5944,8 @@
     <w:lsdException w:name="Subtle Reference" w:uiPriority="31" w:qFormat="1"/>
     <w:lsdException w:name="Intense Reference" w:uiPriority="32" w:qFormat="1"/>
     <w:lsdException w:name="Book Title" w:uiPriority="33" w:qFormat="1"/>
-    <w:lsdException w:name="Bibliography" w:semiHidden="1" w:uiPriority="37" w:unhideWhenUsed="1"/>
-    <w:lsdException w:name="TOC Heading" w:semiHidden="1" w:uiPriority="39" w:unhideWhenUsed="1" w:qFormat="1"/>
+    <w:lsdException w:name="Bibliography" w:uiPriority="37" w:semiHidden="1" w:unhideWhenUsed="1"/>
+    <w:lsdException w:name="TOC Heading" w:uiPriority="39" w:semiHidden="1" w:unhideWhenUsed="1" w:qFormat="1"/>
     <w:lsdException w:name="Plain Table 1" w:uiPriority="41"/>
     <w:lsdException w:name="Plain Table 2" w:uiPriority="42"/>
     <w:lsdException w:name="Plain Table 3" w:uiPriority="43"/>
@@ -7098,7 +6054,7 @@
     <w:lsdException w:name="Smart Hyperlink" w:semiHidden="1" w:unhideWhenUsed="1"/>
     <w:lsdException w:name="Smart Link" w:semiHidden="1" w:unhideWhenUsed="1"/>
   </w:latentStyles>
-  <w:style w:type="paragraph" w:default="1" w:styleId="Normal">
+  <w:style w:type="paragraph" w:styleId="Normal" w:default="1">
     <w:name w:val="Normal"/>
     <w:aliases w:val="NGOsource Body Text"/>
     <w:qFormat/>
@@ -7126,7 +6082,7 @@
       <w:outlineLvl w:val="0"/>
     </w:pPr>
     <w:rPr>
-      <w:rFonts w:asciiTheme="majorHAnsi" w:eastAsiaTheme="majorEastAsia" w:hAnsiTheme="majorHAnsi" w:cstheme="majorBidi"/>
+      <w:rFonts w:asciiTheme="majorHAnsi" w:hAnsiTheme="majorHAnsi" w:eastAsiaTheme="majorEastAsia" w:cstheme="majorBidi"/>
       <w:bCs/>
       <w:color w:val="3271D0" w:themeColor="accent1"/>
       <w:sz w:val="48"/>
@@ -7182,19 +6138,19 @@
       <w:outlineLvl w:val="3"/>
     </w:pPr>
     <w:rPr>
-      <w:rFonts w:asciiTheme="majorHAnsi" w:eastAsiaTheme="majorEastAsia" w:hAnsiTheme="majorHAnsi" w:cstheme="majorBidi"/>
+      <w:rFonts w:asciiTheme="majorHAnsi" w:hAnsiTheme="majorHAnsi" w:eastAsiaTheme="majorEastAsia" w:cstheme="majorBidi"/>
       <w:i/>
       <w:iCs/>
       <w:color w:val="24539C" w:themeColor="accent1" w:themeShade="BF"/>
     </w:rPr>
   </w:style>
-  <w:style w:type="character" w:default="1" w:styleId="DefaultParagraphFont">
+  <w:style w:type="character" w:styleId="DefaultParagraphFont" w:default="1">
     <w:name w:val="Default Paragraph Font"/>
     <w:uiPriority w:val="1"/>
     <w:semiHidden/>
     <w:unhideWhenUsed/>
   </w:style>
-  <w:style w:type="table" w:default="1" w:styleId="TableNormal">
+  <w:style w:type="table" w:styleId="TableNormal" w:default="1">
     <w:name w:val="Normal Table"/>
     <w:uiPriority w:val="99"/>
     <w:semiHidden/>
@@ -7209,13 +6165,13 @@
       </w:tblCellMar>
     </w:tblPr>
   </w:style>
-  <w:style w:type="numbering" w:default="1" w:styleId="NoList">
+  <w:style w:type="numbering" w:styleId="NoList" w:default="1">
     <w:name w:val="No List"/>
     <w:uiPriority w:val="99"/>
     <w:semiHidden/>
     <w:unhideWhenUsed/>
   </w:style>
-  <w:style w:type="paragraph" w:customStyle="1" w:styleId="NGOsourceSubheading2">
+  <w:style w:type="paragraph" w:styleId="NGOsourceSubheading2" w:customStyle="1">
     <w:name w:val="NGOsource Subheading 2"/>
     <w:basedOn w:val="NGOsourceSubheading1"/>
     <w:qFormat/>
@@ -7228,7 +6184,7 @@
       <w:sz w:val="28"/>
     </w:rPr>
   </w:style>
-  <w:style w:type="character" w:customStyle="1" w:styleId="Heading1Char">
+  <w:style w:type="character" w:styleId="Heading1Char" w:customStyle="1">
     <w:name w:val="Heading 1 Char"/>
     <w:aliases w:val="NGOsource Heading 1 Char"/>
     <w:basedOn w:val="DefaultParagraphFont"/>
@@ -7236,34 +6192,34 @@
     <w:uiPriority w:val="9"/>
     <w:rsid w:val="00567886"/>
     <w:rPr>
-      <w:rFonts w:asciiTheme="majorHAnsi" w:eastAsiaTheme="majorEastAsia" w:hAnsiTheme="majorHAnsi" w:cstheme="majorBidi"/>
+      <w:rFonts w:asciiTheme="majorHAnsi" w:hAnsiTheme="majorHAnsi" w:eastAsiaTheme="majorEastAsia" w:cstheme="majorBidi"/>
       <w:bCs/>
       <w:color w:val="3271D0" w:themeColor="accent1"/>
       <w:sz w:val="48"/>
       <w:szCs w:val="32"/>
     </w:rPr>
   </w:style>
-  <w:style w:type="character" w:customStyle="1" w:styleId="Heading2Char">
+  <w:style w:type="character" w:styleId="Heading2Char" w:customStyle="1">
     <w:name w:val="Heading 2 Char"/>
     <w:basedOn w:val="DefaultParagraphFont"/>
     <w:link w:val="Heading2"/>
     <w:uiPriority w:val="9"/>
     <w:rsid w:val="007B6152"/>
     <w:rPr>
-      <w:rFonts w:asciiTheme="majorHAnsi" w:eastAsiaTheme="majorEastAsia" w:hAnsiTheme="majorHAnsi" w:cstheme="majorBidi"/>
+      <w:rFonts w:asciiTheme="majorHAnsi" w:hAnsiTheme="majorHAnsi" w:eastAsiaTheme="majorEastAsia" w:cstheme="majorBidi"/>
       <w:color w:val="DF7011" w:themeColor="accent2"/>
       <w:sz w:val="36"/>
       <w:szCs w:val="26"/>
     </w:rPr>
   </w:style>
-  <w:style w:type="character" w:customStyle="1" w:styleId="Heading3Char">
+  <w:style w:type="character" w:styleId="Heading3Char" w:customStyle="1">
     <w:name w:val="Heading 3 Char"/>
     <w:basedOn w:val="DefaultParagraphFont"/>
     <w:link w:val="Heading3"/>
     <w:uiPriority w:val="9"/>
     <w:rsid w:val="00567886"/>
     <w:rPr>
-      <w:rFonts w:asciiTheme="majorHAnsi" w:eastAsiaTheme="majorEastAsia" w:hAnsiTheme="majorHAnsi" w:cstheme="majorBidi"/>
+      <w:rFonts w:asciiTheme="majorHAnsi" w:hAnsiTheme="majorHAnsi" w:eastAsiaTheme="majorEastAsia" w:cstheme="majorBidi"/>
       <w:color w:val="188074" w:themeColor="accent6"/>
       <w:sz w:val="28"/>
       <w:szCs w:val="26"/>
@@ -7283,7 +6239,7 @@
       <w:szCs w:val="28"/>
     </w:rPr>
   </w:style>
-  <w:style w:type="paragraph" w:customStyle="1" w:styleId="NGOsourceTableBody">
+  <w:style w:type="paragraph" w:styleId="NGOsourceTableBody" w:customStyle="1">
     <w:name w:val="NGOsource Table Body"/>
     <w:basedOn w:val="Normal"/>
     <w:qFormat/>
@@ -7310,7 +6266,7 @@
       <w:spacing w:before="0" w:after="0"/>
     </w:pPr>
   </w:style>
-  <w:style w:type="character" w:customStyle="1" w:styleId="HeaderChar">
+  <w:style w:type="character" w:styleId="HeaderChar" w:customStyle="1">
     <w:name w:val="Header Char"/>
     <w:basedOn w:val="DefaultParagraphFont"/>
     <w:link w:val="Header"/>
@@ -7336,14 +6292,14 @@
       </w:numPr>
     </w:pPr>
     <w:rPr>
-      <w:rFonts w:asciiTheme="majorHAnsi" w:eastAsiaTheme="majorEastAsia" w:hAnsiTheme="majorHAnsi" w:cstheme="majorBidi"/>
+      <w:rFonts w:asciiTheme="majorHAnsi" w:hAnsiTheme="majorHAnsi" w:eastAsiaTheme="majorEastAsia" w:cstheme="majorBidi"/>
       <w:iCs/>
       <w:color w:val="0A4F6C" w:themeColor="accent4"/>
       <w:spacing w:val="15"/>
       <w:sz w:val="64"/>
     </w:rPr>
   </w:style>
-  <w:style w:type="character" w:customStyle="1" w:styleId="SubtitleChar">
+  <w:style w:type="character" w:styleId="SubtitleChar" w:customStyle="1">
     <w:name w:val="Subtitle Char"/>
     <w:aliases w:val="NGOsource Subtitle 1 Char"/>
     <w:basedOn w:val="DefaultParagraphFont"/>
@@ -7351,14 +6307,14 @@
     <w:uiPriority w:val="11"/>
     <w:rsid w:val="00567886"/>
     <w:rPr>
-      <w:rFonts w:asciiTheme="majorHAnsi" w:eastAsiaTheme="majorEastAsia" w:hAnsiTheme="majorHAnsi" w:cstheme="majorBidi"/>
+      <w:rFonts w:asciiTheme="majorHAnsi" w:hAnsiTheme="majorHAnsi" w:eastAsiaTheme="majorEastAsia" w:cstheme="majorBidi"/>
       <w:iCs/>
       <w:color w:val="0A4F6C" w:themeColor="accent4"/>
       <w:spacing w:val="15"/>
       <w:sz w:val="64"/>
     </w:rPr>
   </w:style>
-  <w:style w:type="paragraph" w:customStyle="1" w:styleId="NGOsourceTitle">
+  <w:style w:type="paragraph" w:styleId="NGOsourceTitle" w:customStyle="1">
     <w:name w:val="NGOsource Title"/>
     <w:basedOn w:val="Normal"/>
     <w:next w:val="Subtitle"/>
@@ -7373,7 +6329,7 @@
       <w:sz w:val="84"/>
     </w:rPr>
   </w:style>
-  <w:style w:type="paragraph" w:customStyle="1" w:styleId="NGOsourceSubheading1">
+  <w:style w:type="paragraph" w:styleId="NGOsourceSubheading1" w:customStyle="1">
     <w:name w:val="NGOsource Subheading 1"/>
     <w:next w:val="BodyText"/>
     <w:link w:val="NGOsourceSubheading1Char"/>
@@ -7383,19 +6339,19 @@
       <w:spacing w:after="220"/>
     </w:pPr>
     <w:rPr>
-      <w:rFonts w:ascii="Arial" w:eastAsiaTheme="majorEastAsia" w:hAnsi="Arial" w:cstheme="majorBidi"/>
+      <w:rFonts w:ascii="Arial" w:hAnsi="Arial" w:eastAsiaTheme="majorEastAsia" w:cstheme="majorBidi"/>
       <w:bCs/>
       <w:color w:val="2F2F2F" w:themeColor="text1"/>
       <w:szCs w:val="28"/>
     </w:rPr>
   </w:style>
-  <w:style w:type="character" w:customStyle="1" w:styleId="NGOsourceSubheading1Char">
+  <w:style w:type="character" w:styleId="NGOsourceSubheading1Char" w:customStyle="1">
     <w:name w:val="NGOsource Subheading 1 Char"/>
     <w:basedOn w:val="DefaultParagraphFont"/>
     <w:link w:val="NGOsourceSubheading1"/>
     <w:rsid w:val="00FD4481"/>
     <w:rPr>
-      <w:rFonts w:ascii="Arial" w:eastAsiaTheme="majorEastAsia" w:hAnsi="Arial" w:cstheme="majorBidi"/>
+      <w:rFonts w:ascii="Arial" w:hAnsi="Arial" w:eastAsiaTheme="majorEastAsia" w:cstheme="majorBidi"/>
       <w:bCs/>
       <w:color w:val="2F2F2F" w:themeColor="text1"/>
       <w:szCs w:val="28"/>
@@ -7410,7 +6366,7 @@
     <w:unhideWhenUsed/>
     <w:rsid w:val="007D3667"/>
   </w:style>
-  <w:style w:type="character" w:customStyle="1" w:styleId="BodyTextChar">
+  <w:style w:type="character" w:styleId="BodyTextChar" w:customStyle="1">
     <w:name w:val="Body Text Char"/>
     <w:basedOn w:val="DefaultParagraphFont"/>
     <w:link w:val="BodyText"/>
@@ -7447,7 +6403,7 @@
       <w:szCs w:val="18"/>
     </w:rPr>
   </w:style>
-  <w:style w:type="character" w:customStyle="1" w:styleId="BalloonTextChar">
+  <w:style w:type="character" w:styleId="BalloonTextChar" w:customStyle="1">
     <w:name w:val="Balloon Text Char"/>
     <w:basedOn w:val="DefaultParagraphFont"/>
     <w:link w:val="BalloonText"/>
@@ -7455,14 +6411,14 @@
     <w:semiHidden/>
     <w:rsid w:val="000D2C92"/>
     <w:rPr>
-      <w:rFonts w:ascii="Heiti SC Light" w:eastAsia="Heiti SC Light" w:hAnsi="Arial"/>
+      <w:rFonts w:ascii="Heiti SC Light" w:hAnsi="Arial" w:eastAsia="Heiti SC Light"/>
       <w:b/>
       <w:color w:val="FF835D"/>
       <w:sz w:val="18"/>
       <w:szCs w:val="18"/>
     </w:rPr>
   </w:style>
-  <w:style w:type="paragraph" w:customStyle="1" w:styleId="NGOsourceBodyEmphasis">
+  <w:style w:type="paragraph" w:styleId="NGOsourceBodyEmphasis" w:customStyle="1">
     <w:name w:val="NGOsource Body Emphasis"/>
     <w:basedOn w:val="Normal"/>
     <w:qFormat/>
@@ -7501,7 +6457,7 @@
       <w:lang w:eastAsia="ja-JP"/>
     </w:rPr>
   </w:style>
-  <w:style w:type="character" w:customStyle="1" w:styleId="QuoteChar">
+  <w:style w:type="character" w:styleId="QuoteChar" w:customStyle="1">
     <w:name w:val="Quote Char"/>
     <w:aliases w:val="TS Quote Char"/>
     <w:basedOn w:val="DefaultParagraphFont"/>
@@ -7546,13 +6502,13 @@
       <w:szCs w:val="22"/>
     </w:rPr>
   </w:style>
-  <w:style w:type="paragraph" w:customStyle="1" w:styleId="NGOsourceContents">
+  <w:style w:type="paragraph" w:styleId="NGOsourceContents" w:customStyle="1">
     <w:name w:val="NGOsource Contents"/>
     <w:basedOn w:val="Index1"/>
     <w:qFormat/>
     <w:rsid w:val="009A3808"/>
     <w:pPr>
-      <w:framePr w:hSpace="864" w:vSpace="187" w:wrap="around" w:vAnchor="text" w:hAnchor="text" w:y="1"/>
+      <w:framePr w:vSpace="187" w:hSpace="864" w:wrap="around" w:hAnchor="text" w:vAnchor="text" w:y="1"/>
       <w:ind w:left="0" w:firstLine="0"/>
     </w:pPr>
     <w:rPr>
@@ -7594,8 +6550,8 @@
     <w:rsid w:val="00B80A63"/>
     <w:pPr>
       <w:pBdr>
-        <w:top w:val="single" w:sz="4" w:space="10" w:color="3271D0" w:themeColor="accent1"/>
-        <w:bottom w:val="single" w:sz="4" w:space="10" w:color="3271D0" w:themeColor="accent1"/>
+        <w:top w:val="single" w:color="3271D0" w:themeColor="accent1" w:sz="4" w:space="10"/>
+        <w:bottom w:val="single" w:color="3271D0" w:themeColor="accent1" w:sz="4" w:space="10"/>
       </w:pBdr>
       <w:spacing w:before="360" w:after="360"/>
       <w:ind w:left="864" w:right="864"/>
@@ -7607,7 +6563,7 @@
       <w:color w:val="3271D0" w:themeColor="accent1"/>
     </w:rPr>
   </w:style>
-  <w:style w:type="character" w:customStyle="1" w:styleId="IntenseQuoteChar">
+  <w:style w:type="character" w:styleId="IntenseQuoteChar" w:customStyle="1">
     <w:name w:val="Intense Quote Char"/>
     <w:basedOn w:val="DefaultParagraphFont"/>
     <w:link w:val="IntenseQuote"/>
@@ -7621,7 +6577,7 @@
       <w:sz w:val="22"/>
     </w:rPr>
   </w:style>
-  <w:style w:type="paragraph" w:customStyle="1" w:styleId="NGOsourceNumberedList">
+  <w:style w:type="paragraph" w:styleId="NGOsourceNumberedList" w:customStyle="1">
     <w:name w:val="NGOsource Numbered List"/>
     <w:basedOn w:val="ListBullet"/>
     <w:qFormat/>
@@ -7662,7 +6618,7 @@
       <w:sz w:val="22"/>
     </w:rPr>
   </w:style>
-  <w:style w:type="paragraph" w:customStyle="1" w:styleId="NGOsourceDocumentTitle">
+  <w:style w:type="paragraph" w:styleId="NGOsourceDocumentTitle" w:customStyle="1">
     <w:name w:val="NGOsource Document Title"/>
     <w:basedOn w:val="NGOsourceLink"/>
     <w:qFormat/>
@@ -7684,7 +6640,7 @@
       <w:vertAlign w:val="superscript"/>
     </w:rPr>
   </w:style>
-  <w:style w:type="paragraph" w:customStyle="1" w:styleId="NGOsourcePageNumber">
+  <w:style w:type="paragraph" w:styleId="NGOsourcePageNumber" w:customStyle="1">
     <w:name w:val="NGOsource Page Number"/>
     <w:qFormat/>
     <w:rsid w:val="00FD4481"/>
@@ -7703,7 +6659,7 @@
       </w14:textOutline>
     </w:rPr>
   </w:style>
-  <w:style w:type="paragraph" w:customStyle="1" w:styleId="NGOsourceLink">
+  <w:style w:type="paragraph" w:styleId="NGOsourceLink" w:customStyle="1">
     <w:name w:val="NGOsource Link"/>
     <w:qFormat/>
     <w:rsid w:val="00AE3BB3"/>
@@ -7719,14 +6675,14 @@
       </w14:textOutline>
     </w:rPr>
   </w:style>
-  <w:style w:type="character" w:customStyle="1" w:styleId="Heading4Char">
+  <w:style w:type="character" w:styleId="Heading4Char" w:customStyle="1">
     <w:name w:val="Heading 4 Char"/>
     <w:basedOn w:val="DefaultParagraphFont"/>
     <w:link w:val="Heading4"/>
     <w:uiPriority w:val="9"/>
     <w:rsid w:val="00875059"/>
     <w:rPr>
-      <w:rFonts w:asciiTheme="majorHAnsi" w:eastAsiaTheme="majorEastAsia" w:hAnsiTheme="majorHAnsi" w:cstheme="majorBidi"/>
+      <w:rFonts w:asciiTheme="majorHAnsi" w:hAnsiTheme="majorHAnsi" w:eastAsiaTheme="majorEastAsia" w:cstheme="majorBidi"/>
       <w:i/>
       <w:iCs/>
       <w:color w:val="24539C" w:themeColor="accent1" w:themeShade="BF"/>
@@ -7748,7 +6704,7 @@
       <w:spacing w:before="0" w:after="0"/>
     </w:pPr>
   </w:style>
-  <w:style w:type="character" w:customStyle="1" w:styleId="FooterChar">
+  <w:style w:type="character" w:styleId="FooterChar" w:customStyle="1">
     <w:name w:val="Footer Char"/>
     <w:basedOn w:val="DefaultParagraphFont"/>
     <w:link w:val="Footer"/>
@@ -7766,12 +6722,12 @@
     <w:rsid w:val="00D4646C"/>
     <w:tblPr>
       <w:tblBorders>
-        <w:top w:val="single" w:sz="4" w:space="0" w:color="auto"/>
-        <w:left w:val="single" w:sz="4" w:space="0" w:color="auto"/>
-        <w:bottom w:val="single" w:sz="4" w:space="0" w:color="auto"/>
-        <w:right w:val="single" w:sz="4" w:space="0" w:color="auto"/>
-        <w:insideH w:val="single" w:sz="4" w:space="0" w:color="auto"/>
-        <w:insideV w:val="single" w:sz="4" w:space="0" w:color="auto"/>
+        <w:top w:val="single" w:color="auto" w:sz="4" w:space="0"/>
+        <w:left w:val="single" w:color="auto" w:sz="4" w:space="0"/>
+        <w:bottom w:val="single" w:color="auto" w:sz="4" w:space="0"/>
+        <w:right w:val="single" w:color="auto" w:sz="4" w:space="0"/>
+        <w:insideH w:val="single" w:color="auto" w:sz="4" w:space="0"/>
+        <w:insideV w:val="single" w:color="auto" w:sz="4" w:space="0"/>
       </w:tblBorders>
     </w:tblPr>
   </w:style>
@@ -7784,12 +6740,12 @@
       <w:tblStyleRowBandSize w:val="1"/>
       <w:tblStyleColBandSize w:val="1"/>
       <w:tblBorders>
-        <w:top w:val="single" w:sz="4" w:space="0" w:color="C1B99E" w:themeColor="background1" w:themeShade="BF"/>
-        <w:left w:val="single" w:sz="4" w:space="0" w:color="C1B99E" w:themeColor="background1" w:themeShade="BF"/>
-        <w:bottom w:val="single" w:sz="4" w:space="0" w:color="C1B99E" w:themeColor="background1" w:themeShade="BF"/>
-        <w:right w:val="single" w:sz="4" w:space="0" w:color="C1B99E" w:themeColor="background1" w:themeShade="BF"/>
-        <w:insideH w:val="single" w:sz="4" w:space="0" w:color="C1B99E" w:themeColor="background1" w:themeShade="BF"/>
-        <w:insideV w:val="single" w:sz="4" w:space="0" w:color="C1B99E" w:themeColor="background1" w:themeShade="BF"/>
+        <w:top w:val="single" w:color="C1B99E" w:themeColor="background1" w:themeShade="BF" w:sz="4" w:space="0"/>
+        <w:left w:val="single" w:color="C1B99E" w:themeColor="background1" w:themeShade="BF" w:sz="4" w:space="0"/>
+        <w:bottom w:val="single" w:color="C1B99E" w:themeColor="background1" w:themeShade="BF" w:sz="4" w:space="0"/>
+        <w:right w:val="single" w:color="C1B99E" w:themeColor="background1" w:themeShade="BF" w:sz="4" w:space="0"/>
+        <w:insideH w:val="single" w:color="C1B99E" w:themeColor="background1" w:themeShade="BF" w:sz="4" w:space="0"/>
+        <w:insideV w:val="single" w:color="C1B99E" w:themeColor="background1" w:themeShade="BF" w:sz="4" w:space="0"/>
       </w:tblBorders>
     </w:tblPr>
     <w:tblStylePr w:type="firstRow">
@@ -7806,7 +6762,7 @@
       <w:tblPr/>
       <w:tcPr>
         <w:tcBorders>
-          <w:top w:val="double" w:sz="4" w:space="0" w:color="C1B99E" w:themeColor="background1" w:themeShade="BF"/>
+          <w:top w:val="double" w:color="C1B99E" w:themeColor="background1" w:themeShade="BF" w:sz="4" w:space="0"/>
         </w:tcBorders>
       </w:tcPr>
     </w:tblStylePr>
@@ -7853,7 +6809,7 @@
       <w:tblPr/>
       <w:tcPr>
         <w:tcBorders>
-          <w:bottom w:val="single" w:sz="4" w:space="0" w:color="969696" w:themeColor="text1" w:themeTint="80"/>
+          <w:bottom w:val="single" w:color="969696" w:themeColor="text1" w:themeTint="80" w:sz="4" w:space="0"/>
         </w:tcBorders>
       </w:tcPr>
     </w:tblStylePr>
@@ -7879,7 +6835,7 @@
       <w:tblPr/>
       <w:tcPr>
         <w:tcBorders>
-          <w:right w:val="single" w:sz="4" w:space="0" w:color="969696" w:themeColor="text1" w:themeTint="80"/>
+          <w:right w:val="single" w:color="969696" w:themeColor="text1" w:themeTint="80" w:sz="4" w:space="0"/>
         </w:tcBorders>
       </w:tcPr>
     </w:tblStylePr>
@@ -7934,12 +6890,12 @@
       <w:tblStyleRowBandSize w:val="1"/>
       <w:tblStyleColBandSize w:val="1"/>
       <w:tblBorders>
-        <w:top w:val="single" w:sz="4" w:space="0" w:color="ACC5EC" w:themeColor="accent1" w:themeTint="66"/>
-        <w:left w:val="single" w:sz="4" w:space="0" w:color="ACC5EC" w:themeColor="accent1" w:themeTint="66"/>
-        <w:bottom w:val="single" w:sz="4" w:space="0" w:color="ACC5EC" w:themeColor="accent1" w:themeTint="66"/>
-        <w:right w:val="single" w:sz="4" w:space="0" w:color="ACC5EC" w:themeColor="accent1" w:themeTint="66"/>
-        <w:insideH w:val="single" w:sz="4" w:space="0" w:color="ACC5EC" w:themeColor="accent1" w:themeTint="66"/>
-        <w:insideV w:val="single" w:sz="4" w:space="0" w:color="ACC5EC" w:themeColor="accent1" w:themeTint="66"/>
+        <w:top w:val="single" w:color="ACC5EC" w:themeColor="accent1" w:themeTint="66" w:sz="4" w:space="0"/>
+        <w:left w:val="single" w:color="ACC5EC" w:themeColor="accent1" w:themeTint="66" w:sz="4" w:space="0"/>
+        <w:bottom w:val="single" w:color="ACC5EC" w:themeColor="accent1" w:themeTint="66" w:sz="4" w:space="0"/>
+        <w:right w:val="single" w:color="ACC5EC" w:themeColor="accent1" w:themeTint="66" w:sz="4" w:space="0"/>
+        <w:insideH w:val="single" w:color="ACC5EC" w:themeColor="accent1" w:themeTint="66" w:sz="4" w:space="0"/>
+        <w:insideV w:val="single" w:color="ACC5EC" w:themeColor="accent1" w:themeTint="66" w:sz="4" w:space="0"/>
       </w:tblBorders>
     </w:tblPr>
     <w:tblStylePr w:type="firstRow">
@@ -7950,7 +6906,7 @@
       <w:tblPr/>
       <w:tcPr>
         <w:tcBorders>
-          <w:bottom w:val="single" w:sz="12" w:space="0" w:color="83A9E2" w:themeColor="accent1" w:themeTint="99"/>
+          <w:bottom w:val="single" w:color="83A9E2" w:themeColor="accent1" w:themeTint="99" w:sz="12" w:space="0"/>
         </w:tcBorders>
       </w:tcPr>
     </w:tblStylePr>
@@ -7962,7 +6918,7 @@
       <w:tblPr/>
       <w:tcPr>
         <w:tcBorders>
-          <w:top w:val="double" w:sz="2" w:space="0" w:color="83A9E2" w:themeColor="accent1" w:themeTint="99"/>
+          <w:top w:val="double" w:color="83A9E2" w:themeColor="accent1" w:themeTint="99" w:sz="2" w:space="0"/>
         </w:tcBorders>
       </w:tcPr>
     </w:tblStylePr>
@@ -8036,7 +6992,7 @@
     </w:tblPr>
     <w:tblStylePr w:type="firstRow">
       <w:rPr>
-        <w:rFonts w:asciiTheme="majorHAnsi" w:eastAsiaTheme="majorEastAsia" w:hAnsiTheme="majorHAnsi" w:cstheme="majorBidi"/>
+        <w:rFonts w:asciiTheme="majorHAnsi" w:hAnsiTheme="majorHAnsi" w:eastAsiaTheme="majorEastAsia" w:cstheme="majorBidi"/>
         <w:i/>
         <w:iCs/>
         <w:sz w:val="26"/>
@@ -8044,14 +7000,14 @@
       <w:tblPr/>
       <w:tcPr>
         <w:tcBorders>
-          <w:bottom w:val="single" w:sz="4" w:space="0" w:color="969696" w:themeColor="text1" w:themeTint="80"/>
+          <w:bottom w:val="single" w:color="969696" w:themeColor="text1" w:themeTint="80" w:sz="4" w:space="0"/>
         </w:tcBorders>
         <w:shd w:val="clear" w:color="auto" w:fill="EFEDE6" w:themeFill="background1"/>
       </w:tcPr>
     </w:tblStylePr>
     <w:tblStylePr w:type="lastRow">
       <w:rPr>
-        <w:rFonts w:asciiTheme="majorHAnsi" w:eastAsiaTheme="majorEastAsia" w:hAnsiTheme="majorHAnsi" w:cstheme="majorBidi"/>
+        <w:rFonts w:asciiTheme="majorHAnsi" w:hAnsiTheme="majorHAnsi" w:eastAsiaTheme="majorEastAsia" w:cstheme="majorBidi"/>
         <w:i/>
         <w:iCs/>
         <w:sz w:val="26"/>
@@ -8059,7 +7015,7 @@
       <w:tblPr/>
       <w:tcPr>
         <w:tcBorders>
-          <w:top w:val="single" w:sz="4" w:space="0" w:color="969696" w:themeColor="text1" w:themeTint="80"/>
+          <w:top w:val="single" w:color="969696" w:themeColor="text1" w:themeTint="80" w:sz="4" w:space="0"/>
         </w:tcBorders>
         <w:shd w:val="clear" w:color="auto" w:fill="EFEDE6" w:themeFill="background1"/>
       </w:tcPr>
@@ -8069,7 +7025,7 @@
         <w:jc w:val="right"/>
       </w:pPr>
       <w:rPr>
-        <w:rFonts w:asciiTheme="majorHAnsi" w:eastAsiaTheme="majorEastAsia" w:hAnsiTheme="majorHAnsi" w:cstheme="majorBidi"/>
+        <w:rFonts w:asciiTheme="majorHAnsi" w:hAnsiTheme="majorHAnsi" w:eastAsiaTheme="majorEastAsia" w:cstheme="majorBidi"/>
         <w:i/>
         <w:iCs/>
         <w:sz w:val="26"/>
@@ -8077,14 +7033,14 @@
       <w:tblPr/>
       <w:tcPr>
         <w:tcBorders>
-          <w:right w:val="single" w:sz="4" w:space="0" w:color="969696" w:themeColor="text1" w:themeTint="80"/>
+          <w:right w:val="single" w:color="969696" w:themeColor="text1" w:themeTint="80" w:sz="4" w:space="0"/>
         </w:tcBorders>
         <w:shd w:val="clear" w:color="auto" w:fill="EFEDE6" w:themeFill="background1"/>
       </w:tcPr>
     </w:tblStylePr>
     <w:tblStylePr w:type="lastCol">
       <w:rPr>
-        <w:rFonts w:asciiTheme="majorHAnsi" w:eastAsiaTheme="majorEastAsia" w:hAnsiTheme="majorHAnsi" w:cstheme="majorBidi"/>
+        <w:rFonts w:asciiTheme="majorHAnsi" w:hAnsiTheme="majorHAnsi" w:eastAsiaTheme="majorEastAsia" w:cstheme="majorBidi"/>
         <w:i/>
         <w:iCs/>
         <w:sz w:val="26"/>
@@ -8092,7 +7048,7 @@
       <w:tblPr/>
       <w:tcPr>
         <w:tcBorders>
-          <w:left w:val="single" w:sz="4" w:space="0" w:color="969696" w:themeColor="text1" w:themeTint="80"/>
+          <w:left w:val="single" w:color="969696" w:themeColor="text1" w:themeTint="80" w:sz="4" w:space="0"/>
         </w:tcBorders>
         <w:shd w:val="clear" w:color="auto" w:fill="EFEDE6" w:themeFill="background1"/>
       </w:tcPr>
@@ -8151,12 +7107,12 @@
       <w:tblStyleRowBandSize w:val="1"/>
       <w:tblStyleColBandSize w:val="1"/>
       <w:tblBorders>
-        <w:top w:val="single" w:sz="4" w:space="0" w:color="ABABAB" w:themeColor="text1" w:themeTint="66"/>
-        <w:left w:val="single" w:sz="4" w:space="0" w:color="ABABAB" w:themeColor="text1" w:themeTint="66"/>
-        <w:bottom w:val="single" w:sz="4" w:space="0" w:color="ABABAB" w:themeColor="text1" w:themeTint="66"/>
-        <w:right w:val="single" w:sz="4" w:space="0" w:color="ABABAB" w:themeColor="text1" w:themeTint="66"/>
-        <w:insideH w:val="single" w:sz="4" w:space="0" w:color="ABABAB" w:themeColor="text1" w:themeTint="66"/>
-        <w:insideV w:val="single" w:sz="4" w:space="0" w:color="ABABAB" w:themeColor="text1" w:themeTint="66"/>
+        <w:top w:val="single" w:color="ABABAB" w:themeColor="text1" w:themeTint="66" w:sz="4" w:space="0"/>
+        <w:left w:val="single" w:color="ABABAB" w:themeColor="text1" w:themeTint="66" w:sz="4" w:space="0"/>
+        <w:bottom w:val="single" w:color="ABABAB" w:themeColor="text1" w:themeTint="66" w:sz="4" w:space="0"/>
+        <w:right w:val="single" w:color="ABABAB" w:themeColor="text1" w:themeTint="66" w:sz="4" w:space="0"/>
+        <w:insideH w:val="single" w:color="ABABAB" w:themeColor="text1" w:themeTint="66" w:sz="4" w:space="0"/>
+        <w:insideV w:val="single" w:color="ABABAB" w:themeColor="text1" w:themeTint="66" w:sz="4" w:space="0"/>
       </w:tblBorders>
     </w:tblPr>
     <w:tblStylePr w:type="firstRow">
@@ -8167,7 +7123,7 @@
       <w:tblPr/>
       <w:tcPr>
         <w:tcBorders>
-          <w:bottom w:val="single" w:sz="12" w:space="0" w:color="828282" w:themeColor="text1" w:themeTint="99"/>
+          <w:bottom w:val="single" w:color="828282" w:themeColor="text1" w:themeTint="99" w:sz="12" w:space="0"/>
         </w:tcBorders>
       </w:tcPr>
     </w:tblStylePr>
@@ -8179,7 +7135,7 @@
       <w:tblPr/>
       <w:tcPr>
         <w:tcBorders>
-          <w:top w:val="double" w:sz="2" w:space="0" w:color="828282" w:themeColor="text1" w:themeTint="99"/>
+          <w:top w:val="double" w:color="828282" w:themeColor="text1" w:themeTint="99" w:sz="2" w:space="0"/>
         </w:tcBorders>
       </w:tcPr>
     </w:tblStylePr>
@@ -8205,12 +7161,12 @@
       <w:tblStyleRowBandSize w:val="1"/>
       <w:tblStyleColBandSize w:val="1"/>
       <w:tblBorders>
-        <w:top w:val="single" w:sz="4" w:space="0" w:color="F7C59A" w:themeColor="accent2" w:themeTint="66"/>
-        <w:left w:val="single" w:sz="4" w:space="0" w:color="F7C59A" w:themeColor="accent2" w:themeTint="66"/>
-        <w:bottom w:val="single" w:sz="4" w:space="0" w:color="F7C59A" w:themeColor="accent2" w:themeTint="66"/>
-        <w:right w:val="single" w:sz="4" w:space="0" w:color="F7C59A" w:themeColor="accent2" w:themeTint="66"/>
-        <w:insideH w:val="single" w:sz="4" w:space="0" w:color="F7C59A" w:themeColor="accent2" w:themeTint="66"/>
-        <w:insideV w:val="single" w:sz="4" w:space="0" w:color="F7C59A" w:themeColor="accent2" w:themeTint="66"/>
+        <w:top w:val="single" w:color="F7C59A" w:themeColor="accent2" w:themeTint="66" w:sz="4" w:space="0"/>
+        <w:left w:val="single" w:color="F7C59A" w:themeColor="accent2" w:themeTint="66" w:sz="4" w:space="0"/>
+        <w:bottom w:val="single" w:color="F7C59A" w:themeColor="accent2" w:themeTint="66" w:sz="4" w:space="0"/>
+        <w:right w:val="single" w:color="F7C59A" w:themeColor="accent2" w:themeTint="66" w:sz="4" w:space="0"/>
+        <w:insideH w:val="single" w:color="F7C59A" w:themeColor="accent2" w:themeTint="66" w:sz="4" w:space="0"/>
+        <w:insideV w:val="single" w:color="F7C59A" w:themeColor="accent2" w:themeTint="66" w:sz="4" w:space="0"/>
       </w:tblBorders>
     </w:tblPr>
     <w:tblStylePr w:type="firstRow">
@@ -8221,7 +7177,7 @@
       <w:tblPr/>
       <w:tcPr>
         <w:tcBorders>
-          <w:bottom w:val="single" w:sz="12" w:space="0" w:color="F3A868" w:themeColor="accent2" w:themeTint="99"/>
+          <w:bottom w:val="single" w:color="F3A868" w:themeColor="accent2" w:themeTint="99" w:sz="12" w:space="0"/>
         </w:tcBorders>
       </w:tcPr>
     </w:tblStylePr>
@@ -8233,7 +7189,7 @@
       <w:tblPr/>
       <w:tcPr>
         <w:tcBorders>
-          <w:top w:val="double" w:sz="2" w:space="0" w:color="F3A868" w:themeColor="accent2" w:themeTint="99"/>
+          <w:top w:val="double" w:color="F3A868" w:themeColor="accent2" w:themeTint="99" w:sz="2" w:space="0"/>
         </w:tcBorders>
       </w:tcPr>
     </w:tblStylePr>
@@ -8259,8 +7215,8 @@
       <w:tblStyleRowBandSize w:val="1"/>
       <w:tblStyleColBandSize w:val="1"/>
       <w:tblBorders>
-        <w:top w:val="single" w:sz="4" w:space="0" w:color="969696" w:themeColor="text1" w:themeTint="80"/>
-        <w:bottom w:val="single" w:sz="4" w:space="0" w:color="969696" w:themeColor="text1" w:themeTint="80"/>
+        <w:top w:val="single" w:color="969696" w:themeColor="text1" w:themeTint="80" w:sz="4" w:space="0"/>
+        <w:bottom w:val="single" w:color="969696" w:themeColor="text1" w:themeTint="80" w:sz="4" w:space="0"/>
       </w:tblBorders>
     </w:tblPr>
     <w:tblStylePr w:type="firstRow">
@@ -8271,7 +7227,7 @@
       <w:tblPr/>
       <w:tcPr>
         <w:tcBorders>
-          <w:bottom w:val="single" w:sz="4" w:space="0" w:color="969696" w:themeColor="text1" w:themeTint="80"/>
+          <w:bottom w:val="single" w:color="969696" w:themeColor="text1" w:themeTint="80" w:sz="4" w:space="0"/>
         </w:tcBorders>
       </w:tcPr>
     </w:tblStylePr>
@@ -8283,7 +7239,7 @@
       <w:tblPr/>
       <w:tcPr>
         <w:tcBorders>
-          <w:top w:val="single" w:sz="4" w:space="0" w:color="969696" w:themeColor="text1" w:themeTint="80"/>
+          <w:top w:val="single" w:color="969696" w:themeColor="text1" w:themeTint="80" w:sz="4" w:space="0"/>
         </w:tcBorders>
       </w:tcPr>
     </w:tblStylePr>
@@ -8303,8 +7259,8 @@
       <w:tblPr/>
       <w:tcPr>
         <w:tcBorders>
-          <w:left w:val="single" w:sz="4" w:space="0" w:color="969696" w:themeColor="text1" w:themeTint="80"/>
-          <w:right w:val="single" w:sz="4" w:space="0" w:color="969696" w:themeColor="text1" w:themeTint="80"/>
+          <w:left w:val="single" w:color="969696" w:themeColor="text1" w:themeTint="80" w:sz="4" w:space="0"/>
+          <w:right w:val="single" w:color="969696" w:themeColor="text1" w:themeTint="80" w:sz="4" w:space="0"/>
         </w:tcBorders>
       </w:tcPr>
     </w:tblStylePr>
@@ -8312,8 +7268,8 @@
       <w:tblPr/>
       <w:tcPr>
         <w:tcBorders>
-          <w:left w:val="single" w:sz="4" w:space="0" w:color="969696" w:themeColor="text1" w:themeTint="80"/>
-          <w:right w:val="single" w:sz="4" w:space="0" w:color="969696" w:themeColor="text1" w:themeTint="80"/>
+          <w:left w:val="single" w:color="969696" w:themeColor="text1" w:themeTint="80" w:sz="4" w:space="0"/>
+          <w:right w:val="single" w:color="969696" w:themeColor="text1" w:themeTint="80" w:sz="4" w:space="0"/>
         </w:tcBorders>
       </w:tcPr>
     </w:tblStylePr>
@@ -8321,8 +7277,8 @@
       <w:tblPr/>
       <w:tcPr>
         <w:tcBorders>
-          <w:top w:val="single" w:sz="4" w:space="0" w:color="969696" w:themeColor="text1" w:themeTint="80"/>
-          <w:bottom w:val="single" w:sz="4" w:space="0" w:color="969696" w:themeColor="text1" w:themeTint="80"/>
+          <w:top w:val="single" w:color="969696" w:themeColor="text1" w:themeTint="80" w:sz="4" w:space="0"/>
+          <w:bottom w:val="single" w:color="969696" w:themeColor="text1" w:themeTint="80" w:sz="4" w:space="0"/>
         </w:tcBorders>
       </w:tcPr>
     </w:tblStylePr>
@@ -8334,12 +7290,12 @@
     <w:rsid w:val="00D4646C"/>
     <w:tblPr>
       <w:tblBorders>
-        <w:top w:val="single" w:sz="4" w:space="0" w:color="C1B99E" w:themeColor="background1" w:themeShade="BF"/>
-        <w:left w:val="single" w:sz="4" w:space="0" w:color="C1B99E" w:themeColor="background1" w:themeShade="BF"/>
-        <w:bottom w:val="single" w:sz="4" w:space="0" w:color="C1B99E" w:themeColor="background1" w:themeShade="BF"/>
-        <w:right w:val="single" w:sz="4" w:space="0" w:color="C1B99E" w:themeColor="background1" w:themeShade="BF"/>
-        <w:insideH w:val="single" w:sz="4" w:space="0" w:color="C1B99E" w:themeColor="background1" w:themeShade="BF"/>
-        <w:insideV w:val="single" w:sz="4" w:space="0" w:color="C1B99E" w:themeColor="background1" w:themeShade="BF"/>
+        <w:top w:val="single" w:color="C1B99E" w:themeColor="background1" w:themeShade="BF" w:sz="4" w:space="0"/>
+        <w:left w:val="single" w:color="C1B99E" w:themeColor="background1" w:themeShade="BF" w:sz="4" w:space="0"/>
+        <w:bottom w:val="single" w:color="C1B99E" w:themeColor="background1" w:themeShade="BF" w:sz="4" w:space="0"/>
+        <w:right w:val="single" w:color="C1B99E" w:themeColor="background1" w:themeShade="BF" w:sz="4" w:space="0"/>
+        <w:insideH w:val="single" w:color="C1B99E" w:themeColor="background1" w:themeShade="BF" w:sz="4" w:space="0"/>
+        <w:insideV w:val="single" w:color="C1B99E" w:themeColor="background1" w:themeShade="BF" w:sz="4" w:space="0"/>
       </w:tblBorders>
     </w:tblPr>
   </w:style>
@@ -8352,10 +7308,10 @@
       <w:tblStyleRowBandSize w:val="1"/>
       <w:tblStyleColBandSize w:val="1"/>
       <w:tblBorders>
-        <w:top w:val="single" w:sz="2" w:space="0" w:color="27B0EB" w:themeColor="accent4" w:themeTint="99"/>
-        <w:bottom w:val="single" w:sz="2" w:space="0" w:color="27B0EB" w:themeColor="accent4" w:themeTint="99"/>
-        <w:insideH w:val="single" w:sz="2" w:space="0" w:color="27B0EB" w:themeColor="accent4" w:themeTint="99"/>
-        <w:insideV w:val="single" w:sz="2" w:space="0" w:color="27B0EB" w:themeColor="accent4" w:themeTint="99"/>
+        <w:top w:val="single" w:color="27B0EB" w:themeColor="accent4" w:themeTint="99" w:sz="2" w:space="0"/>
+        <w:bottom w:val="single" w:color="27B0EB" w:themeColor="accent4" w:themeTint="99" w:sz="2" w:space="0"/>
+        <w:insideH w:val="single" w:color="27B0EB" w:themeColor="accent4" w:themeTint="99" w:sz="2" w:space="0"/>
+        <w:insideV w:val="single" w:color="27B0EB" w:themeColor="accent4" w:themeTint="99" w:sz="2" w:space="0"/>
       </w:tblBorders>
     </w:tblPr>
     <w:tblStylePr w:type="firstRow">
@@ -8367,7 +7323,7 @@
       <w:tcPr>
         <w:tcBorders>
           <w:top w:val="nil"/>
-          <w:bottom w:val="single" w:sz="12" w:space="0" w:color="27B0EB" w:themeColor="accent4" w:themeTint="99"/>
+          <w:bottom w:val="single" w:color="27B0EB" w:themeColor="accent4" w:themeTint="99" w:sz="12" w:space="0"/>
           <w:insideH w:val="nil"/>
           <w:insideV w:val="nil"/>
         </w:tcBorders>
@@ -8382,7 +7338,7 @@
       <w:tblPr/>
       <w:tcPr>
         <w:tcBorders>
-          <w:top w:val="double" w:sz="2" w:space="0" w:color="27B0EB" w:themeColor="accent4" w:themeTint="99"/>
+          <w:top w:val="double" w:color="27B0EB" w:themeColor="accent4" w:themeTint="99" w:sz="2" w:space="0"/>
           <w:bottom w:val="nil"/>
           <w:insideH w:val="nil"/>
           <w:insideV w:val="nil"/>
@@ -8424,10 +7380,10 @@
       <w:tblStyleRowBandSize w:val="1"/>
       <w:tblStyleColBandSize w:val="1"/>
       <w:tblBorders>
-        <w:top w:val="single" w:sz="2" w:space="0" w:color="ADB5B5" w:themeColor="accent5" w:themeTint="99"/>
-        <w:bottom w:val="single" w:sz="2" w:space="0" w:color="ADB5B5" w:themeColor="accent5" w:themeTint="99"/>
-        <w:insideH w:val="single" w:sz="2" w:space="0" w:color="ADB5B5" w:themeColor="accent5" w:themeTint="99"/>
-        <w:insideV w:val="single" w:sz="2" w:space="0" w:color="ADB5B5" w:themeColor="accent5" w:themeTint="99"/>
+        <w:top w:val="single" w:color="ADB5B5" w:themeColor="accent5" w:themeTint="99" w:sz="2" w:space="0"/>
+        <w:bottom w:val="single" w:color="ADB5B5" w:themeColor="accent5" w:themeTint="99" w:sz="2" w:space="0"/>
+        <w:insideH w:val="single" w:color="ADB5B5" w:themeColor="accent5" w:themeTint="99" w:sz="2" w:space="0"/>
+        <w:insideV w:val="single" w:color="ADB5B5" w:themeColor="accent5" w:themeTint="99" w:sz="2" w:space="0"/>
       </w:tblBorders>
     </w:tblPr>
     <w:tblStylePr w:type="firstRow">
@@ -8439,7 +7395,7 @@
       <w:tcPr>
         <w:tcBorders>
           <w:top w:val="nil"/>
-          <w:bottom w:val="single" w:sz="12" w:space="0" w:color="ADB5B5" w:themeColor="accent5" w:themeTint="99"/>
+          <w:bottom w:val="single" w:color="ADB5B5" w:themeColor="accent5" w:themeTint="99" w:sz="12" w:space="0"/>
           <w:insideH w:val="nil"/>
           <w:insideV w:val="nil"/>
         </w:tcBorders>
@@ -8454,7 +7410,7 @@
       <w:tblPr/>
       <w:tcPr>
         <w:tcBorders>
-          <w:top w:val="double" w:sz="2" w:space="0" w:color="ADB5B5" w:themeColor="accent5" w:themeTint="99"/>
+          <w:top w:val="double" w:color="ADB5B5" w:themeColor="accent5" w:themeTint="99" w:sz="2" w:space="0"/>
           <w:bottom w:val="nil"/>
           <w:insideH w:val="nil"/>
           <w:insideV w:val="nil"/>
@@ -8496,12 +7452,12 @@
       <w:tblStyleRowBandSize w:val="1"/>
       <w:tblStyleColBandSize w:val="1"/>
       <w:tblBorders>
-        <w:top w:val="single" w:sz="4" w:space="0" w:color="4ADDCB" w:themeColor="accent6" w:themeTint="99"/>
-        <w:left w:val="single" w:sz="4" w:space="0" w:color="4ADDCB" w:themeColor="accent6" w:themeTint="99"/>
-        <w:bottom w:val="single" w:sz="4" w:space="0" w:color="4ADDCB" w:themeColor="accent6" w:themeTint="99"/>
-        <w:right w:val="single" w:sz="4" w:space="0" w:color="4ADDCB" w:themeColor="accent6" w:themeTint="99"/>
-        <w:insideH w:val="single" w:sz="4" w:space="0" w:color="4ADDCB" w:themeColor="accent6" w:themeTint="99"/>
-        <w:insideV w:val="single" w:sz="4" w:space="0" w:color="4ADDCB" w:themeColor="accent6" w:themeTint="99"/>
+        <w:top w:val="single" w:color="4ADDCB" w:themeColor="accent6" w:themeTint="99" w:sz="4" w:space="0"/>
+        <w:left w:val="single" w:color="4ADDCB" w:themeColor="accent6" w:themeTint="99" w:sz="4" w:space="0"/>
+        <w:bottom w:val="single" w:color="4ADDCB" w:themeColor="accent6" w:themeTint="99" w:sz="4" w:space="0"/>
+        <w:right w:val="single" w:color="4ADDCB" w:themeColor="accent6" w:themeTint="99" w:sz="4" w:space="0"/>
+        <w:insideH w:val="single" w:color="4ADDCB" w:themeColor="accent6" w:themeTint="99" w:sz="4" w:space="0"/>
+        <w:insideV w:val="single" w:color="4ADDCB" w:themeColor="accent6" w:themeTint="99" w:sz="4" w:space="0"/>
       </w:tblBorders>
     </w:tblPr>
     <w:tblStylePr w:type="firstRow">
@@ -8513,10 +7469,10 @@
       <w:tblPr/>
       <w:tcPr>
         <w:tcBorders>
-          <w:top w:val="single" w:sz="4" w:space="0" w:color="188074" w:themeColor="accent6"/>
-          <w:left w:val="single" w:sz="4" w:space="0" w:color="188074" w:themeColor="accent6"/>
-          <w:bottom w:val="single" w:sz="4" w:space="0" w:color="188074" w:themeColor="accent6"/>
-          <w:right w:val="single" w:sz="4" w:space="0" w:color="188074" w:themeColor="accent6"/>
+          <w:top w:val="single" w:color="188074" w:themeColor="accent6" w:sz="4" w:space="0"/>
+          <w:left w:val="single" w:color="188074" w:themeColor="accent6" w:sz="4" w:space="0"/>
+          <w:bottom w:val="single" w:color="188074" w:themeColor="accent6" w:sz="4" w:space="0"/>
+          <w:right w:val="single" w:color="188074" w:themeColor="accent6" w:sz="4" w:space="0"/>
           <w:insideH w:val="nil"/>
           <w:insideV w:val="nil"/>
         </w:tcBorders>
@@ -8531,7 +7487,7 @@
       <w:tblPr/>
       <w:tcPr>
         <w:tcBorders>
-          <w:top w:val="double" w:sz="4" w:space="0" w:color="188074" w:themeColor="accent6"/>
+          <w:top w:val="double" w:color="188074" w:themeColor="accent6" w:sz="4" w:space="0"/>
         </w:tcBorders>
       </w:tcPr>
     </w:tblStylePr>
@@ -8569,12 +7525,12 @@
       <w:tblStyleRowBandSize w:val="1"/>
       <w:tblStyleColBandSize w:val="1"/>
       <w:tblBorders>
-        <w:top w:val="single" w:sz="4" w:space="0" w:color="ADB5B5" w:themeColor="accent5" w:themeTint="99"/>
-        <w:left w:val="single" w:sz="4" w:space="0" w:color="ADB5B5" w:themeColor="accent5" w:themeTint="99"/>
-        <w:bottom w:val="single" w:sz="4" w:space="0" w:color="ADB5B5" w:themeColor="accent5" w:themeTint="99"/>
-        <w:right w:val="single" w:sz="4" w:space="0" w:color="ADB5B5" w:themeColor="accent5" w:themeTint="99"/>
-        <w:insideH w:val="single" w:sz="4" w:space="0" w:color="ADB5B5" w:themeColor="accent5" w:themeTint="99"/>
-        <w:insideV w:val="single" w:sz="4" w:space="0" w:color="ADB5B5" w:themeColor="accent5" w:themeTint="99"/>
+        <w:top w:val="single" w:color="ADB5B5" w:themeColor="accent5" w:themeTint="99" w:sz="4" w:space="0"/>
+        <w:left w:val="single" w:color="ADB5B5" w:themeColor="accent5" w:themeTint="99" w:sz="4" w:space="0"/>
+        <w:bottom w:val="single" w:color="ADB5B5" w:themeColor="accent5" w:themeTint="99" w:sz="4" w:space="0"/>
+        <w:right w:val="single" w:color="ADB5B5" w:themeColor="accent5" w:themeTint="99" w:sz="4" w:space="0"/>
+        <w:insideH w:val="single" w:color="ADB5B5" w:themeColor="accent5" w:themeTint="99" w:sz="4" w:space="0"/>
+        <w:insideV w:val="single" w:color="ADB5B5" w:themeColor="accent5" w:themeTint="99" w:sz="4" w:space="0"/>
       </w:tblBorders>
     </w:tblPr>
     <w:tblStylePr w:type="firstRow">
@@ -8586,10 +7542,10 @@
       <w:tblPr/>
       <w:tcPr>
         <w:tcBorders>
-          <w:top w:val="single" w:sz="4" w:space="0" w:color="788585" w:themeColor="accent5"/>
-          <w:left w:val="single" w:sz="4" w:space="0" w:color="788585" w:themeColor="accent5"/>
-          <w:bottom w:val="single" w:sz="4" w:space="0" w:color="788585" w:themeColor="accent5"/>
-          <w:right w:val="single" w:sz="4" w:space="0" w:color="788585" w:themeColor="accent5"/>
+          <w:top w:val="single" w:color="788585" w:themeColor="accent5" w:sz="4" w:space="0"/>
+          <w:left w:val="single" w:color="788585" w:themeColor="accent5" w:sz="4" w:space="0"/>
+          <w:bottom w:val="single" w:color="788585" w:themeColor="accent5" w:sz="4" w:space="0"/>
+          <w:right w:val="single" w:color="788585" w:themeColor="accent5" w:sz="4" w:space="0"/>
           <w:insideH w:val="nil"/>
           <w:insideV w:val="nil"/>
         </w:tcBorders>
@@ -8604,7 +7560,7 @@
       <w:tblPr/>
       <w:tcPr>
         <w:tcBorders>
-          <w:top w:val="double" w:sz="4" w:space="0" w:color="788585" w:themeColor="accent5"/>
+          <w:top w:val="double" w:color="788585" w:themeColor="accent5" w:sz="4" w:space="0"/>
         </w:tcBorders>
       </w:tcPr>
     </w:tblStylePr>
@@ -8642,10 +7598,10 @@
       <w:tblStyleRowBandSize w:val="1"/>
       <w:tblStyleColBandSize w:val="1"/>
       <w:tblBorders>
-        <w:top w:val="single" w:sz="2" w:space="0" w:color="4ADDCB" w:themeColor="accent6" w:themeTint="99"/>
-        <w:bottom w:val="single" w:sz="2" w:space="0" w:color="4ADDCB" w:themeColor="accent6" w:themeTint="99"/>
-        <w:insideH w:val="single" w:sz="2" w:space="0" w:color="4ADDCB" w:themeColor="accent6" w:themeTint="99"/>
-        <w:insideV w:val="single" w:sz="2" w:space="0" w:color="4ADDCB" w:themeColor="accent6" w:themeTint="99"/>
+        <w:top w:val="single" w:color="4ADDCB" w:themeColor="accent6" w:themeTint="99" w:sz="2" w:space="0"/>
+        <w:bottom w:val="single" w:color="4ADDCB" w:themeColor="accent6" w:themeTint="99" w:sz="2" w:space="0"/>
+        <w:insideH w:val="single" w:color="4ADDCB" w:themeColor="accent6" w:themeTint="99" w:sz="2" w:space="0"/>
+        <w:insideV w:val="single" w:color="4ADDCB" w:themeColor="accent6" w:themeTint="99" w:sz="2" w:space="0"/>
       </w:tblBorders>
     </w:tblPr>
     <w:tblStylePr w:type="firstRow">
@@ -8657,7 +7613,7 @@
       <w:tcPr>
         <w:tcBorders>
           <w:top w:val="nil"/>
-          <w:bottom w:val="single" w:sz="12" w:space="0" w:color="4ADDCB" w:themeColor="accent6" w:themeTint="99"/>
+          <w:bottom w:val="single" w:color="4ADDCB" w:themeColor="accent6" w:themeTint="99" w:sz="12" w:space="0"/>
           <w:insideH w:val="nil"/>
           <w:insideV w:val="nil"/>
         </w:tcBorders>
@@ -8672,7 +7628,7 @@
       <w:tblPr/>
       <w:tcPr>
         <w:tcBorders>
-          <w:top w:val="double" w:sz="2" w:space="0" w:color="4ADDCB" w:themeColor="accent6" w:themeTint="99"/>
+          <w:top w:val="double" w:color="4ADDCB" w:themeColor="accent6" w:themeTint="99" w:sz="2" w:space="0"/>
           <w:bottom w:val="nil"/>
           <w:insideH w:val="nil"/>
           <w:insideV w:val="nil"/>
@@ -8717,7 +7673,7 @@
       <w:sz w:val="24"/>
     </w:rPr>
   </w:style>
-  <w:style w:type="character" w:customStyle="1" w:styleId="CommentTextChar">
+  <w:style w:type="character" w:styleId="CommentTextChar" w:customStyle="1">
     <w:name w:val="Comment Text Char"/>
     <w:basedOn w:val="DefaultParagraphFont"/>
     <w:link w:val="CommentText"/>
@@ -8744,7 +7700,7 @@
       <w:szCs w:val="20"/>
     </w:rPr>
   </w:style>
-  <w:style w:type="character" w:customStyle="1" w:styleId="CommentSubjectChar">
+  <w:style w:type="character" w:styleId="CommentSubjectChar" w:customStyle="1">
     <w:name w:val="Comment Subject Char"/>
     <w:basedOn w:val="CommentTextChar"/>
     <w:link w:val="CommentSubject"/>
@@ -8759,7 +7715,7 @@
       <w:szCs w:val="20"/>
     </w:rPr>
   </w:style>
-  <w:style w:type="paragraph" w:customStyle="1" w:styleId="NGOsourceTableTitile">
+  <w:style w:type="paragraph" w:styleId="NGOsourceTableTitile" w:customStyle="1">
     <w:name w:val="NGOsource Table Titile"/>
     <w:basedOn w:val="TableofAuthorities"/>
     <w:next w:val="NGOsourceTableBody"/>
@@ -8777,7 +7733,7 @@
       <w:sz w:val="20"/>
     </w:rPr>
   </w:style>
-  <w:style w:type="paragraph" w:customStyle="1" w:styleId="NGOsourceSignature">
+  <w:style w:type="paragraph" w:styleId="NGOsourceSignature" w:customStyle="1">
     <w:name w:val="NGOsource Signature"/>
     <w:basedOn w:val="Normal"/>
     <w:qFormat/>
@@ -8823,7 +7779,7 @@
       <w:szCs w:val="18"/>
     </w:rPr>
   </w:style>
-  <w:style w:type="paragraph" w:customStyle="1" w:styleId="TextBoxTitle">
+  <w:style w:type="paragraph" w:styleId="TextBoxTitle" w:customStyle="1">
     <w:name w:val="Text Box Title"/>
     <w:basedOn w:val="NGOsourceSubheading1"/>
     <w:qFormat/>
@@ -8832,13 +7788,13 @@
       <w:sz w:val="28"/>
     </w:rPr>
   </w:style>
-  <w:style w:type="paragraph" w:customStyle="1" w:styleId="TextBoxBody">
+  <w:style w:type="paragraph" w:styleId="TextBoxBody" w:customStyle="1">
     <w:name w:val="Text Box Body"/>
     <w:basedOn w:val="Normal"/>
     <w:qFormat/>
     <w:rsid w:val="00820257"/>
   </w:style>
-  <w:style w:type="paragraph" w:customStyle="1" w:styleId="TextBoxBullet">
+  <w:style w:type="paragraph" w:styleId="TextBoxBullet" w:customStyle="1">
     <w:name w:val="Text Box Bullet"/>
     <w:basedOn w:val="ListBullet"/>
     <w:qFormat/>
@@ -8852,7 +7808,7 @@
       <w:rFonts w:eastAsia="Arial Unicode MS"/>
     </w:rPr>
   </w:style>
-  <w:style w:type="paragraph" w:customStyle="1" w:styleId="p1">
+  <w:style w:type="paragraph" w:styleId="p1" w:customStyle="1">
     <w:name w:val="p1"/>
     <w:basedOn w:val="Normal"/>
     <w:rsid w:val="00A41E8F"/>
@@ -8880,7 +7836,7 @@
       <w:sz w:val="24"/>
     </w:rPr>
   </w:style>
-  <w:style w:type="character" w:customStyle="1" w:styleId="FootnoteTextChar">
+  <w:style w:type="character" w:styleId="FootnoteTextChar" w:customStyle="1">
     <w:name w:val="Footnote Text Char"/>
     <w:basedOn w:val="DefaultParagraphFont"/>
     <w:link w:val="FootnoteText"/>
@@ -8890,7 +7846,7 @@
       <w:rFonts w:ascii="Arial" w:hAnsi="Arial"/>
     </w:rPr>
   </w:style>
-  <w:style w:type="paragraph" w:customStyle="1" w:styleId="NGOsourceFootnote">
+  <w:style w:type="paragraph" w:styleId="NGOsourceFootnote" w:customStyle="1">
     <w:name w:val="NGOsource Footnote"/>
     <w:basedOn w:val="Normal"/>
     <w:qFormat/>
@@ -8911,7 +7867,7 @@
     <w:qFormat/>
     <w:rsid w:val="00824C8A"/>
     <w:pPr>
-      <w:framePr w:hSpace="0" w:vSpace="0" w:wrap="auto" w:vAnchor="margin" w:yAlign="inline"/>
+      <w:framePr w:vSpace="0" w:hSpace="0" w:wrap="auto" w:vAnchor="margin" w:yAlign="inline"/>
       <w:numPr>
         <w:numId w:val="4"/>
       </w:numPr>
@@ -8954,7 +7910,7 @@
     <w:qFormat/>
     <w:rsid w:val="00820257"/>
     <w:pPr>
-      <w:framePr w:hSpace="0" w:vSpace="0" w:wrap="auto" w:vAnchor="margin" w:yAlign="inline"/>
+      <w:framePr w:vSpace="0" w:hSpace="0" w:wrap="auto" w:vAnchor="margin" w:yAlign="inline"/>
       <w:tabs>
         <w:tab w:val="right" w:leader="dot" w:pos="9350"/>
       </w:tabs>
@@ -9071,7 +8027,7 @@
       <w:szCs w:val="20"/>
     </w:rPr>
   </w:style>
-  <w:style w:type="paragraph" w:customStyle="1" w:styleId="NGOsourceContentsLevel2">
+  <w:style w:type="paragraph" w:styleId="NGOsourceContentsLevel2" w:customStyle="1">
     <w:name w:val="NGOsource Contents Level 2"/>
     <w:basedOn w:val="NGOsourceContents"/>
     <w:next w:val="NGOsourceContentsLevel3"/>
@@ -9087,7 +8043,7 @@
       <w:lang w:eastAsia="zh-CN"/>
     </w:rPr>
   </w:style>
-  <w:style w:type="paragraph" w:customStyle="1" w:styleId="NGOsourceContentsLevel3">
+  <w:style w:type="paragraph" w:styleId="NGOsourceContentsLevel3" w:customStyle="1">
     <w:name w:val="NGOsource Contents Level 3"/>
     <w:basedOn w:val="NGOsourceContents"/>
     <w:qFormat/>
@@ -9120,7 +8076,7 @@
       <w:szCs w:val="28"/>
     </w:rPr>
   </w:style>
-  <w:style w:type="paragraph" w:customStyle="1" w:styleId="NGOsourceSubheading3">
+  <w:style w:type="paragraph" w:styleId="NGOsourceSubheading3" w:customStyle="1">
     <w:name w:val="NGOsource Subheading 3"/>
     <w:basedOn w:val="NGOsourceSubheading2"/>
     <w:qFormat/>
@@ -9129,7 +8085,7 @@
       <w:sz w:val="24"/>
     </w:rPr>
   </w:style>
-  <w:style w:type="paragraph" w:customStyle="1" w:styleId="p2">
+  <w:style w:type="paragraph" w:styleId="p2" w:customStyle="1">
     <w:name w:val="p2"/>
     <w:basedOn w:val="Normal"/>
     <w:rsid w:val="00D04654"/>
@@ -9145,7 +8101,7 @@
       <w:lang w:eastAsia="zh-CN"/>
     </w:rPr>
   </w:style>
-  <w:style w:type="character" w:customStyle="1" w:styleId="s1">
+  <w:style w:type="character" w:styleId="s1" w:customStyle="1">
     <w:name w:val="s1"/>
     <w:basedOn w:val="DefaultParagraphFont"/>
     <w:rsid w:val="00D04654"/>
@@ -9153,12 +8109,12 @@
       <w:shd w:val="clear" w:color="auto" w:fill="FFFFFF"/>
     </w:rPr>
   </w:style>
-  <w:style w:type="character" w:customStyle="1" w:styleId="s2">
+  <w:style w:type="character" w:styleId="s2" w:customStyle="1">
     <w:name w:val="s2"/>
     <w:basedOn w:val="DefaultParagraphFont"/>
     <w:rsid w:val="00D04654"/>
   </w:style>
-  <w:style w:type="character" w:customStyle="1" w:styleId="apple-converted-space">
+  <w:style w:type="character" w:styleId="apple-converted-space" w:customStyle="1">
     <w:name w:val="apple-converted-space"/>
     <w:basedOn w:val="DefaultParagraphFont"/>
     <w:rsid w:val="00BB14AD"/>
@@ -9198,7 +8154,7 @@
     <w:unhideWhenUsed/>
     <w:rsid w:val="00B80A63"/>
     <w:rPr>
-      <w:rFonts w:asciiTheme="majorHAnsi" w:eastAsiaTheme="majorEastAsia" w:hAnsiTheme="majorHAnsi" w:cstheme="majorBidi"/>
+      <w:rFonts w:asciiTheme="majorHAnsi" w:hAnsiTheme="majorHAnsi" w:eastAsiaTheme="majorEastAsia" w:cstheme="majorBidi"/>
       <w:b/>
       <w:bCs/>
       <w:sz w:val="24"/>
@@ -9223,11 +8179,11 @@
       <w:tblStyleRowBandSize w:val="1"/>
       <w:tblStyleColBandSize w:val="1"/>
       <w:tblBorders>
-        <w:top w:val="single" w:sz="4" w:space="0" w:color="83A9E2" w:themeColor="accent1" w:themeTint="99"/>
-        <w:left w:val="single" w:sz="4" w:space="0" w:color="83A9E2" w:themeColor="accent1" w:themeTint="99"/>
-        <w:bottom w:val="single" w:sz="4" w:space="0" w:color="83A9E2" w:themeColor="accent1" w:themeTint="99"/>
-        <w:right w:val="single" w:sz="4" w:space="0" w:color="83A9E2" w:themeColor="accent1" w:themeTint="99"/>
-        <w:insideH w:val="single" w:sz="4" w:space="0" w:color="83A9E2" w:themeColor="accent1" w:themeTint="99"/>
+        <w:top w:val="single" w:color="83A9E2" w:themeColor="accent1" w:themeTint="99" w:sz="4" w:space="0"/>
+        <w:left w:val="single" w:color="83A9E2" w:themeColor="accent1" w:themeTint="99" w:sz="4" w:space="0"/>
+        <w:bottom w:val="single" w:color="83A9E2" w:themeColor="accent1" w:themeTint="99" w:sz="4" w:space="0"/>
+        <w:right w:val="single" w:color="83A9E2" w:themeColor="accent1" w:themeTint="99" w:sz="4" w:space="0"/>
+        <w:insideH w:val="single" w:color="83A9E2" w:themeColor="accent1" w:themeTint="99" w:sz="4" w:space="0"/>
       </w:tblBorders>
     </w:tblPr>
     <w:tblStylePr w:type="firstRow">
@@ -9239,10 +8195,10 @@
       <w:tblPr/>
       <w:tcPr>
         <w:tcBorders>
-          <w:top w:val="single" w:sz="4" w:space="0" w:color="3271D0" w:themeColor="accent1"/>
-          <w:left w:val="single" w:sz="4" w:space="0" w:color="3271D0" w:themeColor="accent1"/>
-          <w:bottom w:val="single" w:sz="4" w:space="0" w:color="3271D0" w:themeColor="accent1"/>
-          <w:right w:val="single" w:sz="4" w:space="0" w:color="3271D0" w:themeColor="accent1"/>
+          <w:top w:val="single" w:color="3271D0" w:themeColor="accent1" w:sz="4" w:space="0"/>
+          <w:left w:val="single" w:color="3271D0" w:themeColor="accent1" w:sz="4" w:space="0"/>
+          <w:bottom w:val="single" w:color="3271D0" w:themeColor="accent1" w:sz="4" w:space="0"/>
+          <w:right w:val="single" w:color="3271D0" w:themeColor="accent1" w:sz="4" w:space="0"/>
           <w:insideH w:val="nil"/>
         </w:tcBorders>
         <w:shd w:val="clear" w:color="auto" w:fill="3271D0" w:themeFill="accent1"/>
@@ -9256,7 +8212,7 @@
       <w:tblPr/>
       <w:tcPr>
         <w:tcBorders>
-          <w:top w:val="double" w:sz="4" w:space="0" w:color="83A9E2" w:themeColor="accent1" w:themeTint="99"/>
+          <w:top w:val="double" w:color="83A9E2" w:themeColor="accent1" w:themeTint="99" w:sz="4" w:space="0"/>
         </w:tcBorders>
       </w:tcPr>
     </w:tblStylePr>
@@ -9297,12 +8253,12 @@
       <w:tblStyleRowBandSize w:val="1"/>
       <w:tblStyleColBandSize w:val="1"/>
       <w:tblBorders>
-        <w:top w:val="single" w:sz="4" w:space="0" w:color="27B0EB" w:themeColor="accent4" w:themeTint="99"/>
-        <w:left w:val="single" w:sz="4" w:space="0" w:color="27B0EB" w:themeColor="accent4" w:themeTint="99"/>
-        <w:bottom w:val="single" w:sz="4" w:space="0" w:color="27B0EB" w:themeColor="accent4" w:themeTint="99"/>
-        <w:right w:val="single" w:sz="4" w:space="0" w:color="27B0EB" w:themeColor="accent4" w:themeTint="99"/>
-        <w:insideH w:val="single" w:sz="4" w:space="0" w:color="27B0EB" w:themeColor="accent4" w:themeTint="99"/>
-        <w:insideV w:val="single" w:sz="4" w:space="0" w:color="27B0EB" w:themeColor="accent4" w:themeTint="99"/>
+        <w:top w:val="single" w:color="27B0EB" w:themeColor="accent4" w:themeTint="99" w:sz="4" w:space="0"/>
+        <w:left w:val="single" w:color="27B0EB" w:themeColor="accent4" w:themeTint="99" w:sz="4" w:space="0"/>
+        <w:bottom w:val="single" w:color="27B0EB" w:themeColor="accent4" w:themeTint="99" w:sz="4" w:space="0"/>
+        <w:right w:val="single" w:color="27B0EB" w:themeColor="accent4" w:themeTint="99" w:sz="4" w:space="0"/>
+        <w:insideH w:val="single" w:color="27B0EB" w:themeColor="accent4" w:themeTint="99" w:sz="4" w:space="0"/>
+        <w:insideV w:val="single" w:color="27B0EB" w:themeColor="accent4" w:themeTint="99" w:sz="4" w:space="0"/>
       </w:tblBorders>
     </w:tblPr>
     <w:tblStylePr w:type="firstRow">
@@ -9392,7 +8348,7 @@
       <w:tblPr/>
       <w:tcPr>
         <w:tcBorders>
-          <w:bottom w:val="single" w:sz="4" w:space="0" w:color="27B0EB" w:themeColor="accent4" w:themeTint="99"/>
+          <w:bottom w:val="single" w:color="27B0EB" w:themeColor="accent4" w:themeTint="99" w:sz="4" w:space="0"/>
         </w:tcBorders>
       </w:tcPr>
     </w:tblStylePr>
@@ -9400,7 +8356,7 @@
       <w:tblPr/>
       <w:tcPr>
         <w:tcBorders>
-          <w:bottom w:val="single" w:sz="4" w:space="0" w:color="27B0EB" w:themeColor="accent4" w:themeTint="99"/>
+          <w:bottom w:val="single" w:color="27B0EB" w:themeColor="accent4" w:themeTint="99" w:sz="4" w:space="0"/>
         </w:tcBorders>
       </w:tcPr>
     </w:tblStylePr>
@@ -9408,7 +8364,7 @@
       <w:tblPr/>
       <w:tcPr>
         <w:tcBorders>
-          <w:top w:val="single" w:sz="4" w:space="0" w:color="27B0EB" w:themeColor="accent4" w:themeTint="99"/>
+          <w:top w:val="single" w:color="27B0EB" w:themeColor="accent4" w:themeTint="99" w:sz="4" w:space="0"/>
         </w:tcBorders>
       </w:tcPr>
     </w:tblStylePr>
@@ -9416,7 +8372,7 @@
       <w:tblPr/>
       <w:tcPr>
         <w:tcBorders>
-          <w:top w:val="single" w:sz="4" w:space="0" w:color="27B0EB" w:themeColor="accent4" w:themeTint="99"/>
+          <w:top w:val="single" w:color="27B0EB" w:themeColor="accent4" w:themeTint="99" w:sz="4" w:space="0"/>
         </w:tcBorders>
       </w:tcPr>
     </w:tblStylePr>
@@ -9430,12 +8386,12 @@
       <w:tblStyleRowBandSize w:val="1"/>
       <w:tblStyleColBandSize w:val="1"/>
       <w:tblBorders>
-        <w:top w:val="single" w:sz="4" w:space="0" w:color="EFEDE6" w:themeColor="background1"/>
-        <w:left w:val="single" w:sz="4" w:space="0" w:color="EFEDE6" w:themeColor="background1"/>
-        <w:bottom w:val="single" w:sz="4" w:space="0" w:color="EFEDE6" w:themeColor="background1"/>
-        <w:right w:val="single" w:sz="4" w:space="0" w:color="EFEDE6" w:themeColor="background1"/>
-        <w:insideH w:val="single" w:sz="4" w:space="0" w:color="EFEDE6" w:themeColor="background1"/>
-        <w:insideV w:val="single" w:sz="4" w:space="0" w:color="EFEDE6" w:themeColor="background1"/>
+        <w:top w:val="single" w:color="EFEDE6" w:themeColor="background1" w:sz="4" w:space="0"/>
+        <w:left w:val="single" w:color="EFEDE6" w:themeColor="background1" w:sz="4" w:space="0"/>
+        <w:bottom w:val="single" w:color="EFEDE6" w:themeColor="background1" w:sz="4" w:space="0"/>
+        <w:right w:val="single" w:color="EFEDE6" w:themeColor="background1" w:sz="4" w:space="0"/>
+        <w:insideH w:val="single" w:color="EFEDE6" w:themeColor="background1" w:sz="4" w:space="0"/>
+        <w:insideV w:val="single" w:color="EFEDE6" w:themeColor="background1" w:sz="4" w:space="0"/>
       </w:tblBorders>
     </w:tblPr>
     <w:tcPr>
@@ -9450,9 +8406,9 @@
       <w:tblPr/>
       <w:tcPr>
         <w:tcBorders>
-          <w:top w:val="single" w:sz="4" w:space="0" w:color="EFEDE6" w:themeColor="background1"/>
-          <w:left w:val="single" w:sz="4" w:space="0" w:color="EFEDE6" w:themeColor="background1"/>
-          <w:right w:val="single" w:sz="4" w:space="0" w:color="EFEDE6" w:themeColor="background1"/>
+          <w:top w:val="single" w:color="EFEDE6" w:themeColor="background1" w:sz="4" w:space="0"/>
+          <w:left w:val="single" w:color="EFEDE6" w:themeColor="background1" w:sz="4" w:space="0"/>
+          <w:right w:val="single" w:color="EFEDE6" w:themeColor="background1" w:sz="4" w:space="0"/>
           <w:insideH w:val="nil"/>
           <w:insideV w:val="nil"/>
         </w:tcBorders>
@@ -9468,9 +8424,9 @@
       <w:tblPr/>
       <w:tcPr>
         <w:tcBorders>
-          <w:left w:val="single" w:sz="4" w:space="0" w:color="EFEDE6" w:themeColor="background1"/>
-          <w:bottom w:val="single" w:sz="4" w:space="0" w:color="EFEDE6" w:themeColor="background1"/>
-          <w:right w:val="single" w:sz="4" w:space="0" w:color="EFEDE6" w:themeColor="background1"/>
+          <w:left w:val="single" w:color="EFEDE6" w:themeColor="background1" w:sz="4" w:space="0"/>
+          <w:bottom w:val="single" w:color="EFEDE6" w:themeColor="background1" w:sz="4" w:space="0"/>
+          <w:right w:val="single" w:color="EFEDE6" w:themeColor="background1" w:sz="4" w:space="0"/>
           <w:insideH w:val="nil"/>
           <w:insideV w:val="nil"/>
         </w:tcBorders>
@@ -9486,9 +8442,9 @@
       <w:tblPr/>
       <w:tcPr>
         <w:tcBorders>
-          <w:top w:val="single" w:sz="4" w:space="0" w:color="EFEDE6" w:themeColor="background1"/>
-          <w:left w:val="single" w:sz="4" w:space="0" w:color="EFEDE6" w:themeColor="background1"/>
-          <w:bottom w:val="single" w:sz="4" w:space="0" w:color="EFEDE6" w:themeColor="background1"/>
+          <w:top w:val="single" w:color="EFEDE6" w:themeColor="background1" w:sz="4" w:space="0"/>
+          <w:left w:val="single" w:color="EFEDE6" w:themeColor="background1" w:sz="4" w:space="0"/>
+          <w:bottom w:val="single" w:color="EFEDE6" w:themeColor="background1" w:sz="4" w:space="0"/>
           <w:insideV w:val="nil"/>
         </w:tcBorders>
         <w:shd w:val="clear" w:color="auto" w:fill="0A4F6C" w:themeFill="accent4"/>
@@ -9503,9 +8459,9 @@
       <w:tblPr/>
       <w:tcPr>
         <w:tcBorders>
-          <w:top w:val="single" w:sz="4" w:space="0" w:color="EFEDE6" w:themeColor="background1"/>
-          <w:bottom w:val="single" w:sz="4" w:space="0" w:color="EFEDE6" w:themeColor="background1"/>
-          <w:right w:val="single" w:sz="4" w:space="0" w:color="EFEDE6" w:themeColor="background1"/>
+          <w:top w:val="single" w:color="EFEDE6" w:themeColor="background1" w:sz="4" w:space="0"/>
+          <w:bottom w:val="single" w:color="EFEDE6" w:themeColor="background1" w:sz="4" w:space="0"/>
+          <w:right w:val="single" w:color="EFEDE6" w:themeColor="background1" w:sz="4" w:space="0"/>
           <w:insideV w:val="nil"/>
         </w:tcBorders>
         <w:shd w:val="clear" w:color="auto" w:fill="0A4F6C" w:themeFill="accent4"/>
@@ -9533,12 +8489,12 @@
       <w:tblStyleRowBandSize w:val="1"/>
       <w:tblStyleColBandSize w:val="1"/>
       <w:tblBorders>
-        <w:top w:val="single" w:sz="4" w:space="0" w:color="83A9E2" w:themeColor="accent1" w:themeTint="99"/>
-        <w:left w:val="single" w:sz="4" w:space="0" w:color="83A9E2" w:themeColor="accent1" w:themeTint="99"/>
-        <w:bottom w:val="single" w:sz="4" w:space="0" w:color="83A9E2" w:themeColor="accent1" w:themeTint="99"/>
-        <w:right w:val="single" w:sz="4" w:space="0" w:color="83A9E2" w:themeColor="accent1" w:themeTint="99"/>
-        <w:insideH w:val="single" w:sz="4" w:space="0" w:color="83A9E2" w:themeColor="accent1" w:themeTint="99"/>
-        <w:insideV w:val="single" w:sz="4" w:space="0" w:color="83A9E2" w:themeColor="accent1" w:themeTint="99"/>
+        <w:top w:val="single" w:color="83A9E2" w:themeColor="accent1" w:themeTint="99" w:sz="4" w:space="0"/>
+        <w:left w:val="single" w:color="83A9E2" w:themeColor="accent1" w:themeTint="99" w:sz="4" w:space="0"/>
+        <w:bottom w:val="single" w:color="83A9E2" w:themeColor="accent1" w:themeTint="99" w:sz="4" w:space="0"/>
+        <w:right w:val="single" w:color="83A9E2" w:themeColor="accent1" w:themeTint="99" w:sz="4" w:space="0"/>
+        <w:insideH w:val="single" w:color="83A9E2" w:themeColor="accent1" w:themeTint="99" w:sz="4" w:space="0"/>
+        <w:insideV w:val="single" w:color="83A9E2" w:themeColor="accent1" w:themeTint="99" w:sz="4" w:space="0"/>
       </w:tblBorders>
     </w:tblPr>
     <w:tblStylePr w:type="firstRow">
@@ -9550,10 +8506,10 @@
       <w:tblPr/>
       <w:tcPr>
         <w:tcBorders>
-          <w:top w:val="single" w:sz="4" w:space="0" w:color="3271D0" w:themeColor="accent1"/>
-          <w:left w:val="single" w:sz="4" w:space="0" w:color="3271D0" w:themeColor="accent1"/>
-          <w:bottom w:val="single" w:sz="4" w:space="0" w:color="3271D0" w:themeColor="accent1"/>
-          <w:right w:val="single" w:sz="4" w:space="0" w:color="3271D0" w:themeColor="accent1"/>
+          <w:top w:val="single" w:color="3271D0" w:themeColor="accent1" w:sz="4" w:space="0"/>
+          <w:left w:val="single" w:color="3271D0" w:themeColor="accent1" w:sz="4" w:space="0"/>
+          <w:bottom w:val="single" w:color="3271D0" w:themeColor="accent1" w:sz="4" w:space="0"/>
+          <w:right w:val="single" w:color="3271D0" w:themeColor="accent1" w:sz="4" w:space="0"/>
           <w:insideH w:val="nil"/>
           <w:insideV w:val="nil"/>
         </w:tcBorders>
@@ -9568,7 +8524,7 @@
       <w:tblPr/>
       <w:tcPr>
         <w:tcBorders>
-          <w:top w:val="double" w:sz="4" w:space="0" w:color="3271D0" w:themeColor="accent1"/>
+          <w:top w:val="double" w:color="3271D0" w:themeColor="accent1" w:sz="4" w:space="0"/>
         </w:tcBorders>
       </w:tcPr>
     </w:tblStylePr>
@@ -9606,12 +8562,12 @@
       <w:tblStyleRowBandSize w:val="1"/>
       <w:tblStyleColBandSize w:val="1"/>
       <w:tblBorders>
-        <w:top w:val="single" w:sz="4" w:space="0" w:color="B8D4E6" w:themeColor="accent3" w:themeTint="99"/>
-        <w:left w:val="single" w:sz="4" w:space="0" w:color="B8D4E6" w:themeColor="accent3" w:themeTint="99"/>
-        <w:bottom w:val="single" w:sz="4" w:space="0" w:color="B8D4E6" w:themeColor="accent3" w:themeTint="99"/>
-        <w:right w:val="single" w:sz="4" w:space="0" w:color="B8D4E6" w:themeColor="accent3" w:themeTint="99"/>
-        <w:insideH w:val="single" w:sz="4" w:space="0" w:color="B8D4E6" w:themeColor="accent3" w:themeTint="99"/>
-        <w:insideV w:val="single" w:sz="4" w:space="0" w:color="B8D4E6" w:themeColor="accent3" w:themeTint="99"/>
+        <w:top w:val="single" w:color="B8D4E6" w:themeColor="accent3" w:themeTint="99" w:sz="4" w:space="0"/>
+        <w:left w:val="single" w:color="B8D4E6" w:themeColor="accent3" w:themeTint="99" w:sz="4" w:space="0"/>
+        <w:bottom w:val="single" w:color="B8D4E6" w:themeColor="accent3" w:themeTint="99" w:sz="4" w:space="0"/>
+        <w:right w:val="single" w:color="B8D4E6" w:themeColor="accent3" w:themeTint="99" w:sz="4" w:space="0"/>
+        <w:insideH w:val="single" w:color="B8D4E6" w:themeColor="accent3" w:themeTint="99" w:sz="4" w:space="0"/>
+        <w:insideV w:val="single" w:color="B8D4E6" w:themeColor="accent3" w:themeTint="99" w:sz="4" w:space="0"/>
       </w:tblBorders>
     </w:tblPr>
     <w:tblStylePr w:type="firstRow">
@@ -9623,10 +8579,10 @@
       <w:tblPr/>
       <w:tcPr>
         <w:tcBorders>
-          <w:top w:val="single" w:sz="4" w:space="0" w:color="89B8D6" w:themeColor="accent3"/>
-          <w:left w:val="single" w:sz="4" w:space="0" w:color="89B8D6" w:themeColor="accent3"/>
-          <w:bottom w:val="single" w:sz="4" w:space="0" w:color="89B8D6" w:themeColor="accent3"/>
-          <w:right w:val="single" w:sz="4" w:space="0" w:color="89B8D6" w:themeColor="accent3"/>
+          <w:top w:val="single" w:color="89B8D6" w:themeColor="accent3" w:sz="4" w:space="0"/>
+          <w:left w:val="single" w:color="89B8D6" w:themeColor="accent3" w:sz="4" w:space="0"/>
+          <w:bottom w:val="single" w:color="89B8D6" w:themeColor="accent3" w:sz="4" w:space="0"/>
+          <w:right w:val="single" w:color="89B8D6" w:themeColor="accent3" w:sz="4" w:space="0"/>
           <w:insideH w:val="nil"/>
           <w:insideV w:val="nil"/>
         </w:tcBorders>
@@ -9641,7 +8597,7 @@
       <w:tblPr/>
       <w:tcPr>
         <w:tcBorders>
-          <w:top w:val="double" w:sz="4" w:space="0" w:color="89B8D6" w:themeColor="accent3"/>
+          <w:top w:val="double" w:color="89B8D6" w:themeColor="accent3" w:sz="4" w:space="0"/>
         </w:tcBorders>
       </w:tcPr>
     </w:tblStylePr>
@@ -9679,12 +8635,12 @@
       <w:tblStyleRowBandSize w:val="1"/>
       <w:tblStyleColBandSize w:val="1"/>
       <w:tblBorders>
-        <w:top w:val="single" w:sz="4" w:space="0" w:color="27B0EB" w:themeColor="accent4" w:themeTint="99"/>
-        <w:left w:val="single" w:sz="4" w:space="0" w:color="27B0EB" w:themeColor="accent4" w:themeTint="99"/>
-        <w:bottom w:val="single" w:sz="4" w:space="0" w:color="27B0EB" w:themeColor="accent4" w:themeTint="99"/>
-        <w:right w:val="single" w:sz="4" w:space="0" w:color="27B0EB" w:themeColor="accent4" w:themeTint="99"/>
-        <w:insideH w:val="single" w:sz="4" w:space="0" w:color="27B0EB" w:themeColor="accent4" w:themeTint="99"/>
-        <w:insideV w:val="single" w:sz="4" w:space="0" w:color="27B0EB" w:themeColor="accent4" w:themeTint="99"/>
+        <w:top w:val="single" w:color="27B0EB" w:themeColor="accent4" w:themeTint="99" w:sz="4" w:space="0"/>
+        <w:left w:val="single" w:color="27B0EB" w:themeColor="accent4" w:themeTint="99" w:sz="4" w:space="0"/>
+        <w:bottom w:val="single" w:color="27B0EB" w:themeColor="accent4" w:themeTint="99" w:sz="4" w:space="0"/>
+        <w:right w:val="single" w:color="27B0EB" w:themeColor="accent4" w:themeTint="99" w:sz="4" w:space="0"/>
+        <w:insideH w:val="single" w:color="27B0EB" w:themeColor="accent4" w:themeTint="99" w:sz="4" w:space="0"/>
+        <w:insideV w:val="single" w:color="27B0EB" w:themeColor="accent4" w:themeTint="99" w:sz="4" w:space="0"/>
       </w:tblBorders>
     </w:tblPr>
     <w:tblStylePr w:type="firstRow">
@@ -9696,10 +8652,10 @@
       <w:tblPr/>
       <w:tcPr>
         <w:tcBorders>
-          <w:top w:val="single" w:sz="4" w:space="0" w:color="0A4F6C" w:themeColor="accent4"/>
-          <w:left w:val="single" w:sz="4" w:space="0" w:color="0A4F6C" w:themeColor="accent4"/>
-          <w:bottom w:val="single" w:sz="4" w:space="0" w:color="0A4F6C" w:themeColor="accent4"/>
-          <w:right w:val="single" w:sz="4" w:space="0" w:color="0A4F6C" w:themeColor="accent4"/>
+          <w:top w:val="single" w:color="0A4F6C" w:themeColor="accent4" w:sz="4" w:space="0"/>
+          <w:left w:val="single" w:color="0A4F6C" w:themeColor="accent4" w:sz="4" w:space="0"/>
+          <w:bottom w:val="single" w:color="0A4F6C" w:themeColor="accent4" w:sz="4" w:space="0"/>
+          <w:right w:val="single" w:color="0A4F6C" w:themeColor="accent4" w:sz="4" w:space="0"/>
           <w:insideH w:val="nil"/>
           <w:insideV w:val="nil"/>
         </w:tcBorders>
@@ -9714,7 +8670,7 @@
       <w:tblPr/>
       <w:tcPr>
         <w:tcBorders>
-          <w:top w:val="double" w:sz="4" w:space="0" w:color="0A4F6C" w:themeColor="accent4"/>
+          <w:top w:val="double" w:color="0A4F6C" w:themeColor="accent4" w:sz="4" w:space="0"/>
         </w:tcBorders>
       </w:tcPr>
     </w:tblStylePr>
@@ -9755,7 +8711,7 @@
       <w:spacing w:before="480" w:after="160"/>
     </w:pPr>
     <w:rPr>
-      <w:rFonts w:asciiTheme="majorHAnsi" w:eastAsiaTheme="majorEastAsia" w:hAnsiTheme="majorHAnsi" w:cstheme="majorBidi"/>
+      <w:rFonts w:asciiTheme="majorHAnsi" w:hAnsiTheme="majorHAnsi" w:eastAsiaTheme="majorEastAsia" w:cstheme="majorBidi"/>
       <w:caps/>
       <w:color w:val="3271D0" w:themeColor="accent1"/>
       <w:kern w:val="28"/>
@@ -9763,14 +8719,14 @@
       <w:szCs w:val="48"/>
     </w:rPr>
   </w:style>
-  <w:style w:type="character" w:customStyle="1" w:styleId="TitleChar">
+  <w:style w:type="character" w:styleId="TitleChar" w:customStyle="1">
     <w:name w:val="Title Char"/>
     <w:basedOn w:val="DefaultParagraphFont"/>
     <w:link w:val="Title"/>
     <w:uiPriority w:val="10"/>
     <w:rsid w:val="00B037FF"/>
     <w:rPr>
-      <w:rFonts w:asciiTheme="majorHAnsi" w:eastAsiaTheme="majorEastAsia" w:hAnsiTheme="majorHAnsi" w:cstheme="majorBidi"/>
+      <w:rFonts w:asciiTheme="majorHAnsi" w:hAnsiTheme="majorHAnsi" w:eastAsiaTheme="majorEastAsia" w:cstheme="majorBidi"/>
       <w:caps/>
       <w:color w:val="3271D0" w:themeColor="accent1"/>
       <w:kern w:val="28"/>
@@ -9788,17 +8744,17 @@
       <w:shd w:val="clear" w:color="auto" w:fill="E1DFDD"/>
     </w:rPr>
   </w:style>
-  <w:style w:type="paragraph" w:customStyle="1" w:styleId="Questions">
+  <w:style w:type="paragraph" w:styleId="Questions" w:customStyle="1">
     <w:name w:val="Questions"/>
     <w:basedOn w:val="Normal"/>
     <w:qFormat/>
     <w:rsid w:val="00620CAF"/>
     <w:pPr>
       <w:pBdr>
-        <w:top w:val="single" w:sz="12" w:space="10" w:color="3271D0" w:themeColor="accent1"/>
-        <w:left w:val="single" w:sz="12" w:space="10" w:color="3271D0" w:themeColor="accent1"/>
-        <w:bottom w:val="single" w:sz="12" w:space="10" w:color="3271D0" w:themeColor="accent1"/>
-        <w:right w:val="single" w:sz="12" w:space="10" w:color="3271D0" w:themeColor="accent1"/>
+        <w:top w:val="single" w:color="3271D0" w:themeColor="accent1" w:sz="12" w:space="10"/>
+        <w:left w:val="single" w:color="3271D0" w:themeColor="accent1" w:sz="12" w:space="10"/>
+        <w:bottom w:val="single" w:color="3271D0" w:themeColor="accent1" w:sz="12" w:space="10"/>
+        <w:right w:val="single" w:color="3271D0" w:themeColor="accent1" w:sz="12" w:space="10"/>
       </w:pBdr>
       <w:shd w:val="clear" w:color="auto" w:fill="F3F8FB"/>
       <w:ind w:left="216" w:right="216"/>
@@ -9807,7 +8763,7 @@
       <w:color w:val="3271D0" w:themeColor="accent1"/>
     </w:rPr>
   </w:style>
-  <w:style w:type="character" w:customStyle="1" w:styleId="et03">
+  <w:style w:type="character" w:styleId="et03" w:customStyle="1">
     <w:name w:val="et03"/>
     <w:basedOn w:val="DefaultParagraphFont"/>
     <w:rsid w:val="00F33438"/>
@@ -9857,12 +8813,12 @@
       <w:spacing w:before="0" w:after="0"/>
     </w:pPr>
     <w:rPr>
-      <w:rFonts w:ascii="Calibri" w:eastAsiaTheme="minorHAnsi" w:hAnsi="Calibri"/>
+      <w:rFonts w:ascii="Calibri" w:hAnsi="Calibri" w:eastAsiaTheme="minorHAnsi"/>
       <w:color w:val="auto"/>
       <w:szCs w:val="21"/>
     </w:rPr>
   </w:style>
-  <w:style w:type="character" w:customStyle="1" w:styleId="PlainTextChar">
+  <w:style w:type="character" w:styleId="PlainTextChar" w:customStyle="1">
     <w:name w:val="Plain Text Char"/>
     <w:basedOn w:val="DefaultParagraphFont"/>
     <w:link w:val="PlainText"/>
@@ -9870,7 +8826,7 @@
     <w:semiHidden/>
     <w:rsid w:val="00E502EB"/>
     <w:rPr>
-      <w:rFonts w:ascii="Calibri" w:eastAsiaTheme="minorHAnsi" w:hAnsi="Calibri"/>
+      <w:rFonts w:ascii="Calibri" w:hAnsi="Calibri" w:eastAsiaTheme="minorHAnsi"/>
       <w:sz w:val="22"/>
       <w:szCs w:val="21"/>
     </w:rPr>

</xml_diff>